<commit_message>
Too Big to Fail Paper - Initial Commit
Too Big to Fail Paper
</commit_message>
<xml_diff>
--- a/Spring 2014/RE3381/Module 2/Project/Toobigtofailpaper.docx
+++ b/Spring 2014/RE3381/Module 2/Project/Toobigtofailpaper.docx
@@ -27,7 +27,7 @@
         <mc:AlternateContent>
           <mc:Choice Requires="wps">
             <w:drawing>
-              <wp:anchor distT="0" distB="0" distL="114300" distR="114300" simplePos="0" relativeHeight="251659264" behindDoc="0" locked="0" layoutInCell="1" allowOverlap="1" wp14:anchorId="6737C20D" wp14:editId="611C4FED">
+              <wp:anchor distT="0" distB="0" distL="114300" distR="114300" simplePos="0" relativeHeight="251659264" behindDoc="0" locked="0" layoutInCell="1" allowOverlap="1" wp14:anchorId="78962725" wp14:editId="33689E85">
                 <wp:simplePos x="0" y="0"/>
                 <wp:positionH relativeFrom="column">
                   <wp:posOffset>-449580</wp:posOffset>
@@ -96,7 +96,7 @@
           <w:szCs w:val="32"/>
         </w:rPr>
         <w:drawing>
-          <wp:anchor distT="0" distB="0" distL="114300" distR="114300" simplePos="0" relativeHeight="251660288" behindDoc="0" locked="0" layoutInCell="1" allowOverlap="1" wp14:anchorId="3B5E5797" wp14:editId="2D53141F">
+          <wp:anchor distT="0" distB="0" distL="114300" distR="114300" simplePos="0" relativeHeight="251660288" behindDoc="0" locked="0" layoutInCell="1" allowOverlap="1" wp14:anchorId="4F961355" wp14:editId="4B707480">
             <wp:simplePos x="0" y="0"/>
             <wp:positionH relativeFrom="column">
               <wp:posOffset>2751455</wp:posOffset>
@@ -452,25 +452,7 @@
           <w:sz w:val="28"/>
           <w:szCs w:val="28"/>
         </w:rPr>
-        <w:t xml:space="preserve">Elizabeth Colby, Heather Mitchell, Mark </w:t>
-      </w:r>
-      <w:proofErr w:type="spellStart"/>
-      <w:r>
-        <w:rPr>
-          <w:rFonts w:ascii="Arial" w:hAnsi="Arial" w:cs="Arial"/>
-          <w:sz w:val="28"/>
-          <w:szCs w:val="28"/>
-        </w:rPr>
-        <w:t>Villalba</w:t>
-      </w:r>
-      <w:proofErr w:type="spellEnd"/>
-      <w:r>
-        <w:rPr>
-          <w:rFonts w:ascii="Arial" w:hAnsi="Arial" w:cs="Arial"/>
-          <w:sz w:val="28"/>
-          <w:szCs w:val="28"/>
-        </w:rPr>
-        <w:t>, Connor Finch, Jacob Wall</w:t>
+        <w:t>Elizabeth Colby, Heather Mitchell, Mark Villalba, Connor Finch, Jacob Wall</w:t>
       </w:r>
     </w:p>
     <w:p>
@@ -923,7 +905,588 @@
           <w:szCs w:val="24"/>
         </w:rPr>
       </w:pPr>
+      <w:r>
+        <w:rPr>
+          <w:rFonts w:ascii="Arial" w:hAnsi="Arial" w:cs="Arial"/>
+          <w:sz w:val="24"/>
+          <w:szCs w:val="24"/>
+        </w:rPr>
+        <w:lastRenderedPageBreak/>
+        <w:t>The bailout</w:t>
+      </w:r>
+      <w:r>
+        <w:rPr>
+          <w:rFonts w:ascii="Arial" w:hAnsi="Arial" w:cs="Arial"/>
+          <w:sz w:val="24"/>
+          <w:szCs w:val="24"/>
+        </w:rPr>
+        <w:t xml:space="preserve"> of the banks on Wall Street</w:t>
+      </w:r>
+      <w:r>
+        <w:rPr>
+          <w:rFonts w:ascii="Arial" w:hAnsi="Arial" w:cs="Arial"/>
+          <w:sz w:val="24"/>
+          <w:szCs w:val="24"/>
+        </w:rPr>
+        <w:t>, as</w:t>
+      </w:r>
+      <w:r>
+        <w:rPr>
+          <w:rFonts w:ascii="Arial" w:hAnsi="Arial" w:cs="Arial"/>
+          <w:sz w:val="24"/>
+          <w:szCs w:val="24"/>
+        </w:rPr>
+        <w:t xml:space="preserve"> they approached economic ruin in the fall of 2008</w:t>
+      </w:r>
+      <w:r>
+        <w:rPr>
+          <w:rFonts w:ascii="Arial" w:hAnsi="Arial" w:cs="Arial"/>
+          <w:sz w:val="24"/>
+          <w:szCs w:val="24"/>
+        </w:rPr>
+        <w:t>,</w:t>
+      </w:r>
+      <w:r>
+        <w:rPr>
+          <w:rFonts w:ascii="Arial" w:hAnsi="Arial" w:cs="Arial"/>
+          <w:sz w:val="24"/>
+          <w:szCs w:val="24"/>
+        </w:rPr>
+        <w:t xml:space="preserve"> by</w:t>
+      </w:r>
+      <w:r>
+        <w:rPr>
+          <w:rFonts w:ascii="Arial" w:hAnsi="Arial" w:cs="Arial"/>
+          <w:sz w:val="24"/>
+          <w:szCs w:val="24"/>
+        </w:rPr>
+        <w:t xml:space="preserve"> the Federal Reserve had many implications on the financial health of the United Sates of America.  Bailing out Bear Stearns in the early part of the 2008 sent a </w:t>
+      </w:r>
+      <w:r>
+        <w:rPr>
+          <w:rFonts w:ascii="Arial" w:hAnsi="Arial" w:cs="Arial"/>
+          <w:sz w:val="24"/>
+          <w:szCs w:val="24"/>
+        </w:rPr>
+        <w:t xml:space="preserve">disturbing </w:t>
+      </w:r>
+      <w:r>
+        <w:rPr>
+          <w:rFonts w:ascii="Arial" w:hAnsi="Arial" w:cs="Arial"/>
+          <w:sz w:val="24"/>
+          <w:szCs w:val="24"/>
+        </w:rPr>
+        <w:t xml:space="preserve">message to large banks, “if you make a mistake, don’t worry, the tax payers will bail you out.” </w:t>
+      </w:r>
+      <w:r>
+        <w:rPr>
+          <w:rFonts w:ascii="Arial" w:hAnsi="Arial" w:cs="Arial"/>
+          <w:sz w:val="24"/>
+          <w:szCs w:val="24"/>
+        </w:rPr>
+        <w:t>P</w:t>
+      </w:r>
+      <w:r>
+        <w:rPr>
+          <w:rFonts w:ascii="Arial" w:hAnsi="Arial" w:cs="Arial"/>
+          <w:sz w:val="24"/>
+          <w:szCs w:val="24"/>
+        </w:rPr>
+        <w:t xml:space="preserve">eople </w:t>
+      </w:r>
+      <w:r>
+        <w:rPr>
+          <w:rFonts w:ascii="Arial" w:hAnsi="Arial" w:cs="Arial"/>
+          <w:sz w:val="24"/>
+          <w:szCs w:val="24"/>
+        </w:rPr>
+        <w:t xml:space="preserve">all over the world </w:t>
+      </w:r>
+      <w:r>
+        <w:rPr>
+          <w:rFonts w:ascii="Arial" w:hAnsi="Arial" w:cs="Arial"/>
+          <w:sz w:val="24"/>
+          <w:szCs w:val="24"/>
+        </w:rPr>
+        <w:t xml:space="preserve">worried that </w:t>
+      </w:r>
+      <w:r>
+        <w:rPr>
+          <w:rFonts w:ascii="Arial" w:hAnsi="Arial" w:cs="Arial"/>
+          <w:sz w:val="24"/>
+          <w:szCs w:val="24"/>
+        </w:rPr>
+        <w:t>the</w:t>
+      </w:r>
+      <w:r>
+        <w:rPr>
+          <w:rFonts w:ascii="Arial" w:hAnsi="Arial" w:cs="Arial"/>
+          <w:sz w:val="24"/>
+          <w:szCs w:val="24"/>
+        </w:rPr>
+        <w:t xml:space="preserve"> message </w:t>
+      </w:r>
+      <w:r>
+        <w:rPr>
+          <w:rFonts w:ascii="Arial" w:hAnsi="Arial" w:cs="Arial"/>
+          <w:sz w:val="24"/>
+          <w:szCs w:val="24"/>
+        </w:rPr>
+        <w:t xml:space="preserve">the Federal Reserve sent </w:t>
+      </w:r>
+      <w:r>
+        <w:rPr>
+          <w:rFonts w:ascii="Arial" w:hAnsi="Arial" w:cs="Arial"/>
+          <w:sz w:val="24"/>
+          <w:szCs w:val="24"/>
+        </w:rPr>
+        <w:t xml:space="preserve">would set the world up for an even bigger mess in the future. </w:t>
+      </w:r>
+      <w:r>
+        <w:rPr>
+          <w:rFonts w:ascii="Arial" w:hAnsi="Arial" w:cs="Arial"/>
+          <w:sz w:val="24"/>
+          <w:szCs w:val="24"/>
+        </w:rPr>
+        <w:t>Americans, and those abroad,</w:t>
+      </w:r>
+      <w:r>
+        <w:rPr>
+          <w:rFonts w:ascii="Arial" w:hAnsi="Arial" w:cs="Arial"/>
+          <w:sz w:val="24"/>
+          <w:szCs w:val="24"/>
+        </w:rPr>
+        <w:t xml:space="preserve"> </w:t>
+      </w:r>
+      <w:r>
+        <w:rPr>
+          <w:rFonts w:ascii="Arial" w:hAnsi="Arial" w:cs="Arial"/>
+          <w:sz w:val="24"/>
+          <w:szCs w:val="24"/>
+        </w:rPr>
+        <w:t>perceived the reaction by the</w:t>
+      </w:r>
+      <w:r>
+        <w:rPr>
+          <w:rFonts w:ascii="Arial" w:hAnsi="Arial" w:cs="Arial"/>
+          <w:sz w:val="24"/>
+          <w:szCs w:val="24"/>
+        </w:rPr>
+        <w:t xml:space="preserve"> government </w:t>
+      </w:r>
+      <w:r>
+        <w:rPr>
+          <w:rFonts w:ascii="Arial" w:hAnsi="Arial" w:cs="Arial"/>
+          <w:sz w:val="24"/>
+          <w:szCs w:val="24"/>
+        </w:rPr>
+        <w:t>in bailing out the banks</w:t>
+      </w:r>
+      <w:r>
+        <w:rPr>
+          <w:rFonts w:ascii="Arial" w:hAnsi="Arial" w:cs="Arial"/>
+          <w:sz w:val="24"/>
+          <w:szCs w:val="24"/>
+        </w:rPr>
+        <w:t xml:space="preserve"> out</w:t>
+      </w:r>
+      <w:r>
+        <w:rPr>
+          <w:rFonts w:ascii="Arial" w:hAnsi="Arial" w:cs="Arial"/>
+          <w:sz w:val="24"/>
+          <w:szCs w:val="24"/>
+        </w:rPr>
+        <w:t xml:space="preserve"> </w:t>
+      </w:r>
+      <w:r>
+        <w:rPr>
+          <w:rFonts w:ascii="Arial" w:hAnsi="Arial" w:cs="Arial"/>
+          <w:sz w:val="24"/>
+          <w:szCs w:val="24"/>
+        </w:rPr>
+        <w:t xml:space="preserve">as encouraging investments banks to engage in risky behavior or rather that they could behave in this way and know they were protected. </w:t>
+      </w:r>
+      <w:r>
+        <w:rPr>
+          <w:rFonts w:ascii="Arial" w:hAnsi="Arial" w:cs="Arial"/>
+          <w:sz w:val="24"/>
+          <w:szCs w:val="24"/>
+        </w:rPr>
+        <w:t xml:space="preserve">The profit potential was unlimited with the downside risk low knowing that the government was giving them money to gamble with. </w:t>
+      </w:r>
+      <w:r>
+        <w:rPr>
+          <w:rFonts w:ascii="Arial" w:hAnsi="Arial" w:cs="Arial"/>
+          <w:sz w:val="24"/>
+          <w:szCs w:val="24"/>
+        </w:rPr>
+        <w:t xml:space="preserve">This was the key factor in the cause of the crisis. The reckless lending from deregulated financial institutions ultimately led to the worst financial crisis in American history since the Great Depression of the 1930s.  </w:t>
+      </w:r>
+    </w:p>
+    <w:p>
+      <w:pPr>
+        <w:spacing w:line="360" w:lineRule="auto"/>
+        <w:ind w:firstLine="720"/>
+        <w:rPr>
+          <w:rFonts w:ascii="Arial" w:hAnsi="Arial" w:cs="Arial"/>
+          <w:sz w:val="24"/>
+          <w:szCs w:val="24"/>
+        </w:rPr>
+      </w:pPr>
+      <w:r>
+        <w:rPr>
+          <w:rFonts w:ascii="Arial" w:hAnsi="Arial" w:cs="Arial"/>
+          <w:sz w:val="24"/>
+          <w:szCs w:val="24"/>
+        </w:rPr>
+        <w:t xml:space="preserve">The crash of September 2008 was the beginning of the largest bankruptcy in world history as over 30 million people became unemployed.  Chairman Phil Angelides searched to find the cause of the meltdown.  The key trigger was the easy lending of the housing market, because virtually anyone could be approved for a loan.  </w:t>
+      </w:r>
+      <w:r>
+        <w:rPr>
+          <w:rFonts w:ascii="Arial" w:hAnsi="Arial" w:cs="Arial"/>
+          <w:sz w:val="24"/>
+          <w:szCs w:val="24"/>
+        </w:rPr>
+        <w:t xml:space="preserve">John Dewey, one of America’s greatest philosophers, said that the deepest urge in human nature is “the desire to be important.” The desire to be important led to an </w:t>
+      </w:r>
+      <w:r>
+        <w:rPr>
+          <w:rFonts w:ascii="Arial" w:hAnsi="Arial" w:cs="Arial"/>
+          <w:sz w:val="24"/>
+          <w:szCs w:val="24"/>
+        </w:rPr>
+        <w:t>egregious</w:t>
+      </w:r>
+      <w:r>
+        <w:rPr>
+          <w:rFonts w:ascii="Arial" w:hAnsi="Arial" w:cs="Arial"/>
+          <w:sz w:val="24"/>
+          <w:szCs w:val="24"/>
+        </w:rPr>
+        <w:t xml:space="preserve"> amount of greed that went so far as to not do any due diligence </w:t>
+      </w:r>
+      <w:r>
+        <w:rPr>
+          <w:rFonts w:ascii="Arial" w:hAnsi="Arial" w:cs="Arial"/>
+          <w:sz w:val="24"/>
+          <w:szCs w:val="24"/>
+        </w:rPr>
+        <w:t>by</w:t>
+      </w:r>
+      <w:r>
+        <w:rPr>
+          <w:rFonts w:ascii="Arial" w:hAnsi="Arial" w:cs="Arial"/>
+          <w:sz w:val="24"/>
+          <w:szCs w:val="24"/>
+        </w:rPr>
+        <w:t xml:space="preserve"> either </w:t>
+      </w:r>
+      <w:r>
+        <w:rPr>
+          <w:rFonts w:ascii="Arial" w:hAnsi="Arial" w:cs="Arial"/>
+          <w:sz w:val="24"/>
+          <w:szCs w:val="24"/>
+        </w:rPr>
+        <w:t>party</w:t>
+      </w:r>
+      <w:r>
+        <w:rPr>
+          <w:rFonts w:ascii="Arial" w:hAnsi="Arial" w:cs="Arial"/>
+          <w:sz w:val="24"/>
+          <w:szCs w:val="24"/>
+        </w:rPr>
+        <w:t xml:space="preserve">. </w:t>
+      </w:r>
+      <w:r>
+        <w:rPr>
+          <w:rFonts w:ascii="Arial" w:hAnsi="Arial" w:cs="Arial"/>
+          <w:sz w:val="24"/>
+          <w:szCs w:val="24"/>
+        </w:rPr>
+        <w:t xml:space="preserve">There was no concern for whether the buyer could pay back the loan, no concern to verify their income, no concern to the effects of originating the loan as the bankers simply focused on their “desire to be important” that was </w:t>
+      </w:r>
+      <w:r>
+        <w:rPr>
+          <w:rFonts w:ascii="Arial" w:hAnsi="Arial" w:cs="Arial"/>
+          <w:sz w:val="24"/>
+          <w:szCs w:val="24"/>
+        </w:rPr>
+        <w:t>indexed</w:t>
+      </w:r>
+      <w:r>
+        <w:rPr>
+          <w:rFonts w:ascii="Arial" w:hAnsi="Arial" w:cs="Arial"/>
+          <w:sz w:val="24"/>
+          <w:szCs w:val="24"/>
+        </w:rPr>
+        <w:t xml:space="preserve"> </w:t>
+      </w:r>
+      <w:r>
+        <w:rPr>
+          <w:rFonts w:ascii="Arial" w:hAnsi="Arial" w:cs="Arial"/>
+          <w:sz w:val="24"/>
+          <w:szCs w:val="24"/>
+        </w:rPr>
+        <w:t>to the</w:t>
+      </w:r>
+      <w:r>
+        <w:rPr>
+          <w:rFonts w:ascii="Arial" w:hAnsi="Arial" w:cs="Arial"/>
+          <w:sz w:val="24"/>
+          <w:szCs w:val="24"/>
+        </w:rPr>
+        <w:t xml:space="preserve"> number of zeros in their bank account. </w:t>
+      </w:r>
+      <w:r>
+        <w:rPr>
+          <w:rFonts w:ascii="Arial" w:hAnsi="Arial" w:cs="Arial"/>
+          <w:sz w:val="24"/>
+          <w:szCs w:val="24"/>
+        </w:rPr>
+        <w:t>Sub-prime loans became the next move, for people who couldn’t pay back the money. Recent Federal Reserve Chairman Alan Greenspan made the mistake of not stopping the sub-prime loans.  In poor and minority neighborhoods, the unqualified buyers were given the most complex of loans. Elderly people on a set income were even given huge loans that they could not possibly pay back.  These loans were said to be, “downright c</w:t>
+      </w:r>
+      <w:r>
+        <w:rPr>
+          <w:rFonts w:ascii="Arial" w:hAnsi="Arial" w:cs="Arial"/>
+          <w:sz w:val="24"/>
+          <w:szCs w:val="24"/>
+        </w:rPr>
+        <w:t xml:space="preserve">riminal”, says Maxime Walters. </w:t>
+      </w:r>
+    </w:p>
+    <w:p>
+      <w:pPr>
+        <w:spacing w:line="360" w:lineRule="auto"/>
+        <w:ind w:firstLine="720"/>
+        <w:rPr>
+          <w:rFonts w:ascii="Arial" w:hAnsi="Arial" w:cs="Arial"/>
+          <w:sz w:val="24"/>
+          <w:szCs w:val="24"/>
+        </w:rPr>
+      </w:pPr>
+      <w:r>
+        <w:rPr>
+          <w:rFonts w:ascii="Arial" w:hAnsi="Arial" w:cs="Arial"/>
+          <w:sz w:val="24"/>
+          <w:szCs w:val="24"/>
+        </w:rPr>
+        <w:t xml:space="preserve">The FCC charged mortgage lender, Angelo Mozilo with insider trading and security fraud.  One of Mozilo’s companies, IndyMac Bank, fell with the crumble of his dishonesty as Bank Of America came to the rescue.  Mozilo didn’t care how things looked, because they didn’t stay on his record.  It was all a way to get money without a thought to whom his behavior may affect.  Toxic assets were passed to the broker, the lender, the securitizer, the market maker, and no one seemed to realize </w:t>
+      </w:r>
+      <w:r>
+        <w:rPr>
+          <w:rFonts w:ascii="Arial" w:hAnsi="Arial" w:cs="Arial"/>
+          <w:sz w:val="24"/>
+          <w:szCs w:val="24"/>
+        </w:rPr>
+        <w:lastRenderedPageBreak/>
+        <w:t xml:space="preserve">what they were passing along.  This is what grew the “financial cancer”, says The Global Financial Crisis.  </w:t>
+      </w:r>
+    </w:p>
+    <w:p>
+      <w:pPr>
+        <w:spacing w:line="360" w:lineRule="auto"/>
+        <w:ind w:firstLine="720"/>
+        <w:rPr>
+          <w:rFonts w:ascii="Arial" w:hAnsi="Arial" w:cs="Arial"/>
+          <w:sz w:val="24"/>
+          <w:szCs w:val="24"/>
+        </w:rPr>
+      </w:pPr>
+      <w:r>
+        <w:rPr>
+          <w:rFonts w:ascii="Arial" w:hAnsi="Arial" w:cs="Arial"/>
+          <w:sz w:val="24"/>
+          <w:szCs w:val="24"/>
+        </w:rPr>
+        <w:t>In regard to the housing market crisis, questions arose concerning Fannie Mae and Freddie Mac being stabilized by Congress. The concern was, would this heal the housing market and in the long tern create another crisis? The banks made loans that they couldn’t recover and this led to even more of a financial mess.</w:t>
+      </w:r>
+    </w:p>
+    <w:p>
+      <w:pPr>
+        <w:spacing w:line="360" w:lineRule="auto"/>
+        <w:ind w:firstLine="720"/>
+        <w:rPr>
+          <w:rFonts w:ascii="Arial" w:hAnsi="Arial" w:cs="Arial"/>
+          <w:sz w:val="24"/>
+          <w:szCs w:val="24"/>
+        </w:rPr>
+      </w:pPr>
+      <w:r>
+        <w:rPr>
+          <w:rFonts w:ascii="Arial" w:hAnsi="Arial" w:cs="Arial"/>
+          <w:sz w:val="24"/>
+          <w:szCs w:val="24"/>
+        </w:rPr>
+        <w:t>In the meltdown of our financial well-being, many different companies were intertwined and involved. The upside to deposit insurance was that the depositor is covered and protected by the government. The down side to deposit insurance is moral hazard.  The depositors never take their money out and the banks are forced to loan to riskier people.  With the downside, there ends up being more risk than there would normally be.  The bankers were bundling up risky loans and selling them off to capital markets and assumed the investors understood the toxic risk in their hands.  The risk was passed onto someone else and this continued the process of moral hazard. Ratings agencies like Fitch Ratings and Standard and Poor’s were additional protection agencies.  The investors were covered twice, with insurance and protection agencies</w:t>
+      </w:r>
+      <w:r>
+        <w:rPr>
+          <w:rFonts w:ascii="Arial" w:hAnsi="Arial" w:cs="Arial"/>
+          <w:sz w:val="24"/>
+          <w:szCs w:val="24"/>
+        </w:rPr>
+        <w:t>, or so they thought</w:t>
+      </w:r>
+      <w:r>
+        <w:rPr>
+          <w:rFonts w:ascii="Arial" w:hAnsi="Arial" w:cs="Arial"/>
+          <w:sz w:val="24"/>
+          <w:szCs w:val="24"/>
+        </w:rPr>
+        <w:t xml:space="preserve">.  </w:t>
+      </w:r>
+      <w:r>
+        <w:rPr>
+          <w:rFonts w:ascii="Arial" w:hAnsi="Arial" w:cs="Arial"/>
+          <w:sz w:val="24"/>
+          <w:szCs w:val="24"/>
+        </w:rPr>
+        <w:t xml:space="preserve">Americans, and those abroad, had Fitch Ratings, Standard and Poor’s, and </w:t>
+      </w:r>
+      <w:r>
+        <w:rPr>
+          <w:rFonts w:ascii="Arial" w:hAnsi="Arial" w:cs="Arial"/>
+          <w:sz w:val="24"/>
+          <w:szCs w:val="24"/>
+        </w:rPr>
+        <w:t>Moody’s</w:t>
+      </w:r>
+      <w:r>
+        <w:rPr>
+          <w:rFonts w:ascii="Arial" w:hAnsi="Arial" w:cs="Arial"/>
+          <w:sz w:val="24"/>
+          <w:szCs w:val="24"/>
+        </w:rPr>
+        <w:t xml:space="preserve"> in their scope. They felt betrayed that a rating agency would </w:t>
+      </w:r>
+      <w:r>
+        <w:rPr>
+          <w:rFonts w:ascii="Arial" w:hAnsi="Arial" w:cs="Arial"/>
+          <w:sz w:val="24"/>
+          <w:szCs w:val="24"/>
+        </w:rPr>
+        <w:t>provide a</w:t>
+      </w:r>
+      <w:r>
+        <w:rPr>
+          <w:rFonts w:ascii="Arial" w:hAnsi="Arial" w:cs="Arial"/>
+          <w:sz w:val="24"/>
+          <w:szCs w:val="24"/>
+        </w:rPr>
+        <w:t>n</w:t>
+      </w:r>
+      <w:r>
+        <w:rPr>
+          <w:rFonts w:ascii="Arial" w:hAnsi="Arial" w:cs="Arial"/>
+          <w:sz w:val="24"/>
+          <w:szCs w:val="24"/>
+        </w:rPr>
+        <w:t xml:space="preserve"> AAA rating to </w:t>
+      </w:r>
+      <w:r>
+        <w:rPr>
+          <w:rFonts w:ascii="Arial" w:hAnsi="Arial" w:cs="Arial"/>
+          <w:sz w:val="24"/>
+          <w:szCs w:val="24"/>
+        </w:rPr>
+        <w:t xml:space="preserve">junk-rated securities. </w:t>
+      </w:r>
+      <w:r>
+        <w:rPr>
+          <w:rFonts w:ascii="Arial" w:hAnsi="Arial" w:cs="Arial"/>
+          <w:sz w:val="24"/>
+          <w:szCs w:val="24"/>
+        </w:rPr>
+        <w:t xml:space="preserve">To put it in perspective, tens of thousands of mortgage-related securities were </w:t>
+      </w:r>
+      <w:r>
+        <w:rPr>
+          <w:rFonts w:ascii="Arial" w:hAnsi="Arial" w:cs="Arial"/>
+          <w:sz w:val="24"/>
+          <w:szCs w:val="24"/>
+        </w:rPr>
+        <w:t>rated;</w:t>
+      </w:r>
+      <w:r>
+        <w:rPr>
+          <w:rFonts w:ascii="Arial" w:hAnsi="Arial" w:cs="Arial"/>
+          <w:sz w:val="24"/>
+          <w:szCs w:val="24"/>
+        </w:rPr>
+        <w:t xml:space="preserve"> nearly half were given AAA ratings whereby at this moment in time only six American companies had a AAA rating. </w:t>
+      </w:r>
+      <w:r>
+        <w:rPr>
+          <w:rFonts w:ascii="Arial" w:hAnsi="Arial" w:cs="Arial"/>
+          <w:sz w:val="24"/>
+          <w:szCs w:val="24"/>
+        </w:rPr>
+        <w:t xml:space="preserve">By the collapse of Lehman Brothers in September 2008 $523 billion was written down, within two years of the collapse of Lehman Brothers over $1.9 trillion was written down.  At the collapse of Lehman Brothers, Morgan Stanley was selling their </w:t>
+      </w:r>
+      <w:r>
+        <w:rPr>
+          <w:rFonts w:ascii="Arial" w:hAnsi="Arial" w:cs="Arial"/>
+          <w:sz w:val="24"/>
+          <w:szCs w:val="24"/>
+        </w:rPr>
+        <w:t xml:space="preserve">collateralized </w:t>
+      </w:r>
+      <w:r>
+        <w:rPr>
+          <w:rFonts w:ascii="Arial" w:hAnsi="Arial" w:cs="Arial"/>
+          <w:sz w:val="24"/>
+          <w:szCs w:val="24"/>
+        </w:rPr>
+        <w:t xml:space="preserve">debt obligations at 22 cents on a dollar. </w:t>
+      </w:r>
       <w:bookmarkStart w:id="0" w:name="_GoBack"/>
+      <w:bookmarkEnd w:id="0"/>
+      <w:r>
+        <w:rPr>
+          <w:rFonts w:ascii="Arial" w:hAnsi="Arial" w:cs="Arial"/>
+          <w:sz w:val="24"/>
+          <w:szCs w:val="24"/>
+        </w:rPr>
+        <w:t xml:space="preserve">This false sense of security gave the loaded guns into the hands of trigger-happy shooters.  </w:t>
+      </w:r>
+    </w:p>
+    <w:p>
+      <w:pPr>
+        <w:spacing w:line="360" w:lineRule="auto"/>
+        <w:ind w:firstLine="720"/>
+        <w:rPr>
+          <w:rFonts w:ascii="Arial" w:hAnsi="Arial" w:cs="Arial"/>
+          <w:sz w:val="24"/>
+          <w:szCs w:val="24"/>
+        </w:rPr>
+      </w:pPr>
+      <w:r>
+        <w:rPr>
+          <w:rFonts w:ascii="Arial" w:hAnsi="Arial" w:cs="Arial"/>
+          <w:sz w:val="24"/>
+          <w:szCs w:val="24"/>
+        </w:rPr>
+        <w:t xml:space="preserve">With the easy lending of the U.S. housing market the high rolling bankers were enjoying the power.  The billionaire mortgage sellers were fooling everyone.  Whenever people touched mortgages, they made money. Greed was obviously the driving force behind this.  There was a competition between New York and London to become the number one financial center of the world. The bankers were given loose regulations around the time of the New York and London race to the top.   </w:t>
+      </w:r>
+    </w:p>
+    <w:p>
+      <w:pPr>
+        <w:spacing w:line="360" w:lineRule="auto"/>
+        <w:ind w:firstLine="720"/>
+        <w:rPr>
+          <w:rFonts w:ascii="Arial" w:hAnsi="Arial" w:cs="Arial"/>
+          <w:sz w:val="24"/>
+          <w:szCs w:val="24"/>
+        </w:rPr>
+      </w:pPr>
+      <w:r>
+        <w:rPr>
+          <w:rFonts w:ascii="Arial" w:hAnsi="Arial" w:cs="Arial"/>
+          <w:sz w:val="24"/>
+          <w:szCs w:val="24"/>
+        </w:rPr>
+        <w:t xml:space="preserve"> Hank Paulson ran the economic decisions for the United States that affected the entire world.  However, many people came to play with the economic meltdown, including executives from other </w:t>
+      </w:r>
       <w:r>
         <w:rPr>
           <w:rFonts w:ascii="Arial" w:hAnsi="Arial" w:cs="Arial"/>
@@ -931,311 +1494,7 @@
           <w:szCs w:val="24"/>
         </w:rPr>
         <w:lastRenderedPageBreak/>
-        <w:t xml:space="preserve">The bailout by the Federal Reserve did for the banks on Wall Street when they approached economic ruin in the fall of 2008 had many implications on the financial health of the United Sates of America.  Bailing out Bear Stearns in the early part of the 2008 sent a message to large banks, “if you make a mistake, don’t worry, the tax payers will bail you out.”  Many people worried that this message would set the world up for an even bigger mess in the future. This seemed like the government was encouraging investments banks to engage in risky behavior or rather that they could behave in this way and know they were protected. This was the key factor in the cause of the crisis. The reckless lending from deregulated financial institutions ultimately led to the worst financial crisis in American history since the Great Depression of the 1930s.  </w:t>
-      </w:r>
-    </w:p>
-    <w:bookmarkEnd w:id="0"/>
-    <w:p>
-      <w:pPr>
-        <w:spacing w:line="360" w:lineRule="auto"/>
-        <w:ind w:firstLine="720"/>
-        <w:rPr>
-          <w:rFonts w:ascii="Arial" w:hAnsi="Arial" w:cs="Arial"/>
-          <w:sz w:val="24"/>
-          <w:szCs w:val="24"/>
-        </w:rPr>
-      </w:pPr>
-      <w:r>
-        <w:rPr>
-          <w:rFonts w:ascii="Arial" w:hAnsi="Arial" w:cs="Arial"/>
-          <w:sz w:val="24"/>
-          <w:szCs w:val="24"/>
-        </w:rPr>
-        <w:t xml:space="preserve">The crash of September 2008 was the beginning of the largest bankruptcy in world history as over 30 million people became unemployed.  Chairman Phil </w:t>
-      </w:r>
-      <w:proofErr w:type="spellStart"/>
-      <w:r>
-        <w:rPr>
-          <w:rFonts w:ascii="Arial" w:hAnsi="Arial" w:cs="Arial"/>
-          <w:sz w:val="24"/>
-          <w:szCs w:val="24"/>
-        </w:rPr>
-        <w:t>Angelides</w:t>
-      </w:r>
-      <w:proofErr w:type="spellEnd"/>
-      <w:r>
-        <w:rPr>
-          <w:rFonts w:ascii="Arial" w:hAnsi="Arial" w:cs="Arial"/>
-          <w:sz w:val="24"/>
-          <w:szCs w:val="24"/>
-        </w:rPr>
-        <w:t xml:space="preserve"> searched to find the cause of the meltdown.  The key trigger was the easy lending of the housing market, because virtually anyone could be approved for a loan.  There was no concern for whether the buyer could pay back the loan.  Sub-prime loans became the next move, for people who couldn’t pay back the money. Recent Federal Reserve Chairman Alan Greenspan made the mistake of not stopping the sub-prime loans.  In poor and minority neighborhoods, the unqualified buyers were given the most complex of loans. Elderly people on a set income were even given huge loans that they could not possibly pay back.  These loans were said to be, “downright criminal”, says </w:t>
-      </w:r>
-      <w:proofErr w:type="spellStart"/>
-      <w:r>
-        <w:rPr>
-          <w:rFonts w:ascii="Arial" w:hAnsi="Arial" w:cs="Arial"/>
-          <w:sz w:val="24"/>
-          <w:szCs w:val="24"/>
-        </w:rPr>
-        <w:t>Maxime</w:t>
-      </w:r>
-      <w:proofErr w:type="spellEnd"/>
-      <w:r>
-        <w:rPr>
-          <w:rFonts w:ascii="Arial" w:hAnsi="Arial" w:cs="Arial"/>
-          <w:sz w:val="24"/>
-          <w:szCs w:val="24"/>
-        </w:rPr>
-        <w:t xml:space="preserve"> Walters.  </w:t>
-      </w:r>
-    </w:p>
-    <w:p>
-      <w:pPr>
-        <w:spacing w:line="360" w:lineRule="auto"/>
-        <w:ind w:firstLine="720"/>
-        <w:rPr>
-          <w:rFonts w:ascii="Arial" w:hAnsi="Arial" w:cs="Arial"/>
-          <w:sz w:val="24"/>
-          <w:szCs w:val="24"/>
-        </w:rPr>
-      </w:pPr>
-      <w:r>
-        <w:rPr>
-          <w:rFonts w:ascii="Arial" w:hAnsi="Arial" w:cs="Arial"/>
-          <w:sz w:val="24"/>
-          <w:szCs w:val="24"/>
-        </w:rPr>
-        <w:t xml:space="preserve">The FCC charged mortgage lender, Angelo </w:t>
-      </w:r>
-      <w:proofErr w:type="spellStart"/>
-      <w:r>
-        <w:rPr>
-          <w:rFonts w:ascii="Arial" w:hAnsi="Arial" w:cs="Arial"/>
-          <w:sz w:val="24"/>
-          <w:szCs w:val="24"/>
-        </w:rPr>
-        <w:t>Mozilo</w:t>
-      </w:r>
-      <w:proofErr w:type="spellEnd"/>
-      <w:r>
-        <w:rPr>
-          <w:rFonts w:ascii="Arial" w:hAnsi="Arial" w:cs="Arial"/>
-          <w:sz w:val="24"/>
-          <w:szCs w:val="24"/>
-        </w:rPr>
-        <w:t xml:space="preserve"> with insider trading and security fraud.  One of </w:t>
-      </w:r>
-      <w:proofErr w:type="spellStart"/>
-      <w:r>
-        <w:rPr>
-          <w:rFonts w:ascii="Arial" w:hAnsi="Arial" w:cs="Arial"/>
-          <w:sz w:val="24"/>
-          <w:szCs w:val="24"/>
-        </w:rPr>
-        <w:t>Mozilo’s</w:t>
-      </w:r>
-      <w:proofErr w:type="spellEnd"/>
-      <w:r>
-        <w:rPr>
-          <w:rFonts w:ascii="Arial" w:hAnsi="Arial" w:cs="Arial"/>
-          <w:sz w:val="24"/>
-          <w:szCs w:val="24"/>
-        </w:rPr>
-        <w:t xml:space="preserve"> companies, IndyMac Bank, fell with the crumble of his dishonesty as Bank Of America came to the rescue.  </w:t>
-      </w:r>
-      <w:proofErr w:type="spellStart"/>
-      <w:r>
-        <w:rPr>
-          <w:rFonts w:ascii="Arial" w:hAnsi="Arial" w:cs="Arial"/>
-          <w:sz w:val="24"/>
-          <w:szCs w:val="24"/>
-        </w:rPr>
-        <w:t>Mozilo</w:t>
-      </w:r>
-      <w:proofErr w:type="spellEnd"/>
-      <w:r>
-        <w:rPr>
-          <w:rFonts w:ascii="Arial" w:hAnsi="Arial" w:cs="Arial"/>
-          <w:sz w:val="24"/>
-          <w:szCs w:val="24"/>
-        </w:rPr>
-        <w:t xml:space="preserve"> didn’t care how things looked, because they didn’t stay on his record.  It was all a way to get money without a thought to </w:t>
-      </w:r>
-      <w:proofErr w:type="gramStart"/>
-      <w:r>
-        <w:rPr>
-          <w:rFonts w:ascii="Arial" w:hAnsi="Arial" w:cs="Arial"/>
-          <w:sz w:val="24"/>
-          <w:szCs w:val="24"/>
-        </w:rPr>
-        <w:t>whom</w:t>
-      </w:r>
-      <w:proofErr w:type="gramEnd"/>
-      <w:r>
-        <w:rPr>
-          <w:rFonts w:ascii="Arial" w:hAnsi="Arial" w:cs="Arial"/>
-          <w:sz w:val="24"/>
-          <w:szCs w:val="24"/>
-        </w:rPr>
-        <w:t xml:space="preserve"> his behavior may affect.  Toxic assets were passed to the broker, the lender, the </w:t>
-      </w:r>
-      <w:proofErr w:type="spellStart"/>
-      <w:r>
-        <w:rPr>
-          <w:rFonts w:ascii="Arial" w:hAnsi="Arial" w:cs="Arial"/>
-          <w:sz w:val="24"/>
-          <w:szCs w:val="24"/>
-        </w:rPr>
-        <w:t>securitizer</w:t>
-      </w:r>
-      <w:proofErr w:type="spellEnd"/>
-      <w:r>
-        <w:rPr>
-          <w:rFonts w:ascii="Arial" w:hAnsi="Arial" w:cs="Arial"/>
-          <w:sz w:val="24"/>
-          <w:szCs w:val="24"/>
-        </w:rPr>
-        <w:t xml:space="preserve">, the market maker, and no one seemed to realize what they were passing along.  This is what grew the “financial cancer”, says The Global Financial Crisis.  </w:t>
-      </w:r>
-    </w:p>
-    <w:p>
-      <w:pPr>
-        <w:spacing w:line="360" w:lineRule="auto"/>
-        <w:ind w:firstLine="720"/>
-        <w:rPr>
-          <w:rFonts w:ascii="Arial" w:hAnsi="Arial" w:cs="Arial"/>
-          <w:sz w:val="24"/>
-          <w:szCs w:val="24"/>
-        </w:rPr>
-      </w:pPr>
-      <w:r>
-        <w:rPr>
-          <w:rFonts w:ascii="Arial" w:hAnsi="Arial" w:cs="Arial"/>
-          <w:sz w:val="24"/>
-          <w:szCs w:val="24"/>
-        </w:rPr>
-        <w:t>In regard to the housing market crisis, questions arose concerning Fannie Mae and Freddie Mac being stabilized by Congress. The concern was, would this heal the housing market and in the long tern create another crisis? The banks made loans that they couldn’t recover and this led to even more of a financial mess.</w:t>
-      </w:r>
-    </w:p>
-    <w:p>
-      <w:pPr>
-        <w:spacing w:line="360" w:lineRule="auto"/>
-        <w:ind w:firstLine="720"/>
-        <w:rPr>
-          <w:rFonts w:ascii="Arial" w:hAnsi="Arial" w:cs="Arial"/>
-          <w:sz w:val="24"/>
-          <w:szCs w:val="24"/>
-        </w:rPr>
-      </w:pPr>
-      <w:r>
-        <w:rPr>
-          <w:rFonts w:ascii="Arial" w:hAnsi="Arial" w:cs="Arial"/>
-          <w:sz w:val="24"/>
-          <w:szCs w:val="24"/>
-        </w:rPr>
-        <w:t xml:space="preserve">In the meltdown of our financial </w:t>
-      </w:r>
-      <w:proofErr w:type="gramStart"/>
-      <w:r>
-        <w:rPr>
-          <w:rFonts w:ascii="Arial" w:hAnsi="Arial" w:cs="Arial"/>
-          <w:sz w:val="24"/>
-          <w:szCs w:val="24"/>
-        </w:rPr>
-        <w:t>well-being</w:t>
-      </w:r>
-      <w:proofErr w:type="gramEnd"/>
-      <w:r>
-        <w:rPr>
-          <w:rFonts w:ascii="Arial" w:hAnsi="Arial" w:cs="Arial"/>
-          <w:sz w:val="24"/>
-          <w:szCs w:val="24"/>
-        </w:rPr>
-        <w:t xml:space="preserve">, many different companies were intertwined and involved. The upside to deposit insurance was that the depositor is covered and protected by the </w:t>
-      </w:r>
-      <w:r>
-        <w:rPr>
-          <w:rFonts w:ascii="Arial" w:hAnsi="Arial" w:cs="Arial"/>
-          <w:sz w:val="24"/>
-          <w:szCs w:val="24"/>
-        </w:rPr>
-        <w:lastRenderedPageBreak/>
-        <w:t xml:space="preserve">government. The down side to deposit insurance is moral hazard.  The depositors never take their money out and the banks are forced to loan to riskier people.  With the downside, there ends up being more risk than there would normally be.  The bankers were bundling up risky loans and selling them off to capital markets and assumed the investors understood the toxic risk in their hands.  The risk was passed onto someone else and this continued the process of moral hazard. Ratings agencies like Fitch Ratings and Standard and Poor’s were additional protection agencies.  The investors were covered twice, with insurance and protection agencies.  This false sense of security gave the loaded guns into the hands of trigger-happy shooters.  </w:t>
-      </w:r>
-    </w:p>
-    <w:p>
-      <w:pPr>
-        <w:spacing w:line="360" w:lineRule="auto"/>
-        <w:ind w:firstLine="720"/>
-        <w:rPr>
-          <w:rFonts w:ascii="Arial" w:hAnsi="Arial" w:cs="Arial"/>
-          <w:sz w:val="24"/>
-          <w:szCs w:val="24"/>
-        </w:rPr>
-      </w:pPr>
-      <w:r>
-        <w:rPr>
-          <w:rFonts w:ascii="Arial" w:hAnsi="Arial" w:cs="Arial"/>
-          <w:sz w:val="24"/>
-          <w:szCs w:val="24"/>
-        </w:rPr>
-        <w:t xml:space="preserve">With the easy lending of the U.S. housing market the high rolling bankers were enjoying the power.  The billionaire mortgage sellers were fooling everyone.  Whenever people touched mortgages, they made money. Greed was obviously the driving force behind this.  There was a competition between New York and London to become the number one financial center of the world. The bankers were given loose regulations around the time of the New York and London race to the top.   </w:t>
-      </w:r>
-    </w:p>
-    <w:p>
-      <w:pPr>
-        <w:spacing w:line="360" w:lineRule="auto"/>
-        <w:ind w:firstLine="720"/>
-        <w:rPr>
-          <w:rFonts w:ascii="Arial" w:hAnsi="Arial" w:cs="Arial"/>
-          <w:sz w:val="24"/>
-          <w:szCs w:val="24"/>
-        </w:rPr>
-      </w:pPr>
-      <w:r>
-        <w:rPr>
-          <w:rFonts w:ascii="Arial" w:hAnsi="Arial" w:cs="Arial"/>
-          <w:sz w:val="24"/>
-          <w:szCs w:val="24"/>
-        </w:rPr>
-        <w:t xml:space="preserve"> Hank Paulson ran the economic decisions for the United States that affected the entire world.  However, many people came to play with the economic meltdown, including executives from other countries. The effects on the global economy were disastrous in their own right.  David </w:t>
-      </w:r>
-      <w:proofErr w:type="spellStart"/>
-      <w:r>
-        <w:rPr>
-          <w:rFonts w:ascii="Arial" w:hAnsi="Arial" w:cs="Arial"/>
-          <w:sz w:val="24"/>
-          <w:szCs w:val="24"/>
-        </w:rPr>
-        <w:t>Oddsson</w:t>
-      </w:r>
-      <w:proofErr w:type="spellEnd"/>
-      <w:r>
-        <w:rPr>
-          <w:rFonts w:ascii="Arial" w:hAnsi="Arial" w:cs="Arial"/>
-          <w:sz w:val="24"/>
-          <w:szCs w:val="24"/>
-        </w:rPr>
-        <w:t xml:space="preserve"> changed Iceland through his free market principles.  He wanted to privatize everything.  The largest banks in the country were strangely and suspiciously auctioned off to </w:t>
-      </w:r>
-      <w:proofErr w:type="spellStart"/>
-      <w:r>
-        <w:rPr>
-          <w:rFonts w:ascii="Arial" w:hAnsi="Arial" w:cs="Arial"/>
-          <w:sz w:val="24"/>
-          <w:szCs w:val="24"/>
-        </w:rPr>
-        <w:t>Oddsson’s</w:t>
-      </w:r>
-      <w:proofErr w:type="spellEnd"/>
-      <w:r>
-        <w:rPr>
-          <w:rFonts w:ascii="Arial" w:hAnsi="Arial" w:cs="Arial"/>
-          <w:sz w:val="24"/>
-          <w:szCs w:val="24"/>
-        </w:rPr>
-        <w:t xml:space="preserve"> friends (father and son from Russia).  These people knew nothing of banking and this is what started the problems.  The country was flooded with easy credit because the banks lowered interest rates.  Bankers sold securities back and forth to each other, and this caused false inflation.  Iceland was headed for ruin and bankruptcy.  Iceland convinced people in London to bring over their money, claiming it was bullet proof.  Then the Iceland banks crumbled and were taken over by the government.  The Iceland bank was then categorized as a terrorist by Britain.  </w:t>
+        <w:t xml:space="preserve">countries. The effects on the global economy were disastrous in their own right.  David Oddsson changed Iceland through his free market principles.  He wanted to privatize everything.  The largest banks in the country were strangely and suspiciously auctioned off to Oddsson’s friends (father and son from Russia).  These people knew nothing of banking and this is what started the problems.  The country was flooded with easy credit because the banks lowered interest rates.  Bankers sold securities back and forth to each other, and this caused false inflation.  Iceland was headed for ruin and bankruptcy.  Iceland convinced people in London to bring over their money, claiming it was bullet proof.  Then the Iceland banks crumbled and were taken over by the government.  The Iceland bank was then categorized as a terrorist by Britain.  </w:t>
       </w:r>
     </w:p>
     <w:p>
@@ -1305,7 +1564,6 @@
           <w:sz w:val="24"/>
           <w:szCs w:val="24"/>
         </w:rPr>
-        <w:lastRenderedPageBreak/>
         <w:tab/>
         <w:t xml:space="preserve">  Sub-prime loans were being questioned about their worth and how they became toxic due to many investors solely wanting more investments regardless of risks.  BNP Paribas in Paris were the first ones to question the toxic loans.  Upon finding toxic U.S. securities, Paris terminated all funds.  The crisis meetings began in Paris regarding the cracks in the global economy as the corrupt spiral continued.  </w:t>
       </w:r>
@@ -1330,61 +1588,7 @@
           <w:szCs w:val="24"/>
         </w:rPr>
         <w:tab/>
-        <w:t xml:space="preserve">The </w:t>
-      </w:r>
-      <w:proofErr w:type="spellStart"/>
-      <w:r>
-        <w:rPr>
-          <w:rFonts w:ascii="Arial" w:hAnsi="Arial" w:cs="Arial"/>
-          <w:sz w:val="24"/>
-          <w:szCs w:val="24"/>
-        </w:rPr>
-        <w:t>Britisher</w:t>
-      </w:r>
-      <w:proofErr w:type="spellEnd"/>
-      <w:r>
-        <w:rPr>
-          <w:rFonts w:ascii="Arial" w:hAnsi="Arial" w:cs="Arial"/>
-          <w:sz w:val="24"/>
-          <w:szCs w:val="24"/>
-        </w:rPr>
-        <w:t xml:space="preserve"> Adam </w:t>
-      </w:r>
-      <w:proofErr w:type="spellStart"/>
-      <w:r>
-        <w:rPr>
-          <w:rFonts w:ascii="Arial" w:hAnsi="Arial" w:cs="Arial"/>
-          <w:sz w:val="24"/>
-          <w:szCs w:val="24"/>
-        </w:rPr>
-        <w:t>Applegarth</w:t>
-      </w:r>
-      <w:proofErr w:type="spellEnd"/>
-      <w:r>
-        <w:rPr>
-          <w:rFonts w:ascii="Arial" w:hAnsi="Arial" w:cs="Arial"/>
-          <w:sz w:val="24"/>
-          <w:szCs w:val="24"/>
-        </w:rPr>
-        <w:t xml:space="preserve">, CEO of the Northern Rock Bank in London, formed a very unstable model and customers lined up to get their money back.  </w:t>
-      </w:r>
-      <w:proofErr w:type="spellStart"/>
-      <w:r>
-        <w:rPr>
-          <w:rFonts w:ascii="Arial" w:hAnsi="Arial" w:cs="Arial"/>
-          <w:sz w:val="24"/>
-          <w:szCs w:val="24"/>
-        </w:rPr>
-        <w:t>Applegarth</w:t>
-      </w:r>
-      <w:proofErr w:type="spellEnd"/>
-      <w:r>
-        <w:rPr>
-          <w:rFonts w:ascii="Arial" w:hAnsi="Arial" w:cs="Arial"/>
-          <w:sz w:val="24"/>
-          <w:szCs w:val="24"/>
-        </w:rPr>
-        <w:t xml:space="preserve"> couldn’t even admit that his model was shaky when he was asked.  </w:t>
+        <w:t xml:space="preserve">The Britisher Adam Applegarth, CEO of the Northern Rock Bank in London, formed a very unstable model and customers lined up to get their money back.  Applegarth couldn’t even admit that his model was shaky when he was asked.  </w:t>
       </w:r>
     </w:p>
     <w:p>
@@ -1407,43 +1611,7 @@
           <w:szCs w:val="24"/>
         </w:rPr>
         <w:tab/>
-        <w:t xml:space="preserve">New York didn’t feel the international crisis until one of their biggest banks was at crisis. Bear </w:t>
-      </w:r>
-      <w:proofErr w:type="spellStart"/>
-      <w:r>
-        <w:rPr>
-          <w:rFonts w:ascii="Arial" w:hAnsi="Arial" w:cs="Arial"/>
-          <w:sz w:val="24"/>
-          <w:szCs w:val="24"/>
-        </w:rPr>
-        <w:t>Stearn’s</w:t>
-      </w:r>
-      <w:proofErr w:type="spellEnd"/>
-      <w:r>
-        <w:rPr>
-          <w:rFonts w:ascii="Arial" w:hAnsi="Arial" w:cs="Arial"/>
-          <w:sz w:val="24"/>
-          <w:szCs w:val="24"/>
-        </w:rPr>
-        <w:t xml:space="preserve"> Jimmy </w:t>
-      </w:r>
-      <w:proofErr w:type="spellStart"/>
-      <w:r>
-        <w:rPr>
-          <w:rFonts w:ascii="Arial" w:hAnsi="Arial" w:cs="Arial"/>
-          <w:sz w:val="24"/>
-          <w:szCs w:val="24"/>
-        </w:rPr>
-        <w:t>Cayne</w:t>
-      </w:r>
-      <w:proofErr w:type="spellEnd"/>
-      <w:r>
-        <w:rPr>
-          <w:rFonts w:ascii="Arial" w:hAnsi="Arial" w:cs="Arial"/>
-          <w:sz w:val="24"/>
-          <w:szCs w:val="24"/>
-        </w:rPr>
-        <w:t xml:space="preserve"> (CEO), the richest and highest-risk taker on Wall Street was blind to the US crisis.  Bear Stearns was the 5</w:t>
+        <w:t>New York didn’t feel the international crisis until one of their biggest banks was at crisis. Bear Stearn’s Jimmy Cayne (CEO), the richest and highest-risk taker on Wall Street was blind to the US crisis.  Bear Stearns was the 5</w:t>
       </w:r>
       <w:r>
         <w:rPr>
@@ -1460,61 +1628,40 @@
           <w:sz w:val="24"/>
           <w:szCs w:val="24"/>
         </w:rPr>
-        <w:t xml:space="preserve"> largest bank in the US with an unengaged CEO.   The company had more toxicity than anyone on Wall Street and </w:t>
-      </w:r>
-      <w:proofErr w:type="spellStart"/>
-      <w:r>
-        <w:rPr>
-          <w:rFonts w:ascii="Arial" w:hAnsi="Arial" w:cs="Arial"/>
-          <w:sz w:val="24"/>
-          <w:szCs w:val="24"/>
-        </w:rPr>
-        <w:t>Cayne</w:t>
-      </w:r>
-      <w:proofErr w:type="spellEnd"/>
-      <w:r>
-        <w:rPr>
-          <w:rFonts w:ascii="Arial" w:hAnsi="Arial" w:cs="Arial"/>
-          <w:sz w:val="24"/>
-          <w:szCs w:val="24"/>
-        </w:rPr>
-        <w:t xml:space="preserve"> was forced out of position.  JP Morgan took over Bear Stearns for an embarrassing $2 a share assisted by the US Government in a matter of days.  </w:t>
-      </w:r>
-      <w:proofErr w:type="spellStart"/>
-      <w:r>
-        <w:rPr>
-          <w:rFonts w:ascii="Arial" w:hAnsi="Arial" w:cs="Arial"/>
-          <w:sz w:val="24"/>
-          <w:szCs w:val="24"/>
-        </w:rPr>
-        <w:t>Cayne</w:t>
-      </w:r>
-      <w:proofErr w:type="spellEnd"/>
-      <w:r>
-        <w:rPr>
-          <w:rFonts w:ascii="Arial" w:hAnsi="Arial" w:cs="Arial"/>
-          <w:sz w:val="24"/>
-          <w:szCs w:val="24"/>
-        </w:rPr>
-        <w:t xml:space="preserve"> used the excuse that it was, “a self full filling prophecy”.  The idea that the government would never let such a huge company fall was a false belief that was dangerously floating through the air after </w:t>
-      </w:r>
-      <w:proofErr w:type="spellStart"/>
-      <w:r>
-        <w:rPr>
-          <w:rFonts w:ascii="Arial" w:hAnsi="Arial" w:cs="Arial"/>
-          <w:sz w:val="24"/>
-          <w:szCs w:val="24"/>
-        </w:rPr>
-        <w:t>Stearn’s</w:t>
-      </w:r>
-      <w:proofErr w:type="spellEnd"/>
-      <w:r>
-        <w:rPr>
-          <w:rFonts w:ascii="Arial" w:hAnsi="Arial" w:cs="Arial"/>
-          <w:sz w:val="24"/>
-          <w:szCs w:val="24"/>
-        </w:rPr>
-        <w:t xml:space="preserve"> rescue.  </w:t>
+        <w:t xml:space="preserve"> largest bank in the US with an unengaged CEO.   The company had more toxicity than anyone on Wall Street and Cayne was forced out of position.  JP Morgan took over Bear Stearns for an embarrassing $2 a share assisted by the US Government in a matter of days.  Cayne used the e</w:t>
+      </w:r>
+      <w:r>
+        <w:rPr>
+          <w:rFonts w:ascii="Arial" w:hAnsi="Arial" w:cs="Arial"/>
+          <w:sz w:val="24"/>
+          <w:szCs w:val="24"/>
+        </w:rPr>
+        <w:t>xcuse that it was, “a self fulf</w:t>
+      </w:r>
+      <w:r>
+        <w:rPr>
+          <w:rFonts w:ascii="Arial" w:hAnsi="Arial" w:cs="Arial"/>
+          <w:sz w:val="24"/>
+          <w:szCs w:val="24"/>
+        </w:rPr>
+        <w:t>illing</w:t>
+      </w:r>
+      <w:r>
+        <w:rPr>
+          <w:rFonts w:ascii="Arial" w:hAnsi="Arial" w:cs="Arial"/>
+          <w:sz w:val="24"/>
+          <w:szCs w:val="24"/>
+        </w:rPr>
+        <w:t xml:space="preserve"> prophecy”.  The idea that the government </w:t>
+      </w:r>
+      <w:r>
+        <w:rPr>
+          <w:rFonts w:ascii="Arial" w:hAnsi="Arial" w:cs="Arial"/>
+          <w:sz w:val="24"/>
+          <w:szCs w:val="24"/>
+        </w:rPr>
+        <w:lastRenderedPageBreak/>
+        <w:t xml:space="preserve">would never let such a huge company fall was a false belief that was dangerously floating through the air after Stearn’s rescue.  </w:t>
       </w:r>
     </w:p>
     <w:p>
@@ -1537,43 +1684,7 @@
           <w:szCs w:val="24"/>
         </w:rPr>
         <w:tab/>
-        <w:t xml:space="preserve">The next domino was the Lehman Brothers, ran by Richard </w:t>
-      </w:r>
-      <w:proofErr w:type="spellStart"/>
-      <w:r>
-        <w:rPr>
-          <w:rFonts w:ascii="Arial" w:hAnsi="Arial" w:cs="Arial"/>
-          <w:sz w:val="24"/>
-          <w:szCs w:val="24"/>
-        </w:rPr>
-        <w:t>Fuld</w:t>
-      </w:r>
-      <w:proofErr w:type="spellEnd"/>
-      <w:r>
-        <w:rPr>
-          <w:rFonts w:ascii="Arial" w:hAnsi="Arial" w:cs="Arial"/>
-          <w:sz w:val="24"/>
-          <w:szCs w:val="24"/>
-        </w:rPr>
-        <w:t xml:space="preserve">. Sept 11, 2008 was the date of fall in </w:t>
-      </w:r>
-      <w:proofErr w:type="spellStart"/>
-      <w:r>
-        <w:rPr>
-          <w:rFonts w:ascii="Arial" w:hAnsi="Arial" w:cs="Arial"/>
-          <w:sz w:val="24"/>
-          <w:szCs w:val="24"/>
-        </w:rPr>
-        <w:t>Fuld’s</w:t>
-      </w:r>
-      <w:proofErr w:type="spellEnd"/>
-      <w:r>
-        <w:rPr>
-          <w:rFonts w:ascii="Arial" w:hAnsi="Arial" w:cs="Arial"/>
-          <w:sz w:val="24"/>
-          <w:szCs w:val="24"/>
-        </w:rPr>
-        <w:t xml:space="preserve"> company.  Paulson brought together a secret crisis meeting to try and save Lehman Brothers without a government bailout.  Lehman Brothers was believed to be immortal until the British government chose not to help.  The liabilities to the British taxpayers would never be understood.  With the fall of Lehman Brothers, it was felt around the globe.  “The financial tsunami flooded the world”, says The Global Financial Crisis.  The largest bankruptcy in the US was by Lehman Brothers, the greatest fall in history.  All banks stopped lending money and accepting collateral and the New York stock exchange dropped.  </w:t>
+        <w:t xml:space="preserve">The next domino was the Lehman Brothers, ran by Richard Fuld. Sept 11, 2008 was the date of fall in Fuld’s company.  Paulson brought together a secret crisis meeting to try and save Lehman Brothers without a government bailout.  Lehman Brothers was believed to be immortal until the British government chose not to help.  The liabilities to the British taxpayers would never be understood.  With the fall of Lehman Brothers, it was felt around the globe.  “The financial tsunami flooded the world”, says The Global Financial Crisis.  The largest bankruptcy in the US was by Lehman Brothers, the greatest fall in history.  All banks stopped lending money and accepting collateral and the New York stock exchange dropped.  </w:t>
       </w:r>
     </w:p>
     <w:p>
@@ -1592,43 +1703,7 @@
           <w:sz w:val="24"/>
           <w:szCs w:val="24"/>
         </w:rPr>
-        <w:t xml:space="preserve"> President Bush addressed the public on the countries catastrophic condition.  Paulson played the leading role on the meltdown.  He claimed it wasn’t the role of government to save companies.  Millions lost pension plans and their life savings around the world. Even French lawyer and managing director of International Monetary Fund, Christine Madeleine </w:t>
-      </w:r>
-      <w:proofErr w:type="spellStart"/>
-      <w:r>
-        <w:rPr>
-          <w:rFonts w:ascii="Arial" w:hAnsi="Arial" w:cs="Arial"/>
-          <w:sz w:val="24"/>
-          <w:szCs w:val="24"/>
-        </w:rPr>
-        <w:t>Oddette</w:t>
-      </w:r>
-      <w:proofErr w:type="spellEnd"/>
-      <w:r>
-        <w:rPr>
-          <w:rFonts w:ascii="Arial" w:hAnsi="Arial" w:cs="Arial"/>
-          <w:sz w:val="24"/>
-          <w:szCs w:val="24"/>
-        </w:rPr>
-        <w:t xml:space="preserve"> </w:t>
-      </w:r>
-      <w:proofErr w:type="spellStart"/>
-      <w:r>
-        <w:rPr>
-          <w:rFonts w:ascii="Arial" w:hAnsi="Arial" w:cs="Arial"/>
-          <w:sz w:val="24"/>
-          <w:szCs w:val="24"/>
-        </w:rPr>
-        <w:t>Lagarde</w:t>
-      </w:r>
-      <w:proofErr w:type="spellEnd"/>
-      <w:r>
-        <w:rPr>
-          <w:rFonts w:ascii="Arial" w:hAnsi="Arial" w:cs="Arial"/>
-          <w:sz w:val="24"/>
-          <w:szCs w:val="24"/>
-        </w:rPr>
-        <w:t xml:space="preserve"> called Paulson’s plan ridiculous.  People left their jobs with boxes and sadly just walked away.  The circle of investors around the world having no access to cash or assets, had to sell down their own assets at astonishing low prices, in the single digits.  International financial markets were full of uncertainty and </w:t>
+        <w:t xml:space="preserve"> President Bush addressed the public on the countries catastrophic condition.  Paulson played the leading role on the meltdown.  He claimed it wasn’t the role of government to save companies.  Millions lost pension plans and their life savings around the world. Even French lawyer and managing director of International Monetary Fund, Christine Madeleine Oddette Lagarde called Paulson’s plan ridiculous.  People left their jobs with boxes and sadly just walked away.  The circle of investors around the world having no access to cash or assets, had to sell down their own assets at astonishing low prices, in the single digits.  International financial markets were full of uncertainty and panic continued to ripple.  The blame was passed around and the bottom of the spiral was questioned.  AIG was the next threatened to fall, the largest insurance company. Executive Joseph Cassano performed questionable dealings that threatened the world financial position.  Cassano insured companies against the failing of their business partners, with a model he assumed to be bullet proof.  This practice was banned in the US, which is why he moved to London.  He believed the huge companies could never fall all at once so he never worried.  However, no one knew what AIG was really up to.  AIG was tied to so many other companies and Paulson had to bail it out with 85 billion dollars of taxpayer’s money.  Joseph was fired from AIG but he walked away with 315 million dollars.  Federal Reserve chairman Bernanke and Paulson asked congressional leaders for more money to prevent more financial catastrophes.   Paulson came up with TARP to use taxpayer’s money to give banks to prevent the downfall.  Congress eventually rejected the bill and felt Wall Street was trying to take advantage of the public sector.  The next shock was the lowest drop in stocks in history. Economic depression came to the United States.  Banks were taking homes, foreclosures skyrocketed and many people were out of work.  Citizens were even dragged out of </w:t>
       </w:r>
       <w:r>
         <w:rPr>
@@ -1637,43 +1712,7 @@
           <w:szCs w:val="24"/>
         </w:rPr>
         <w:lastRenderedPageBreak/>
-        <w:t xml:space="preserve">panic continued to ripple.  The blame was passed around and the bottom of the spiral was questioned.  AIG was the next threatened to fall, the largest insurance company. Executive Joseph </w:t>
-      </w:r>
-      <w:proofErr w:type="spellStart"/>
-      <w:r>
-        <w:rPr>
-          <w:rFonts w:ascii="Arial" w:hAnsi="Arial" w:cs="Arial"/>
-          <w:sz w:val="24"/>
-          <w:szCs w:val="24"/>
-        </w:rPr>
-        <w:t>Cassano</w:t>
-      </w:r>
-      <w:proofErr w:type="spellEnd"/>
-      <w:r>
-        <w:rPr>
-          <w:rFonts w:ascii="Arial" w:hAnsi="Arial" w:cs="Arial"/>
-          <w:sz w:val="24"/>
-          <w:szCs w:val="24"/>
-        </w:rPr>
-        <w:t xml:space="preserve"> performed questionable dealings that threatened the world financial position.  </w:t>
-      </w:r>
-      <w:proofErr w:type="spellStart"/>
-      <w:r>
-        <w:rPr>
-          <w:rFonts w:ascii="Arial" w:hAnsi="Arial" w:cs="Arial"/>
-          <w:sz w:val="24"/>
-          <w:szCs w:val="24"/>
-        </w:rPr>
-        <w:t>Cassano</w:t>
-      </w:r>
-      <w:proofErr w:type="spellEnd"/>
-      <w:r>
-        <w:rPr>
-          <w:rFonts w:ascii="Arial" w:hAnsi="Arial" w:cs="Arial"/>
-          <w:sz w:val="24"/>
-          <w:szCs w:val="24"/>
-        </w:rPr>
-        <w:t xml:space="preserve"> insured companies against the failing of their business partners, with a model he assumed to be bullet proof.  This practice was banned in the US, which is why he moved to London.  He believed the huge companies could never fall all at once so he never worried.  However, no one knew what AIG was really up to.  AIG was tied to so many other companies and Paulson had to bail it out with 85 billion dollars of taxpayer’s money.  Joseph was fired from AIG but he walked away with 315 million dollars.  Federal Reserve chairman Bernanke and Paulson asked congressional leaders for more money to prevent more financial catastrophes.   Paulson came up with TARP to use taxpayer’s money to give banks to prevent the downfall.  Congress eventually rejected the bill and felt Wall Street was trying to take advantage of the public sector.  The next shock was the lowest drop in stocks in history. Economic depression came to the United States.  Banks were taking homes, foreclosures skyrocketed and many people were out of work.  Citizens were even dragged out of homes and many committed suicide.  People slept in their cars and had nowhere to go since they had lost everything they had ever invested in.  </w:t>
+        <w:t xml:space="preserve">homes and many committed suicide.  People slept in their cars and had nowhere to go since they had lost everything they had ever invested in.  </w:t>
       </w:r>
     </w:p>
     <w:p>
@@ -1720,7 +1759,26 @@
           <w:szCs w:val="24"/>
         </w:rPr>
         <w:tab/>
-        <w:t xml:space="preserve">The moral hazard that tossed the world’s financial well being into a downward spin began as Wall Street decided to link the investors to mortgages in hopes for a massive profit. The bankers then divided the loans into three sections, safe ones protected by credit default swaps sold to investors, decent ones that were sold to other bankers, and riskier ones sold to hedge funds.  Credit default swaps became involved so that the rating agencies would approve the loans. The investment bankers made millions and their greed made them want more CDO slices.  Without being able to find more, they found sub-prime mortgages.  Lenders decided to add more risk to new mortgages without required paperwork or down payments and extremely low teaser rates that only enticed the unqualified buyers.  The homes were sold to irresponsible parties, who were quite literally financially </w:t>
+        <w:t>The moral hazard that tossed the world’s financial well being into a downward spin began as Wall Street decided to link the investors to mortgages in hopes for a massive profit. The bankers then divided the loans into three sections, safe ones protected by credit default swaps sold to investors, decent ones that were sold to other bankers, and riskier ones sold to hedge funds.  Credit default swaps became involved so that the rating agencies would approve the loans. The investment bankers made millions and their greed made them want more CDO slices.  Without being able to find more, they found sub-prime mortgages.  Lenders decided to add more risk to new mortgages without required paperwork or down payments and extremely low teaser rates that only enticed the unqualified buyers.  The homes were sold to irresponsible parties, who were quite literally financially unable to pay off the loans.  No one was concerned, because massive cash was being made. The mortgage brokers linked the families with the lenders and mortgages, families bought homes, the lender sold the mortgages to the investment bankers and they turned them into collateralized debt obligations (CDOs) and sold slices.  No one cared because they were selling off their risk to the next person.  More and more of the monthly payments turned into houses and everything turned upside down.  Default rates rose and then no investors wanted the toxic CDO’s.  The investors have bought thousands of these bad CDO’s and the entire financial system froze as everyone went bankrupt.  Lastly, is the message that moral hazard sends to us that large criminal corporations can make massive profits off the expense of the rest of the world and get away with it?</w:t>
+      </w:r>
+    </w:p>
+    <w:p>
+      <w:pPr>
+        <w:spacing w:line="360" w:lineRule="auto"/>
+        <w:ind w:firstLine="720"/>
+        <w:rPr>
+          <w:rFonts w:ascii="Arial" w:hAnsi="Arial" w:cs="Arial"/>
+          <w:sz w:val="24"/>
+          <w:szCs w:val="24"/>
+        </w:rPr>
+      </w:pPr>
+      <w:r>
+        <w:rPr>
+          <w:rFonts w:ascii="Arial" w:hAnsi="Arial" w:cs="Arial"/>
+          <w:sz w:val="24"/>
+          <w:szCs w:val="24"/>
+        </w:rPr>
+        <w:t xml:space="preserve">In conclusion the financial crisis of 2008 was caused by the lax regulatory environment for financial institutions and the subprime mortgages that they gave to millions of Americans. Six years after the crisis, the economy of the United States has recovered, however lending is still in low </w:t>
       </w:r>
       <w:r>
         <w:rPr>
@@ -1729,26 +1787,7 @@
           <w:szCs w:val="24"/>
         </w:rPr>
         <w:lastRenderedPageBreak/>
-        <w:t>unable to pay off the loans.  No one was concerned, because massive cash was being made. The mortgage brokers linked the families with the lenders and mortgages, families bought homes, the lender sold the mortgages to the investment bankers and they turned them into collateralized debt obligations (CDOs) and sold slices.  No one cared because they were selling off their risk to the next person.  More and more of the monthly payments turned into houses and everything turned upside down.  Default rates rose and then no investors wanted the toxic CDO’s.  The investors have bought thousands of these bad CDO’s and the entire financial system froze as everyone went bankrupt.  Lastly, is the message that moral hazard sends to us that large criminal corporations can make massive profits off the expense of the rest of the world and get away with it?</w:t>
-      </w:r>
-    </w:p>
-    <w:p>
-      <w:pPr>
-        <w:spacing w:line="360" w:lineRule="auto"/>
-        <w:ind w:firstLine="720"/>
-        <w:rPr>
-          <w:rFonts w:ascii="Arial" w:hAnsi="Arial" w:cs="Arial"/>
-          <w:sz w:val="24"/>
-          <w:szCs w:val="24"/>
-        </w:rPr>
-      </w:pPr>
-      <w:r>
-        <w:rPr>
-          <w:rFonts w:ascii="Arial" w:hAnsi="Arial" w:cs="Arial"/>
-          <w:sz w:val="24"/>
-          <w:szCs w:val="24"/>
-        </w:rPr>
-        <w:t xml:space="preserve">In conclusion the financial crisis of 2008 was caused by the lax regulatory environment for financial institutions and the subprime mortgages that they gave to millions of Americans. Six years after the crisis, the economy of the United States has recovered, however lending is still in low supply. Banks have learned their lesson from the crisis, which has forever made getting a loan harder. </w:t>
+        <w:t xml:space="preserve">supply. Banks have learned their lesson from the crisis, which has forever made getting a loan harder. </w:t>
       </w:r>
     </w:p>
     <w:p>
@@ -1946,7 +1985,6 @@
           <w:sz w:val="24"/>
           <w:szCs w:val="24"/>
         </w:rPr>
-        <w:lastRenderedPageBreak/>
         <w:t xml:space="preserve">Works Cited </w:t>
       </w:r>
     </w:p>
@@ -1979,7 +2017,6 @@
           <w:szCs w:val="24"/>
         </w:rPr>
       </w:pPr>
-      <w:proofErr w:type="gramStart"/>
       <w:r>
         <w:rPr>
           <w:rFonts w:ascii="Arial" w:hAnsi="Arial" w:cs="Arial"/>
@@ -1996,62 +2033,7 @@
           <w:sz w:val="24"/>
           <w:szCs w:val="24"/>
         </w:rPr>
-        <w:t>.</w:t>
-      </w:r>
-      <w:proofErr w:type="gramEnd"/>
-      <w:r>
-        <w:rPr>
-          <w:rFonts w:ascii="Arial" w:hAnsi="Arial" w:cs="Arial"/>
-          <w:sz w:val="24"/>
-          <w:szCs w:val="24"/>
-        </w:rPr>
-        <w:t xml:space="preserve"> </w:t>
-      </w:r>
-      <w:proofErr w:type="spellStart"/>
-      <w:proofErr w:type="gramStart"/>
-      <w:r>
-        <w:rPr>
-          <w:rFonts w:ascii="Arial" w:hAnsi="Arial" w:cs="Arial"/>
-          <w:sz w:val="24"/>
-          <w:szCs w:val="24"/>
-        </w:rPr>
-        <w:t>N.p</w:t>
-      </w:r>
-      <w:proofErr w:type="spellEnd"/>
-      <w:r>
-        <w:rPr>
-          <w:rFonts w:ascii="Arial" w:hAnsi="Arial" w:cs="Arial"/>
-          <w:sz w:val="24"/>
-          <w:szCs w:val="24"/>
-        </w:rPr>
-        <w:t xml:space="preserve">., </w:t>
-      </w:r>
-      <w:proofErr w:type="spellStart"/>
-      <w:r>
-        <w:rPr>
-          <w:rFonts w:ascii="Arial" w:hAnsi="Arial" w:cs="Arial"/>
-          <w:sz w:val="24"/>
-          <w:szCs w:val="24"/>
-        </w:rPr>
-        <w:t>n.d.</w:t>
-      </w:r>
-      <w:proofErr w:type="spellEnd"/>
-      <w:r>
-        <w:rPr>
-          <w:rFonts w:ascii="Arial" w:hAnsi="Arial" w:cs="Arial"/>
-          <w:sz w:val="24"/>
-          <w:szCs w:val="24"/>
-        </w:rPr>
-        <w:t xml:space="preserve"> Web.</w:t>
-      </w:r>
-      <w:proofErr w:type="gramEnd"/>
-      <w:r>
-        <w:rPr>
-          <w:rFonts w:ascii="Arial" w:hAnsi="Arial" w:cs="Arial"/>
-          <w:sz w:val="24"/>
-          <w:szCs w:val="24"/>
-        </w:rPr>
-        <w:t xml:space="preserve"> 28 Mar. 2012.</w:t>
+        <w:t>. N.p., n.d. Web. 28 Mar. 2012.</w:t>
       </w:r>
     </w:p>
     <w:p>
@@ -2068,7 +2050,6 @@
           <w:szCs w:val="24"/>
         </w:rPr>
       </w:pPr>
-      <w:proofErr w:type="gramStart"/>
       <w:r>
         <w:rPr>
           <w:rFonts w:ascii="Arial" w:hAnsi="Arial" w:cs="Arial"/>
@@ -2085,62 +2066,7 @@
           <w:sz w:val="24"/>
           <w:szCs w:val="24"/>
         </w:rPr>
-        <w:t>.</w:t>
-      </w:r>
-      <w:proofErr w:type="gramEnd"/>
-      <w:r>
-        <w:rPr>
-          <w:rFonts w:ascii="Arial" w:hAnsi="Arial" w:cs="Arial"/>
-          <w:sz w:val="24"/>
-          <w:szCs w:val="24"/>
-        </w:rPr>
-        <w:t xml:space="preserve"> </w:t>
-      </w:r>
-      <w:proofErr w:type="spellStart"/>
-      <w:proofErr w:type="gramStart"/>
-      <w:r>
-        <w:rPr>
-          <w:rFonts w:ascii="Arial" w:hAnsi="Arial" w:cs="Arial"/>
-          <w:sz w:val="24"/>
-          <w:szCs w:val="24"/>
-        </w:rPr>
-        <w:t>N.p</w:t>
-      </w:r>
-      <w:proofErr w:type="spellEnd"/>
-      <w:r>
-        <w:rPr>
-          <w:rFonts w:ascii="Arial" w:hAnsi="Arial" w:cs="Arial"/>
-          <w:sz w:val="24"/>
-          <w:szCs w:val="24"/>
-        </w:rPr>
-        <w:t xml:space="preserve">., </w:t>
-      </w:r>
-      <w:proofErr w:type="spellStart"/>
-      <w:r>
-        <w:rPr>
-          <w:rFonts w:ascii="Arial" w:hAnsi="Arial" w:cs="Arial"/>
-          <w:sz w:val="24"/>
-          <w:szCs w:val="24"/>
-        </w:rPr>
-        <w:t>n.d.</w:t>
-      </w:r>
-      <w:proofErr w:type="spellEnd"/>
-      <w:r>
-        <w:rPr>
-          <w:rFonts w:ascii="Arial" w:hAnsi="Arial" w:cs="Arial"/>
-          <w:sz w:val="24"/>
-          <w:szCs w:val="24"/>
-        </w:rPr>
-        <w:t xml:space="preserve"> Web.</w:t>
-      </w:r>
-      <w:proofErr w:type="gramEnd"/>
-      <w:r>
-        <w:rPr>
-          <w:rFonts w:ascii="Arial" w:hAnsi="Arial" w:cs="Arial"/>
-          <w:sz w:val="24"/>
-          <w:szCs w:val="24"/>
-        </w:rPr>
-        <w:t xml:space="preserve"> 25 Sept. 2011.</w:t>
+        <w:t>. N.p., n.d. Web. 25 Sept. 2011.</w:t>
       </w:r>
     </w:p>
     <w:p>
@@ -2157,7 +2083,6 @@
           <w:szCs w:val="24"/>
         </w:rPr>
       </w:pPr>
-      <w:proofErr w:type="spellStart"/>
       <w:r>
         <w:rPr>
           <w:rFonts w:ascii="Arial" w:hAnsi="Arial" w:cs="Arial"/>
@@ -2166,84 +2091,15 @@
           <w:sz w:val="24"/>
           <w:szCs w:val="24"/>
         </w:rPr>
-        <w:t>LINGO</w:t>
-      </w:r>
-      <w:proofErr w:type="gramStart"/>
-      <w:r>
-        <w:rPr>
-          <w:rFonts w:ascii="Arial" w:hAnsi="Arial" w:cs="Arial"/>
-          <w:i/>
-          <w:iCs/>
-          <w:sz w:val="24"/>
-          <w:szCs w:val="24"/>
-        </w:rPr>
-        <w:t>:Moral</w:t>
-      </w:r>
-      <w:proofErr w:type="spellEnd"/>
-      <w:proofErr w:type="gramEnd"/>
-      <w:r>
-        <w:rPr>
-          <w:rFonts w:ascii="Arial" w:hAnsi="Arial" w:cs="Arial"/>
-          <w:i/>
-          <w:iCs/>
-          <w:sz w:val="24"/>
-          <w:szCs w:val="24"/>
-        </w:rPr>
-        <w:t xml:space="preserve"> Hazard</w:t>
-      </w:r>
-      <w:r>
-        <w:rPr>
-          <w:rFonts w:ascii="Arial" w:hAnsi="Arial" w:cs="Arial"/>
-          <w:sz w:val="24"/>
-          <w:szCs w:val="24"/>
-        </w:rPr>
-        <w:t xml:space="preserve">. </w:t>
-      </w:r>
-      <w:proofErr w:type="spellStart"/>
-      <w:proofErr w:type="gramStart"/>
-      <w:r>
-        <w:rPr>
-          <w:rFonts w:ascii="Arial" w:hAnsi="Arial" w:cs="Arial"/>
-          <w:sz w:val="24"/>
-          <w:szCs w:val="24"/>
-        </w:rPr>
-        <w:t>N.p</w:t>
-      </w:r>
-      <w:proofErr w:type="spellEnd"/>
-      <w:r>
-        <w:rPr>
-          <w:rFonts w:ascii="Arial" w:hAnsi="Arial" w:cs="Arial"/>
-          <w:sz w:val="24"/>
-          <w:szCs w:val="24"/>
-        </w:rPr>
-        <w:t xml:space="preserve">., </w:t>
-      </w:r>
-      <w:proofErr w:type="spellStart"/>
-      <w:r>
-        <w:rPr>
-          <w:rFonts w:ascii="Arial" w:hAnsi="Arial" w:cs="Arial"/>
-          <w:sz w:val="24"/>
-          <w:szCs w:val="24"/>
-        </w:rPr>
-        <w:t>n.d.</w:t>
-      </w:r>
-      <w:proofErr w:type="spellEnd"/>
-      <w:r>
-        <w:rPr>
-          <w:rFonts w:ascii="Arial" w:hAnsi="Arial" w:cs="Arial"/>
-          <w:sz w:val="24"/>
-          <w:szCs w:val="24"/>
-        </w:rPr>
-        <w:t xml:space="preserve"> Web.</w:t>
-      </w:r>
-      <w:proofErr w:type="gramEnd"/>
-      <w:r>
-        <w:rPr>
-          <w:rFonts w:ascii="Arial" w:hAnsi="Arial" w:cs="Arial"/>
-          <w:sz w:val="24"/>
-          <w:szCs w:val="24"/>
-        </w:rPr>
-        <w:t xml:space="preserve"> 16 Feb. 2010.</w:t>
+        <w:t>LINGO:Moral Hazard</w:t>
+      </w:r>
+      <w:r>
+        <w:rPr>
+          <w:rFonts w:ascii="Arial" w:hAnsi="Arial" w:cs="Arial"/>
+          <w:sz w:val="24"/>
+          <w:szCs w:val="24"/>
+        </w:rPr>
+        <w:t>. N.p., n.d. Web. 16 Feb. 2010.</w:t>
       </w:r>
     </w:p>
     <w:p>
@@ -2268,73 +2124,15 @@
           <w:sz w:val="24"/>
           <w:szCs w:val="24"/>
         </w:rPr>
-        <w:t xml:space="preserve">PBS </w:t>
-      </w:r>
-      <w:proofErr w:type="spellStart"/>
-      <w:r>
-        <w:rPr>
-          <w:rFonts w:ascii="Arial" w:hAnsi="Arial" w:cs="Arial"/>
-          <w:i/>
-          <w:iCs/>
-          <w:sz w:val="24"/>
-          <w:szCs w:val="24"/>
-        </w:rPr>
-        <w:t>Newshour</w:t>
-      </w:r>
-      <w:proofErr w:type="spellEnd"/>
-      <w:r>
-        <w:rPr>
-          <w:rFonts w:ascii="Arial" w:hAnsi="Arial" w:cs="Arial"/>
-          <w:sz w:val="24"/>
-          <w:szCs w:val="24"/>
-        </w:rPr>
-        <w:t xml:space="preserve">. </w:t>
-      </w:r>
-      <w:proofErr w:type="spellStart"/>
-      <w:proofErr w:type="gramStart"/>
-      <w:r>
-        <w:rPr>
-          <w:rFonts w:ascii="Arial" w:hAnsi="Arial" w:cs="Arial"/>
-          <w:sz w:val="24"/>
-          <w:szCs w:val="24"/>
-        </w:rPr>
-        <w:t>N.p</w:t>
-      </w:r>
-      <w:proofErr w:type="spellEnd"/>
-      <w:r>
-        <w:rPr>
-          <w:rFonts w:ascii="Arial" w:hAnsi="Arial" w:cs="Arial"/>
-          <w:sz w:val="24"/>
-          <w:szCs w:val="24"/>
-        </w:rPr>
-        <w:t xml:space="preserve">., </w:t>
-      </w:r>
-      <w:proofErr w:type="spellStart"/>
-      <w:r>
-        <w:rPr>
-          <w:rFonts w:ascii="Arial" w:hAnsi="Arial" w:cs="Arial"/>
-          <w:sz w:val="24"/>
-          <w:szCs w:val="24"/>
-        </w:rPr>
-        <w:t>n.d.</w:t>
-      </w:r>
-      <w:proofErr w:type="spellEnd"/>
-      <w:r>
-        <w:rPr>
-          <w:rFonts w:ascii="Arial" w:hAnsi="Arial" w:cs="Arial"/>
-          <w:sz w:val="24"/>
-          <w:szCs w:val="24"/>
-        </w:rPr>
-        <w:t xml:space="preserve"> Web.</w:t>
-      </w:r>
-      <w:proofErr w:type="gramEnd"/>
-      <w:r>
-        <w:rPr>
-          <w:rFonts w:ascii="Arial" w:hAnsi="Arial" w:cs="Arial"/>
-          <w:sz w:val="24"/>
-          <w:szCs w:val="24"/>
-        </w:rPr>
-        <w:t xml:space="preserve"> 18 July 2008.</w:t>
+        <w:t>PBS Newshour</w:t>
+      </w:r>
+      <w:r>
+        <w:rPr>
+          <w:rFonts w:ascii="Arial" w:hAnsi="Arial" w:cs="Arial"/>
+          <w:sz w:val="24"/>
+          <w:szCs w:val="24"/>
+        </w:rPr>
+        <w:t>. N.p., n.d. Web. 18 July 2008.</w:t>
       </w:r>
     </w:p>
     <w:p>
@@ -2351,7 +2149,6 @@
           <w:szCs w:val="24"/>
         </w:rPr>
       </w:pPr>
-      <w:proofErr w:type="gramStart"/>
       <w:r>
         <w:rPr>
           <w:rFonts w:ascii="Arial" w:hAnsi="Arial" w:cs="Arial"/>
@@ -2367,70 +2164,7 @@
           <w:sz w:val="24"/>
           <w:szCs w:val="24"/>
         </w:rPr>
-        <w:t>.</w:t>
-      </w:r>
-      <w:proofErr w:type="gramEnd"/>
-      <w:r>
-        <w:rPr>
-          <w:rFonts w:ascii="Arial" w:hAnsi="Arial" w:cs="Arial"/>
-          <w:sz w:val="24"/>
-          <w:szCs w:val="24"/>
-        </w:rPr>
-        <w:t xml:space="preserve"> </w:t>
-      </w:r>
-      <w:proofErr w:type="gramStart"/>
-      <w:r>
-        <w:rPr>
-          <w:rFonts w:ascii="Arial" w:hAnsi="Arial" w:cs="Arial"/>
-          <w:sz w:val="24"/>
-          <w:szCs w:val="24"/>
-        </w:rPr>
-        <w:t>Dir. Curtis Hanson.</w:t>
-      </w:r>
-      <w:proofErr w:type="gramEnd"/>
-      <w:r>
-        <w:rPr>
-          <w:rFonts w:ascii="Arial" w:hAnsi="Arial" w:cs="Arial"/>
-          <w:sz w:val="24"/>
-          <w:szCs w:val="24"/>
-        </w:rPr>
-        <w:t xml:space="preserve"> </w:t>
-      </w:r>
-      <w:proofErr w:type="spellStart"/>
-      <w:r>
-        <w:rPr>
-          <w:rFonts w:ascii="Arial" w:hAnsi="Arial" w:cs="Arial"/>
-          <w:sz w:val="24"/>
-          <w:szCs w:val="24"/>
-        </w:rPr>
-        <w:t>Perf</w:t>
-      </w:r>
-      <w:proofErr w:type="spellEnd"/>
-      <w:r>
-        <w:rPr>
-          <w:rFonts w:ascii="Arial" w:hAnsi="Arial" w:cs="Arial"/>
-          <w:sz w:val="24"/>
-          <w:szCs w:val="24"/>
-        </w:rPr>
-        <w:t xml:space="preserve">. James Woods, John Heard, William Hurt. </w:t>
-      </w:r>
-      <w:proofErr w:type="gramStart"/>
-      <w:r>
-        <w:rPr>
-          <w:rFonts w:ascii="Arial" w:hAnsi="Arial" w:cs="Arial"/>
-          <w:sz w:val="24"/>
-          <w:szCs w:val="24"/>
-        </w:rPr>
-        <w:t>HBO Films, 2011.</w:t>
-      </w:r>
-      <w:proofErr w:type="gramEnd"/>
-      <w:r>
-        <w:rPr>
-          <w:rFonts w:ascii="Arial" w:hAnsi="Arial" w:cs="Arial"/>
-          <w:sz w:val="24"/>
-          <w:szCs w:val="24"/>
-        </w:rPr>
-        <w:t xml:space="preserve"> DVD.</w:t>
+        <w:t>. Dir. Curtis Hanson. Perf. James Woods, John Heard, William Hurt. HBO Films, 2011. DVD.</w:t>
       </w:r>
     </w:p>
     <w:p>
@@ -3344,7 +3078,7 @@
 </file>
 
 <file path=customXml/itemProps1.xml><?xml version="1.0" encoding="utf-8"?>
-<ds:datastoreItem xmlns:ds="http://schemas.openxmlformats.org/officeDocument/2006/customXml" ds:itemID="{84D1BD54-CD2F-994E-9BE0-004DF4678F19}">
+<ds:datastoreItem xmlns:ds="http://schemas.openxmlformats.org/officeDocument/2006/customXml" ds:itemID="{093AB060-78A0-994E-8459-59B6078E1D05}">
   <ds:schemaRefs>
     <ds:schemaRef ds:uri="http://schemas.openxmlformats.org/officeDocument/2006/bibliography"/>
   </ds:schemaRefs>

</xml_diff>

<commit_message>
Too Big to Fail Paper
Too Big to Fail Paper Revision #1
</commit_message>
<xml_diff>
--- a/Spring 2014/RE3381/Module 2/Project/Toobigtofailpaper.docx
+++ b/Spring 2014/RE3381/Module 2/Project/Toobigtofailpaper.docx
@@ -452,25 +452,7 @@
           <w:sz w:val="28"/>
           <w:szCs w:val="28"/>
         </w:rPr>
-        <w:t xml:space="preserve">Elizabeth Colby, Heather Mitchell, Mark </w:t>
-      </w:r>
-      <w:proofErr w:type="spellStart"/>
-      <w:r>
-        <w:rPr>
-          <w:rFonts w:ascii="Arial" w:hAnsi="Arial" w:cs="Arial"/>
-          <w:sz w:val="28"/>
-          <w:szCs w:val="28"/>
-        </w:rPr>
-        <w:t>Villalba</w:t>
-      </w:r>
-      <w:proofErr w:type="spellEnd"/>
-      <w:r>
-        <w:rPr>
-          <w:rFonts w:ascii="Arial" w:hAnsi="Arial" w:cs="Arial"/>
-          <w:sz w:val="28"/>
-          <w:szCs w:val="28"/>
-        </w:rPr>
-        <w:t>, Connor Finch, Jacob Wall</w:t>
+        <w:t>Elizabeth Colby, Heather Mitchell, Mark Villalba, Connor Finch, Jacob Wall</w:t>
       </w:r>
     </w:p>
     <w:p>
@@ -918,14 +900,14 @@
         <w:spacing w:line="360" w:lineRule="auto"/>
         <w:ind w:firstLine="720"/>
         <w:rPr>
-          <w:rFonts w:ascii="Times New Roman" w:hAnsi="Times New Roman" w:cs="Times New Roman"/>
-          <w:sz w:val="24"/>
-          <w:szCs w:val="24"/>
-        </w:rPr>
-      </w:pPr>
-      <w:r>
-        <w:rPr>
-          <w:rFonts w:ascii="Times New Roman" w:hAnsi="Times New Roman" w:cs="Times New Roman"/>
+          <w:rFonts w:ascii="Arial" w:hAnsi="Arial" w:cs="Arial"/>
+          <w:sz w:val="24"/>
+          <w:szCs w:val="24"/>
+        </w:rPr>
+      </w:pPr>
+      <w:r>
+        <w:rPr>
+          <w:rFonts w:ascii="Arial" w:hAnsi="Arial" w:cs="Arial"/>
           <w:sz w:val="24"/>
           <w:szCs w:val="24"/>
         </w:rPr>
@@ -934,7 +916,7 @@
       </w:r>
       <w:r>
         <w:rPr>
-          <w:rFonts w:ascii="Times New Roman" w:hAnsi="Times New Roman" w:cs="Times New Roman"/>
+          <w:rFonts w:ascii="Arial" w:hAnsi="Arial" w:cs="Arial"/>
           <w:sz w:val="24"/>
           <w:szCs w:val="24"/>
         </w:rPr>
@@ -942,15 +924,39 @@
       </w:r>
       <w:r>
         <w:rPr>
-          <w:rFonts w:ascii="Times New Roman" w:hAnsi="Times New Roman" w:cs="Times New Roman"/>
-          <w:sz w:val="24"/>
-          <w:szCs w:val="24"/>
-        </w:rPr>
-        <w:t>, as they approached economic ruin in the fall of 2008, by</w:t>
-      </w:r>
-      <w:r>
-        <w:rPr>
-          <w:rFonts w:ascii="Times New Roman" w:hAnsi="Times New Roman" w:cs="Times New Roman"/>
+          <w:rFonts w:ascii="Arial" w:hAnsi="Arial" w:cs="Arial"/>
+          <w:sz w:val="24"/>
+          <w:szCs w:val="24"/>
+        </w:rPr>
+        <w:t>, as</w:t>
+      </w:r>
+      <w:r>
+        <w:rPr>
+          <w:rFonts w:ascii="Arial" w:hAnsi="Arial" w:cs="Arial"/>
+          <w:sz w:val="24"/>
+          <w:szCs w:val="24"/>
+        </w:rPr>
+        <w:t xml:space="preserve"> they approached economic ruin in the fall of 2008</w:t>
+      </w:r>
+      <w:r>
+        <w:rPr>
+          <w:rFonts w:ascii="Arial" w:hAnsi="Arial" w:cs="Arial"/>
+          <w:sz w:val="24"/>
+          <w:szCs w:val="24"/>
+        </w:rPr>
+        <w:t>,</w:t>
+      </w:r>
+      <w:r>
+        <w:rPr>
+          <w:rFonts w:ascii="Arial" w:hAnsi="Arial" w:cs="Arial"/>
+          <w:sz w:val="24"/>
+          <w:szCs w:val="24"/>
+        </w:rPr>
+        <w:t xml:space="preserve"> by</w:t>
+      </w:r>
+      <w:r>
+        <w:rPr>
+          <w:rFonts w:ascii="Arial" w:hAnsi="Arial" w:cs="Arial"/>
           <w:sz w:val="24"/>
           <w:szCs w:val="24"/>
         </w:rPr>
@@ -958,7 +964,7 @@
       </w:r>
       <w:r>
         <w:rPr>
-          <w:rFonts w:ascii="Times New Roman" w:hAnsi="Times New Roman" w:cs="Times New Roman"/>
+          <w:rFonts w:ascii="Arial" w:hAnsi="Arial" w:cs="Arial"/>
           <w:sz w:val="24"/>
           <w:szCs w:val="24"/>
         </w:rPr>
@@ -966,7 +972,7 @@
       </w:r>
       <w:r>
         <w:rPr>
-          <w:rFonts w:ascii="Times New Roman" w:hAnsi="Times New Roman" w:cs="Times New Roman"/>
+          <w:rFonts w:ascii="Arial" w:hAnsi="Arial" w:cs="Arial"/>
           <w:sz w:val="24"/>
           <w:szCs w:val="24"/>
         </w:rPr>
@@ -974,7 +980,7 @@
       </w:r>
       <w:r>
         <w:rPr>
-          <w:rFonts w:ascii="Times New Roman" w:hAnsi="Times New Roman" w:cs="Times New Roman"/>
+          <w:rFonts w:ascii="Arial" w:hAnsi="Arial" w:cs="Arial"/>
           <w:sz w:val="24"/>
           <w:szCs w:val="24"/>
         </w:rPr>
@@ -982,7 +988,7 @@
       </w:r>
       <w:r>
         <w:rPr>
-          <w:rFonts w:ascii="Times New Roman" w:hAnsi="Times New Roman" w:cs="Times New Roman"/>
+          <w:rFonts w:ascii="Arial" w:hAnsi="Arial" w:cs="Arial"/>
           <w:sz w:val="24"/>
           <w:szCs w:val="24"/>
         </w:rPr>
@@ -990,7 +996,7 @@
       </w:r>
       <w:r>
         <w:rPr>
-          <w:rFonts w:ascii="Times New Roman" w:hAnsi="Times New Roman" w:cs="Times New Roman"/>
+          <w:rFonts w:ascii="Arial" w:hAnsi="Arial" w:cs="Arial"/>
           <w:sz w:val="24"/>
           <w:szCs w:val="24"/>
         </w:rPr>
@@ -998,7 +1004,7 @@
       </w:r>
       <w:r>
         <w:rPr>
-          <w:rFonts w:ascii="Times New Roman" w:hAnsi="Times New Roman" w:cs="Times New Roman"/>
+          <w:rFonts w:ascii="Arial" w:hAnsi="Arial" w:cs="Arial"/>
           <w:sz w:val="24"/>
           <w:szCs w:val="24"/>
         </w:rPr>
@@ -1006,7 +1012,7 @@
       </w:r>
       <w:r>
         <w:rPr>
-          <w:rFonts w:ascii="Times New Roman" w:hAnsi="Times New Roman" w:cs="Times New Roman"/>
+          <w:rFonts w:ascii="Arial" w:hAnsi="Arial" w:cs="Arial"/>
           <w:sz w:val="24"/>
           <w:szCs w:val="24"/>
         </w:rPr>
@@ -1014,7 +1020,7 @@
       </w:r>
       <w:r>
         <w:rPr>
-          <w:rFonts w:ascii="Times New Roman" w:hAnsi="Times New Roman" w:cs="Times New Roman"/>
+          <w:rFonts w:ascii="Arial" w:hAnsi="Arial" w:cs="Arial"/>
           <w:sz w:val="24"/>
           <w:szCs w:val="24"/>
         </w:rPr>
@@ -1022,7 +1028,7 @@
       </w:r>
       <w:r>
         <w:rPr>
-          <w:rFonts w:ascii="Times New Roman" w:hAnsi="Times New Roman" w:cs="Times New Roman"/>
+          <w:rFonts w:ascii="Arial" w:hAnsi="Arial" w:cs="Arial"/>
           <w:sz w:val="24"/>
           <w:szCs w:val="24"/>
         </w:rPr>
@@ -1030,7 +1036,7 @@
       </w:r>
       <w:r>
         <w:rPr>
-          <w:rFonts w:ascii="Times New Roman" w:hAnsi="Times New Roman" w:cs="Times New Roman"/>
+          <w:rFonts w:ascii="Arial" w:hAnsi="Arial" w:cs="Arial"/>
           <w:sz w:val="24"/>
           <w:szCs w:val="24"/>
         </w:rPr>
@@ -1038,7 +1044,7 @@
       </w:r>
       <w:r>
         <w:rPr>
-          <w:rFonts w:ascii="Times New Roman" w:hAnsi="Times New Roman" w:cs="Times New Roman"/>
+          <w:rFonts w:ascii="Arial" w:hAnsi="Arial" w:cs="Arial"/>
           <w:sz w:val="24"/>
           <w:szCs w:val="24"/>
         </w:rPr>
@@ -1046,7 +1052,7 @@
       </w:r>
       <w:r>
         <w:rPr>
-          <w:rFonts w:ascii="Times New Roman" w:hAnsi="Times New Roman" w:cs="Times New Roman"/>
+          <w:rFonts w:ascii="Arial" w:hAnsi="Arial" w:cs="Arial"/>
           <w:sz w:val="24"/>
           <w:szCs w:val="24"/>
         </w:rPr>
@@ -1054,7 +1060,7 @@
       </w:r>
       <w:r>
         <w:rPr>
-          <w:rFonts w:ascii="Times New Roman" w:hAnsi="Times New Roman" w:cs="Times New Roman"/>
+          <w:rFonts w:ascii="Arial" w:hAnsi="Arial" w:cs="Arial"/>
           <w:sz w:val="24"/>
           <w:szCs w:val="24"/>
         </w:rPr>
@@ -1062,7 +1068,7 @@
       </w:r>
       <w:r>
         <w:rPr>
-          <w:rFonts w:ascii="Times New Roman" w:hAnsi="Times New Roman" w:cs="Times New Roman"/>
+          <w:rFonts w:ascii="Arial" w:hAnsi="Arial" w:cs="Arial"/>
           <w:sz w:val="24"/>
           <w:szCs w:val="24"/>
         </w:rPr>
@@ -1070,7 +1076,7 @@
       </w:r>
       <w:r>
         <w:rPr>
-          <w:rFonts w:ascii="Times New Roman" w:hAnsi="Times New Roman" w:cs="Times New Roman"/>
+          <w:rFonts w:ascii="Arial" w:hAnsi="Arial" w:cs="Arial"/>
           <w:sz w:val="24"/>
           <w:szCs w:val="24"/>
         </w:rPr>
@@ -1078,7 +1084,7 @@
       </w:r>
       <w:r>
         <w:rPr>
-          <w:rFonts w:ascii="Times New Roman" w:hAnsi="Times New Roman" w:cs="Times New Roman"/>
+          <w:rFonts w:ascii="Arial" w:hAnsi="Arial" w:cs="Arial"/>
           <w:sz w:val="24"/>
           <w:szCs w:val="24"/>
         </w:rPr>
@@ -1086,7 +1092,7 @@
       </w:r>
       <w:r>
         <w:rPr>
-          <w:rFonts w:ascii="Times New Roman" w:hAnsi="Times New Roman" w:cs="Times New Roman"/>
+          <w:rFonts w:ascii="Arial" w:hAnsi="Arial" w:cs="Arial"/>
           <w:sz w:val="24"/>
           <w:szCs w:val="24"/>
         </w:rPr>
@@ -1094,7 +1100,7 @@
       </w:r>
       <w:r>
         <w:rPr>
-          <w:rFonts w:ascii="Times New Roman" w:hAnsi="Times New Roman" w:cs="Times New Roman"/>
+          <w:rFonts w:ascii="Arial" w:hAnsi="Arial" w:cs="Arial"/>
           <w:sz w:val="24"/>
           <w:szCs w:val="24"/>
         </w:rPr>
@@ -1102,7 +1108,7 @@
       </w:r>
       <w:r>
         <w:rPr>
-          <w:rFonts w:ascii="Times New Roman" w:hAnsi="Times New Roman" w:cs="Times New Roman"/>
+          <w:rFonts w:ascii="Arial" w:hAnsi="Arial" w:cs="Arial"/>
           <w:sz w:val="24"/>
           <w:szCs w:val="24"/>
         </w:rPr>
@@ -1110,7 +1116,7 @@
       </w:r>
       <w:r>
         <w:rPr>
-          <w:rFonts w:ascii="Times New Roman" w:hAnsi="Times New Roman" w:cs="Times New Roman"/>
+          <w:rFonts w:ascii="Arial" w:hAnsi="Arial" w:cs="Arial"/>
           <w:sz w:val="24"/>
           <w:szCs w:val="24"/>
         </w:rPr>
@@ -1122,48 +1128,46 @@
         <w:spacing w:line="360" w:lineRule="auto"/>
         <w:ind w:firstLine="720"/>
         <w:rPr>
-          <w:rFonts w:ascii="Times New Roman" w:hAnsi="Times New Roman" w:cs="Times New Roman"/>
-          <w:sz w:val="24"/>
-          <w:szCs w:val="24"/>
-        </w:rPr>
-      </w:pPr>
-      <w:r>
-        <w:rPr>
-          <w:rFonts w:ascii="Times New Roman" w:hAnsi="Times New Roman" w:cs="Times New Roman"/>
-          <w:sz w:val="24"/>
-          <w:szCs w:val="24"/>
-        </w:rPr>
-        <w:t xml:space="preserve">The crash of September 2008 was the beginning of the largest bankruptcy in world history as over 30 million people became unemployed.  Chairman Phil </w:t>
-      </w:r>
-      <w:proofErr w:type="spellStart"/>
-      <w:r>
-        <w:rPr>
-          <w:rFonts w:ascii="Times New Roman" w:hAnsi="Times New Roman" w:cs="Times New Roman"/>
-          <w:sz w:val="24"/>
-          <w:szCs w:val="24"/>
-        </w:rPr>
-        <w:t>Angelides</w:t>
-      </w:r>
-      <w:proofErr w:type="spellEnd"/>
-      <w:r>
-        <w:rPr>
-          <w:rFonts w:ascii="Times New Roman" w:hAnsi="Times New Roman" w:cs="Times New Roman"/>
-          <w:sz w:val="24"/>
-          <w:szCs w:val="24"/>
-        </w:rPr>
-        <w:t xml:space="preserve"> searched to find the cause of the meltdown.  The key trigger was the easy lending of the housing market, because virtually anyone could be approved for a loan.  </w:t>
-      </w:r>
-      <w:r>
-        <w:rPr>
-          <w:rFonts w:ascii="Times New Roman" w:hAnsi="Times New Roman" w:cs="Times New Roman"/>
-          <w:sz w:val="24"/>
-          <w:szCs w:val="24"/>
-        </w:rPr>
-        <w:t xml:space="preserve">John Dewey, one of America’s greatest philosophers, said that the deepest urge in human nature is “the desire to be important.” The desire to be important led to an egregious amount of greed that went so far as to not do any due diligence </w:t>
-      </w:r>
-      <w:r>
-        <w:rPr>
-          <w:rFonts w:ascii="Times New Roman" w:hAnsi="Times New Roman" w:cs="Times New Roman"/>
+          <w:rFonts w:ascii="Arial" w:hAnsi="Arial" w:cs="Arial"/>
+          <w:sz w:val="24"/>
+          <w:szCs w:val="24"/>
+        </w:rPr>
+      </w:pPr>
+      <w:r>
+        <w:rPr>
+          <w:rFonts w:ascii="Arial" w:hAnsi="Arial" w:cs="Arial"/>
+          <w:sz w:val="24"/>
+          <w:szCs w:val="24"/>
+        </w:rPr>
+        <w:t xml:space="preserve">The crash of September 2008 was the beginning of the largest bankruptcy in world history as over 30 million people became unemployed.  Chairman Phil Angelides searched to find the cause of the meltdown.  The key trigger was the easy lending of the housing market, because virtually anyone could be approved for a loan.  </w:t>
+      </w:r>
+      <w:r>
+        <w:rPr>
+          <w:rFonts w:ascii="Arial" w:hAnsi="Arial" w:cs="Arial"/>
+          <w:sz w:val="24"/>
+          <w:szCs w:val="24"/>
+        </w:rPr>
+        <w:t xml:space="preserve">John Dewey, one of America’s greatest philosophers, said that the deepest urge in human nature is “the desire to be important.” The desire to be important led to an </w:t>
+      </w:r>
+      <w:r>
+        <w:rPr>
+          <w:rFonts w:ascii="Arial" w:hAnsi="Arial" w:cs="Arial"/>
+          <w:sz w:val="24"/>
+          <w:szCs w:val="24"/>
+        </w:rPr>
+        <w:t>egregious</w:t>
+      </w:r>
+      <w:r>
+        <w:rPr>
+          <w:rFonts w:ascii="Arial" w:hAnsi="Arial" w:cs="Arial"/>
+          <w:sz w:val="24"/>
+          <w:szCs w:val="24"/>
+        </w:rPr>
+        <w:t xml:space="preserve"> amount of greed that went so far as to not do any due diligence </w:t>
+      </w:r>
+      <w:r>
+        <w:rPr>
+          <w:rFonts w:ascii="Arial" w:hAnsi="Arial" w:cs="Arial"/>
           <w:sz w:val="24"/>
           <w:szCs w:val="24"/>
         </w:rPr>
@@ -1171,7 +1175,47 @@
       </w:r>
       <w:r>
         <w:rPr>
-          <w:rFonts w:ascii="Times New Roman" w:hAnsi="Times New Roman" w:cs="Times New Roman"/>
+          <w:rFonts w:ascii="Arial" w:hAnsi="Arial" w:cs="Arial"/>
+          <w:sz w:val="24"/>
+          <w:szCs w:val="24"/>
+        </w:rPr>
+        <w:t xml:space="preserve"> either </w:t>
+      </w:r>
+      <w:r>
+        <w:rPr>
+          <w:rFonts w:ascii="Arial" w:hAnsi="Arial" w:cs="Arial"/>
+          <w:sz w:val="24"/>
+          <w:szCs w:val="24"/>
+        </w:rPr>
+        <w:t>party</w:t>
+      </w:r>
+      <w:r>
+        <w:rPr>
+          <w:rFonts w:ascii="Arial" w:hAnsi="Arial" w:cs="Arial"/>
+          <w:sz w:val="24"/>
+          <w:szCs w:val="24"/>
+        </w:rPr>
+        <w:t xml:space="preserve">. </w:t>
+      </w:r>
+      <w:r>
+        <w:rPr>
+          <w:rFonts w:ascii="Arial" w:hAnsi="Arial" w:cs="Arial"/>
+          <w:sz w:val="24"/>
+          <w:szCs w:val="24"/>
+        </w:rPr>
+        <w:t xml:space="preserve">There was no concern for whether the buyer could pay back the loan, no concern to verify their income, no concern to the effects of originating the loan as the bankers simply focused on their “desire to be important” that was </w:t>
+      </w:r>
+      <w:r>
+        <w:rPr>
+          <w:rFonts w:ascii="Arial" w:hAnsi="Arial" w:cs="Arial"/>
+          <w:sz w:val="24"/>
+          <w:szCs w:val="24"/>
+        </w:rPr>
+        <w:t>indexed</w:t>
+      </w:r>
+      <w:r>
+        <w:rPr>
+          <w:rFonts w:ascii="Arial" w:hAnsi="Arial" w:cs="Arial"/>
           <w:sz w:val="24"/>
           <w:szCs w:val="24"/>
         </w:rPr>
@@ -1179,63 +1223,7 @@
       </w:r>
       <w:r>
         <w:rPr>
-          <w:rFonts w:ascii="Times New Roman" w:hAnsi="Times New Roman" w:cs="Times New Roman"/>
-          <w:sz w:val="24"/>
-          <w:szCs w:val="24"/>
-        </w:rPr>
-        <w:t>any</w:t>
-      </w:r>
-      <w:r>
-        <w:rPr>
-          <w:rFonts w:ascii="Times New Roman" w:hAnsi="Times New Roman" w:cs="Times New Roman"/>
-          <w:sz w:val="24"/>
-          <w:szCs w:val="24"/>
-        </w:rPr>
-        <w:t xml:space="preserve"> </w:t>
-      </w:r>
-      <w:r>
-        <w:rPr>
-          <w:rFonts w:ascii="Times New Roman" w:hAnsi="Times New Roman" w:cs="Times New Roman"/>
-          <w:sz w:val="24"/>
-          <w:szCs w:val="24"/>
-        </w:rPr>
-        <w:t>party</w:t>
-      </w:r>
-      <w:r>
-        <w:rPr>
-          <w:rFonts w:ascii="Times New Roman" w:hAnsi="Times New Roman" w:cs="Times New Roman"/>
-          <w:sz w:val="24"/>
-          <w:szCs w:val="24"/>
-        </w:rPr>
-        <w:t xml:space="preserve">. </w:t>
-      </w:r>
-      <w:r>
-        <w:rPr>
-          <w:rFonts w:ascii="Times New Roman" w:hAnsi="Times New Roman" w:cs="Times New Roman"/>
-          <w:sz w:val="24"/>
-          <w:szCs w:val="24"/>
-        </w:rPr>
-        <w:t xml:space="preserve">There was no concern for whether the buyer could pay back the loan, no concern to verify their income, no concern to the effects of originating the loan as the bankers simply focused on their “desire to be important” that was </w:t>
-      </w:r>
-      <w:r>
-        <w:rPr>
-          <w:rFonts w:ascii="Times New Roman" w:hAnsi="Times New Roman" w:cs="Times New Roman"/>
-          <w:sz w:val="24"/>
-          <w:szCs w:val="24"/>
-        </w:rPr>
-        <w:t>indexed</w:t>
-      </w:r>
-      <w:r>
-        <w:rPr>
-          <w:rFonts w:ascii="Times New Roman" w:hAnsi="Times New Roman" w:cs="Times New Roman"/>
-          <w:sz w:val="24"/>
-          <w:szCs w:val="24"/>
-        </w:rPr>
-        <w:t xml:space="preserve"> </w:t>
-      </w:r>
-      <w:r>
-        <w:rPr>
-          <w:rFonts w:ascii="Times New Roman" w:hAnsi="Times New Roman" w:cs="Times New Roman"/>
+          <w:rFonts w:ascii="Arial" w:hAnsi="Arial" w:cs="Arial"/>
           <w:sz w:val="24"/>
           <w:szCs w:val="24"/>
         </w:rPr>
@@ -1243,7 +1231,7 @@
       </w:r>
       <w:r>
         <w:rPr>
-          <w:rFonts w:ascii="Times New Roman" w:hAnsi="Times New Roman" w:cs="Times New Roman"/>
+          <w:rFonts w:ascii="Arial" w:hAnsi="Arial" w:cs="Arial"/>
           <w:sz w:val="24"/>
           <w:szCs w:val="24"/>
         </w:rPr>
@@ -1251,53 +1239,19 @@
       </w:r>
       <w:r>
         <w:rPr>
-          <w:rFonts w:ascii="Times New Roman" w:hAnsi="Times New Roman" w:cs="Times New Roman"/>
-          <w:sz w:val="24"/>
-          <w:szCs w:val="24"/>
-        </w:rPr>
-        <w:t>Sub-prime loans became the next move, for people who couldn’t pay back the money. Recent Federal Reserve Chairman Alan Greenspan made the mistake of not stopping the sub-prime loans.  In poor and minority neighborhoods, the unqualified buyers were given the most complex of loans</w:t>
-      </w:r>
-      <w:r>
-        <w:rPr>
-          <w:rFonts w:ascii="Times New Roman" w:hAnsi="Times New Roman" w:cs="Times New Roman"/>
-          <w:sz w:val="24"/>
-          <w:szCs w:val="24"/>
-        </w:rPr>
-        <w:t xml:space="preserve"> – interest only or adjustable rate mortgage</w:t>
-      </w:r>
-      <w:r>
-        <w:rPr>
-          <w:rFonts w:ascii="Times New Roman" w:hAnsi="Times New Roman" w:cs="Times New Roman"/>
-          <w:sz w:val="24"/>
-          <w:szCs w:val="24"/>
-        </w:rPr>
-        <w:t>. Elderly people on a set income were even given huge loans that they could not possibly pay back.  These loans were said to be, “downright c</w:t>
-      </w:r>
-      <w:r>
-        <w:rPr>
-          <w:rFonts w:ascii="Times New Roman" w:hAnsi="Times New Roman" w:cs="Times New Roman"/>
-          <w:sz w:val="24"/>
-          <w:szCs w:val="24"/>
-        </w:rPr>
-        <w:t xml:space="preserve">riminal”, says </w:t>
-      </w:r>
-      <w:proofErr w:type="spellStart"/>
-      <w:r>
-        <w:rPr>
-          <w:rFonts w:ascii="Times New Roman" w:hAnsi="Times New Roman" w:cs="Times New Roman"/>
-          <w:sz w:val="24"/>
-          <w:szCs w:val="24"/>
-        </w:rPr>
-        <w:t>Maxime</w:t>
-      </w:r>
-      <w:proofErr w:type="spellEnd"/>
-      <w:r>
-        <w:rPr>
-          <w:rFonts w:ascii="Times New Roman" w:hAnsi="Times New Roman" w:cs="Times New Roman"/>
-          <w:sz w:val="24"/>
-          <w:szCs w:val="24"/>
-        </w:rPr>
-        <w:t xml:space="preserve"> Walters. </w:t>
+          <w:rFonts w:ascii="Arial" w:hAnsi="Arial" w:cs="Arial"/>
+          <w:sz w:val="24"/>
+          <w:szCs w:val="24"/>
+        </w:rPr>
+        <w:t>Sub-prime loans became the next move, for people who couldn’t pay back the money. Recent Federal Reserve Chairman Alan Greenspan made the mistake of not stopping the sub-prime loans.  In poor and minority neighborhoods, the unqualified buyers were given the most complex of loans. Elderly people on a set income were even given huge loans that they could not possibly pay back.  These loans were said to be, “downright c</w:t>
+      </w:r>
+      <w:r>
+        <w:rPr>
+          <w:rFonts w:ascii="Arial" w:hAnsi="Arial" w:cs="Arial"/>
+          <w:sz w:val="24"/>
+          <w:szCs w:val="24"/>
+        </w:rPr>
+        <w:t xml:space="preserve">riminal”, says Maxime Walters. </w:t>
       </w:r>
     </w:p>
     <w:p>
@@ -1305,108 +1259,27 @@
         <w:spacing w:line="360" w:lineRule="auto"/>
         <w:ind w:firstLine="720"/>
         <w:rPr>
-          <w:rFonts w:ascii="Times New Roman" w:hAnsi="Times New Roman" w:cs="Times New Roman"/>
-          <w:sz w:val="24"/>
-          <w:szCs w:val="24"/>
-        </w:rPr>
-      </w:pPr>
-      <w:r>
-        <w:rPr>
-          <w:rFonts w:ascii="Times New Roman" w:hAnsi="Times New Roman" w:cs="Times New Roman"/>
-          <w:sz w:val="24"/>
-          <w:szCs w:val="24"/>
-        </w:rPr>
-        <w:t xml:space="preserve">The FCC charged mortgage lender, Angelo </w:t>
-      </w:r>
-      <w:proofErr w:type="spellStart"/>
-      <w:r>
-        <w:rPr>
-          <w:rFonts w:ascii="Times New Roman" w:hAnsi="Times New Roman" w:cs="Times New Roman"/>
-          <w:sz w:val="24"/>
-          <w:szCs w:val="24"/>
-        </w:rPr>
-        <w:t>Mozilo</w:t>
-      </w:r>
-      <w:proofErr w:type="spellEnd"/>
-      <w:r>
-        <w:rPr>
-          <w:rFonts w:ascii="Times New Roman" w:hAnsi="Times New Roman" w:cs="Times New Roman"/>
-          <w:sz w:val="24"/>
-          <w:szCs w:val="24"/>
-        </w:rPr>
-        <w:t xml:space="preserve"> with insider trading and security fraud.  One of </w:t>
-      </w:r>
-      <w:proofErr w:type="spellStart"/>
-      <w:r>
-        <w:rPr>
-          <w:rFonts w:ascii="Times New Roman" w:hAnsi="Times New Roman" w:cs="Times New Roman"/>
-          <w:sz w:val="24"/>
-          <w:szCs w:val="24"/>
-        </w:rPr>
-        <w:t>Mozilo’s</w:t>
-      </w:r>
-      <w:proofErr w:type="spellEnd"/>
-      <w:r>
-        <w:rPr>
-          <w:rFonts w:ascii="Times New Roman" w:hAnsi="Times New Roman" w:cs="Times New Roman"/>
-          <w:sz w:val="24"/>
-          <w:szCs w:val="24"/>
-        </w:rPr>
-        <w:t xml:space="preserve"> companies, IndyMac Bank, fell with the crumble of his dishonesty as Bank Of America came to the rescue.  </w:t>
-      </w:r>
-      <w:proofErr w:type="spellStart"/>
-      <w:r>
-        <w:rPr>
-          <w:rFonts w:ascii="Times New Roman" w:hAnsi="Times New Roman" w:cs="Times New Roman"/>
-          <w:sz w:val="24"/>
-          <w:szCs w:val="24"/>
-        </w:rPr>
-        <w:t>Mozilo</w:t>
-      </w:r>
-      <w:proofErr w:type="spellEnd"/>
-      <w:r>
-        <w:rPr>
-          <w:rFonts w:ascii="Times New Roman" w:hAnsi="Times New Roman" w:cs="Times New Roman"/>
-          <w:sz w:val="24"/>
-          <w:szCs w:val="24"/>
-        </w:rPr>
-        <w:t xml:space="preserve"> didn’t care how things looked, because they didn’t stay on his record.  It was all a way to get money without a thought to </w:t>
-      </w:r>
-      <w:proofErr w:type="gramStart"/>
-      <w:r>
-        <w:rPr>
-          <w:rFonts w:ascii="Times New Roman" w:hAnsi="Times New Roman" w:cs="Times New Roman"/>
-          <w:sz w:val="24"/>
-          <w:szCs w:val="24"/>
-        </w:rPr>
-        <w:t>whom</w:t>
-      </w:r>
-      <w:proofErr w:type="gramEnd"/>
-      <w:r>
-        <w:rPr>
-          <w:rFonts w:ascii="Times New Roman" w:hAnsi="Times New Roman" w:cs="Times New Roman"/>
-          <w:sz w:val="24"/>
-          <w:szCs w:val="24"/>
-        </w:rPr>
-        <w:t xml:space="preserve"> his behavior may affect.  Toxic assets were passed to the broker, the lender, the </w:t>
-      </w:r>
-      <w:proofErr w:type="spellStart"/>
-      <w:r>
-        <w:rPr>
-          <w:rFonts w:ascii="Times New Roman" w:hAnsi="Times New Roman" w:cs="Times New Roman"/>
-          <w:sz w:val="24"/>
-          <w:szCs w:val="24"/>
-        </w:rPr>
-        <w:t>securitizer</w:t>
-      </w:r>
-      <w:proofErr w:type="spellEnd"/>
-      <w:r>
-        <w:rPr>
-          <w:rFonts w:ascii="Times New Roman" w:hAnsi="Times New Roman" w:cs="Times New Roman"/>
-          <w:sz w:val="24"/>
-          <w:szCs w:val="24"/>
-        </w:rPr>
-        <w:t xml:space="preserve">, the market maker, and no one seemed to realize what they were passing along.  This is what grew the “financial cancer”, says The Global Financial Crisis.  </w:t>
+          <w:rFonts w:ascii="Arial" w:hAnsi="Arial" w:cs="Arial"/>
+          <w:sz w:val="24"/>
+          <w:szCs w:val="24"/>
+        </w:rPr>
+      </w:pPr>
+      <w:r>
+        <w:rPr>
+          <w:rFonts w:ascii="Arial" w:hAnsi="Arial" w:cs="Arial"/>
+          <w:sz w:val="24"/>
+          <w:szCs w:val="24"/>
+        </w:rPr>
+        <w:t xml:space="preserve">The FCC charged mortgage lender, Angelo Mozilo with insider trading and security fraud.  One of Mozilo’s companies, IndyMac Bank, fell with the crumble of his dishonesty as Bank Of America came to the rescue.  Mozilo didn’t care how things looked, because they didn’t stay on his record.  It was all a way to get money without a thought to whom his behavior may affect.  Toxic assets were passed to the broker, the lender, the securitizer, the market maker, and no one seemed to realize </w:t>
+      </w:r>
+      <w:r>
+        <w:rPr>
+          <w:rFonts w:ascii="Arial" w:hAnsi="Arial" w:cs="Arial"/>
+          <w:sz w:val="24"/>
+          <w:szCs w:val="24"/>
+        </w:rPr>
+        <w:lastRenderedPageBreak/>
+        <w:t xml:space="preserve">what they were passing along.  This is what grew the “financial cancer”, says The Global Financial Crisis.  </w:t>
       </w:r>
     </w:p>
     <w:p>
@@ -1414,373 +1287,214 @@
         <w:spacing w:line="360" w:lineRule="auto"/>
         <w:ind w:firstLine="720"/>
         <w:rPr>
-          <w:rFonts w:ascii="Times New Roman" w:hAnsi="Times New Roman" w:cs="Times New Roman"/>
-          <w:sz w:val="24"/>
-          <w:szCs w:val="24"/>
-        </w:rPr>
-      </w:pPr>
-      <w:r>
-        <w:rPr>
-          <w:rFonts w:ascii="Times New Roman" w:hAnsi="Times New Roman" w:cs="Times New Roman"/>
+          <w:rFonts w:ascii="Arial" w:hAnsi="Arial" w:cs="Arial"/>
+          <w:sz w:val="24"/>
+          <w:szCs w:val="24"/>
+        </w:rPr>
+      </w:pPr>
+      <w:r>
+        <w:rPr>
+          <w:rFonts w:ascii="Arial" w:hAnsi="Arial" w:cs="Arial"/>
+          <w:sz w:val="24"/>
+          <w:szCs w:val="24"/>
+        </w:rPr>
+        <w:t>In regard to the housing market crisis, questions arose concerning Fannie Mae and Freddie Mac being stabilized by Congress. The concern was, would this heal the housing market and in the long tern create another crisis? The banks made loans that they couldn’t recover and this led to even more of a financial mess.</w:t>
+      </w:r>
+    </w:p>
+    <w:p>
+      <w:pPr>
+        <w:spacing w:line="360" w:lineRule="auto"/>
+        <w:ind w:firstLine="720"/>
+        <w:rPr>
+          <w:rFonts w:ascii="Arial" w:hAnsi="Arial" w:cs="Arial"/>
+          <w:sz w:val="24"/>
+          <w:szCs w:val="24"/>
+        </w:rPr>
+      </w:pPr>
+      <w:r>
+        <w:rPr>
+          <w:rFonts w:ascii="Arial" w:hAnsi="Arial" w:cs="Arial"/>
+          <w:sz w:val="24"/>
+          <w:szCs w:val="24"/>
+        </w:rPr>
+        <w:t>In the meltdown of our financial well-being, many different companies were intertwined and involved. The upside to deposit insurance was that the depositor is covered and protected by the government. The down side to deposit insurance is moral hazard.  The depositors never take their money out and the banks are forced to loan to riskier people.  With the downside, there ends up being more risk than there would normally be.  The bankers were bundling up risky loans and selling them off to capital markets and assumed the investors understood the toxic risk in their hands.  The risk was passed onto someone else and this continued the process of moral hazard. Ratings agencies like Fitch Ratings and Standard and Poor’s were additional protection agencies.  The investors were covered twice, with insurance and protection agencies</w:t>
+      </w:r>
+      <w:r>
+        <w:rPr>
+          <w:rFonts w:ascii="Arial" w:hAnsi="Arial" w:cs="Arial"/>
+          <w:sz w:val="24"/>
+          <w:szCs w:val="24"/>
+        </w:rPr>
+        <w:t>, or so they thought</w:t>
+      </w:r>
+      <w:r>
+        <w:rPr>
+          <w:rFonts w:ascii="Arial" w:hAnsi="Arial" w:cs="Arial"/>
+          <w:sz w:val="24"/>
+          <w:szCs w:val="24"/>
+        </w:rPr>
+        <w:t xml:space="preserve">.  </w:t>
+      </w:r>
+      <w:r>
+        <w:rPr>
+          <w:rFonts w:ascii="Arial" w:hAnsi="Arial" w:cs="Arial"/>
+          <w:sz w:val="24"/>
+          <w:szCs w:val="24"/>
+        </w:rPr>
+        <w:t xml:space="preserve">Americans, and those abroad, had Fitch Ratings, Standard and Poor’s, and </w:t>
+      </w:r>
+      <w:r>
+        <w:rPr>
+          <w:rFonts w:ascii="Arial" w:hAnsi="Arial" w:cs="Arial"/>
+          <w:sz w:val="24"/>
+          <w:szCs w:val="24"/>
+        </w:rPr>
+        <w:t>Moody’s</w:t>
+      </w:r>
+      <w:r>
+        <w:rPr>
+          <w:rFonts w:ascii="Arial" w:hAnsi="Arial" w:cs="Arial"/>
+          <w:sz w:val="24"/>
+          <w:szCs w:val="24"/>
+        </w:rPr>
+        <w:t xml:space="preserve"> in their scope. They felt betrayed that a rating agency would </w:t>
+      </w:r>
+      <w:r>
+        <w:rPr>
+          <w:rFonts w:ascii="Arial" w:hAnsi="Arial" w:cs="Arial"/>
+          <w:sz w:val="24"/>
+          <w:szCs w:val="24"/>
+        </w:rPr>
+        <w:t>provide a</w:t>
+      </w:r>
+      <w:r>
+        <w:rPr>
+          <w:rFonts w:ascii="Arial" w:hAnsi="Arial" w:cs="Arial"/>
+          <w:sz w:val="24"/>
+          <w:szCs w:val="24"/>
+        </w:rPr>
+        <w:t>n</w:t>
+      </w:r>
+      <w:r>
+        <w:rPr>
+          <w:rFonts w:ascii="Arial" w:hAnsi="Arial" w:cs="Arial"/>
+          <w:sz w:val="24"/>
+          <w:szCs w:val="24"/>
+        </w:rPr>
+        <w:t xml:space="preserve"> AAA rating to </w:t>
+      </w:r>
+      <w:r>
+        <w:rPr>
+          <w:rFonts w:ascii="Arial" w:hAnsi="Arial" w:cs="Arial"/>
+          <w:sz w:val="24"/>
+          <w:szCs w:val="24"/>
+        </w:rPr>
+        <w:t xml:space="preserve">junk-rated securities. </w:t>
+      </w:r>
+      <w:r>
+        <w:rPr>
+          <w:rFonts w:ascii="Arial" w:hAnsi="Arial" w:cs="Arial"/>
+          <w:sz w:val="24"/>
+          <w:szCs w:val="24"/>
+        </w:rPr>
+        <w:t xml:space="preserve">To put it in perspective, tens of thousands of mortgage-related securities were </w:t>
+      </w:r>
+      <w:r>
+        <w:rPr>
+          <w:rFonts w:ascii="Arial" w:hAnsi="Arial" w:cs="Arial"/>
+          <w:sz w:val="24"/>
+          <w:szCs w:val="24"/>
+        </w:rPr>
+        <w:t>rated;</w:t>
+      </w:r>
+      <w:r>
+        <w:rPr>
+          <w:rFonts w:ascii="Arial" w:hAnsi="Arial" w:cs="Arial"/>
+          <w:sz w:val="24"/>
+          <w:szCs w:val="24"/>
+        </w:rPr>
+        <w:t xml:space="preserve"> nearly half were given AAA ratings whereby at this moment in time only six American companies had a AAA rating. </w:t>
+      </w:r>
+      <w:r>
+        <w:rPr>
+          <w:rFonts w:ascii="Arial" w:hAnsi="Arial" w:cs="Arial"/>
+          <w:sz w:val="24"/>
+          <w:szCs w:val="24"/>
+        </w:rPr>
+        <w:t xml:space="preserve">By the collapse of Lehman Brothers in September 2008 $523 billion was written down, within two years of the collapse of Lehman Brothers over $1.9 trillion was written down.  At the collapse of Lehman Brothers, Morgan Stanley was selling their </w:t>
+      </w:r>
+      <w:r>
+        <w:rPr>
+          <w:rFonts w:ascii="Arial" w:hAnsi="Arial" w:cs="Arial"/>
+          <w:sz w:val="24"/>
+          <w:szCs w:val="24"/>
+        </w:rPr>
+        <w:t xml:space="preserve">collateralized </w:t>
+      </w:r>
+      <w:r>
+        <w:rPr>
+          <w:rFonts w:ascii="Arial" w:hAnsi="Arial" w:cs="Arial"/>
+          <w:sz w:val="24"/>
+          <w:szCs w:val="24"/>
+        </w:rPr>
+        <w:t xml:space="preserve">debt obligations at 22 cents on a dollar. </w:t>
+      </w:r>
+      <w:bookmarkStart w:id="0" w:name="_GoBack"/>
+      <w:bookmarkEnd w:id="0"/>
+      <w:r>
+        <w:rPr>
+          <w:rFonts w:ascii="Arial" w:hAnsi="Arial" w:cs="Arial"/>
+          <w:sz w:val="24"/>
+          <w:szCs w:val="24"/>
+        </w:rPr>
+        <w:t xml:space="preserve">This false sense of security gave the loaded guns into the hands of trigger-happy shooters.  </w:t>
+      </w:r>
+    </w:p>
+    <w:p>
+      <w:pPr>
+        <w:spacing w:line="360" w:lineRule="auto"/>
+        <w:ind w:firstLine="720"/>
+        <w:rPr>
+          <w:rFonts w:ascii="Arial" w:hAnsi="Arial" w:cs="Arial"/>
+          <w:sz w:val="24"/>
+          <w:szCs w:val="24"/>
+        </w:rPr>
+      </w:pPr>
+      <w:r>
+        <w:rPr>
+          <w:rFonts w:ascii="Arial" w:hAnsi="Arial" w:cs="Arial"/>
+          <w:sz w:val="24"/>
+          <w:szCs w:val="24"/>
+        </w:rPr>
+        <w:t xml:space="preserve">With the easy lending of the U.S. housing market the high rolling bankers were enjoying the power.  The billionaire mortgage sellers were fooling everyone.  Whenever people touched mortgages, they made money. Greed was obviously the driving force behind this.  There was a competition between New York and London to become the number one financial center of the world. The bankers were given loose regulations around the time of the New York and London race to the top.   </w:t>
+      </w:r>
+    </w:p>
+    <w:p>
+      <w:pPr>
+        <w:spacing w:line="360" w:lineRule="auto"/>
+        <w:ind w:firstLine="720"/>
+        <w:rPr>
+          <w:rFonts w:ascii="Arial" w:hAnsi="Arial" w:cs="Arial"/>
+          <w:sz w:val="24"/>
+          <w:szCs w:val="24"/>
+        </w:rPr>
+      </w:pPr>
+      <w:r>
+        <w:rPr>
+          <w:rFonts w:ascii="Arial" w:hAnsi="Arial" w:cs="Arial"/>
+          <w:sz w:val="24"/>
+          <w:szCs w:val="24"/>
+        </w:rPr>
+        <w:t xml:space="preserve"> Hank Paulson ran the economic decisions for the United States that affected the entire world.  However, many people came to play with the economic meltdown, including executives from other </w:t>
+      </w:r>
+      <w:r>
+        <w:rPr>
+          <w:rFonts w:ascii="Arial" w:hAnsi="Arial" w:cs="Arial"/>
           <w:sz w:val="24"/>
           <w:szCs w:val="24"/>
         </w:rPr>
         <w:lastRenderedPageBreak/>
-        <w:t>In regard to the housing market crisis, questions arose concerning Fannie Mae and Freddie Mac being stabilized by Congress. The concern was, would this heal the hou</w:t>
-      </w:r>
-      <w:r>
-        <w:rPr>
-          <w:rFonts w:ascii="Times New Roman" w:hAnsi="Times New Roman" w:cs="Times New Roman"/>
-          <w:sz w:val="24"/>
-          <w:szCs w:val="24"/>
-        </w:rPr>
-        <w:t>sing market and in the long term</w:t>
-      </w:r>
-      <w:r>
-        <w:rPr>
-          <w:rFonts w:ascii="Times New Roman" w:hAnsi="Times New Roman" w:cs="Times New Roman"/>
-          <w:sz w:val="24"/>
-          <w:szCs w:val="24"/>
-        </w:rPr>
-        <w:t xml:space="preserve"> create another crisis? The banks made loans that they couldn’t recover and this led to even more of a financial mess.</w:t>
-      </w:r>
-    </w:p>
-    <w:p>
-      <w:pPr>
-        <w:spacing w:line="360" w:lineRule="auto"/>
-        <w:ind w:firstLine="720"/>
-        <w:rPr>
-          <w:rFonts w:ascii="Times New Roman" w:hAnsi="Times New Roman" w:cs="Times New Roman"/>
-          <w:sz w:val="24"/>
-          <w:szCs w:val="24"/>
-        </w:rPr>
-      </w:pPr>
-      <w:r>
-        <w:rPr>
-          <w:rFonts w:ascii="Times New Roman" w:hAnsi="Times New Roman" w:cs="Times New Roman"/>
-          <w:sz w:val="24"/>
-          <w:szCs w:val="24"/>
-        </w:rPr>
-        <w:t xml:space="preserve">In the meltdown of our financial </w:t>
-      </w:r>
-      <w:proofErr w:type="gramStart"/>
-      <w:r>
-        <w:rPr>
-          <w:rFonts w:ascii="Times New Roman" w:hAnsi="Times New Roman" w:cs="Times New Roman"/>
-          <w:sz w:val="24"/>
-          <w:szCs w:val="24"/>
-        </w:rPr>
-        <w:t>well-being</w:t>
-      </w:r>
-      <w:proofErr w:type="gramEnd"/>
-      <w:r>
-        <w:rPr>
-          <w:rFonts w:ascii="Times New Roman" w:hAnsi="Times New Roman" w:cs="Times New Roman"/>
-          <w:sz w:val="24"/>
-          <w:szCs w:val="24"/>
-        </w:rPr>
-        <w:t>, many different companies were intertwined and involved. The upside to deposit insurance was that the depositor is covered and protected by the government. The down side to deposit insurance is moral hazard.  The depositors never take their money out and the banks are forced to loan to riskier people.  With the downside, there ends up being more risk than there would normally be.  The bankers were bundling up risky loans and selling them off to capital markets and assumed the investors understood the toxic risk in their hands.  The risk was passed onto someone else and this continued the process of moral hazard. Ratings agencies like Fitch Ratings and Standard and Poor’s were additional protection agencies.  The investors were covered twice, with insurance and protection agencies</w:t>
-      </w:r>
-      <w:r>
-        <w:rPr>
-          <w:rFonts w:ascii="Times New Roman" w:hAnsi="Times New Roman" w:cs="Times New Roman"/>
-          <w:sz w:val="24"/>
-          <w:szCs w:val="24"/>
-        </w:rPr>
-        <w:t>, or so they thought</w:t>
-      </w:r>
-      <w:r>
-        <w:rPr>
-          <w:rFonts w:ascii="Times New Roman" w:hAnsi="Times New Roman" w:cs="Times New Roman"/>
-          <w:sz w:val="24"/>
-          <w:szCs w:val="24"/>
-        </w:rPr>
-        <w:t xml:space="preserve">.  </w:t>
-      </w:r>
-      <w:r>
-        <w:rPr>
-          <w:rFonts w:ascii="Times New Roman" w:hAnsi="Times New Roman" w:cs="Times New Roman"/>
-          <w:sz w:val="24"/>
-          <w:szCs w:val="24"/>
-        </w:rPr>
-        <w:t xml:space="preserve">This false sense of security gave the loaded guns into the hands of trigger-happy shooters.  </w:t>
-      </w:r>
-      <w:r>
-        <w:rPr>
-          <w:rFonts w:ascii="Times New Roman" w:hAnsi="Times New Roman" w:cs="Times New Roman"/>
-          <w:sz w:val="24"/>
-          <w:szCs w:val="24"/>
-        </w:rPr>
-        <w:t xml:space="preserve">They were wrong; </w:t>
-      </w:r>
-      <w:r>
-        <w:rPr>
-          <w:rFonts w:ascii="Times New Roman" w:hAnsi="Times New Roman" w:cs="Times New Roman"/>
-          <w:sz w:val="24"/>
-          <w:szCs w:val="24"/>
-        </w:rPr>
-        <w:t xml:space="preserve">Americans, and those abroad, had Fitch Ratings, Standard and Poor’s, and </w:t>
-      </w:r>
-      <w:r>
-        <w:rPr>
-          <w:rFonts w:ascii="Times New Roman" w:hAnsi="Times New Roman" w:cs="Times New Roman"/>
-          <w:sz w:val="24"/>
-          <w:szCs w:val="24"/>
-        </w:rPr>
-        <w:t>Moody’s</w:t>
-      </w:r>
-      <w:r>
-        <w:rPr>
-          <w:rFonts w:ascii="Times New Roman" w:hAnsi="Times New Roman" w:cs="Times New Roman"/>
-          <w:sz w:val="24"/>
-          <w:szCs w:val="24"/>
-        </w:rPr>
-        <w:t xml:space="preserve"> in their scope. They felt betrayed that a rating agency would </w:t>
-      </w:r>
-      <w:r>
-        <w:rPr>
-          <w:rFonts w:ascii="Times New Roman" w:hAnsi="Times New Roman" w:cs="Times New Roman"/>
-          <w:sz w:val="24"/>
-          <w:szCs w:val="24"/>
-        </w:rPr>
-        <w:t>provide a</w:t>
-      </w:r>
-      <w:r>
-        <w:rPr>
-          <w:rFonts w:ascii="Times New Roman" w:hAnsi="Times New Roman" w:cs="Times New Roman"/>
-          <w:sz w:val="24"/>
-          <w:szCs w:val="24"/>
-        </w:rPr>
-        <w:t>n</w:t>
-      </w:r>
-      <w:r>
-        <w:rPr>
-          <w:rFonts w:ascii="Times New Roman" w:hAnsi="Times New Roman" w:cs="Times New Roman"/>
-          <w:sz w:val="24"/>
-          <w:szCs w:val="24"/>
-        </w:rPr>
-        <w:t xml:space="preserve"> AAA rating to </w:t>
-      </w:r>
-      <w:r>
-        <w:rPr>
-          <w:rFonts w:ascii="Times New Roman" w:hAnsi="Times New Roman" w:cs="Times New Roman"/>
-          <w:sz w:val="24"/>
-          <w:szCs w:val="24"/>
-        </w:rPr>
-        <w:t xml:space="preserve">junk-rated securities. </w:t>
-      </w:r>
-      <w:r>
-        <w:rPr>
-          <w:rFonts w:ascii="Times New Roman" w:hAnsi="Times New Roman" w:cs="Times New Roman"/>
-          <w:sz w:val="24"/>
-          <w:szCs w:val="24"/>
-        </w:rPr>
-        <w:t xml:space="preserve">To put it in perspective, tens of thousands of mortgage-related securities were </w:t>
-      </w:r>
-      <w:r>
-        <w:rPr>
-          <w:rFonts w:ascii="Times New Roman" w:hAnsi="Times New Roman" w:cs="Times New Roman"/>
-          <w:sz w:val="24"/>
-          <w:szCs w:val="24"/>
-        </w:rPr>
-        <w:t>rated;</w:t>
-      </w:r>
-      <w:r>
-        <w:rPr>
-          <w:rFonts w:ascii="Times New Roman" w:hAnsi="Times New Roman" w:cs="Times New Roman"/>
-          <w:sz w:val="24"/>
-          <w:szCs w:val="24"/>
-        </w:rPr>
-        <w:t xml:space="preserve"> nearly half were given AAA ratings whereby at </w:t>
-      </w:r>
-      <w:r>
-        <w:rPr>
-          <w:rFonts w:ascii="Times New Roman" w:hAnsi="Times New Roman" w:cs="Times New Roman"/>
-          <w:sz w:val="24"/>
-          <w:szCs w:val="24"/>
-        </w:rPr>
-        <w:t>the time of the collapse</w:t>
-      </w:r>
-      <w:r>
-        <w:rPr>
-          <w:rFonts w:ascii="Times New Roman" w:hAnsi="Times New Roman" w:cs="Times New Roman"/>
-          <w:sz w:val="24"/>
-          <w:szCs w:val="24"/>
-        </w:rPr>
-        <w:t xml:space="preserve"> </w:t>
-      </w:r>
-      <w:r>
-        <w:rPr>
-          <w:rFonts w:ascii="Times New Roman" w:hAnsi="Times New Roman" w:cs="Times New Roman"/>
-          <w:sz w:val="24"/>
-          <w:szCs w:val="24"/>
-        </w:rPr>
-        <w:t xml:space="preserve">only </w:t>
-      </w:r>
-      <w:r>
-        <w:rPr>
-          <w:rFonts w:ascii="Times New Roman" w:hAnsi="Times New Roman" w:cs="Times New Roman"/>
-          <w:sz w:val="24"/>
-          <w:szCs w:val="24"/>
-        </w:rPr>
-        <w:t xml:space="preserve">six American companies had </w:t>
-      </w:r>
-      <w:r>
-        <w:rPr>
-          <w:rFonts w:ascii="Times New Roman" w:hAnsi="Times New Roman" w:cs="Times New Roman"/>
-          <w:sz w:val="24"/>
-          <w:szCs w:val="24"/>
-        </w:rPr>
-        <w:t>attained the highest rating,</w:t>
-      </w:r>
-      <w:r>
-        <w:rPr>
-          <w:rFonts w:ascii="Times New Roman" w:hAnsi="Times New Roman" w:cs="Times New Roman"/>
-          <w:sz w:val="24"/>
-          <w:szCs w:val="24"/>
-        </w:rPr>
-        <w:t xml:space="preserve"> AAA. </w:t>
-      </w:r>
-      <w:r>
-        <w:rPr>
-          <w:rFonts w:ascii="Times New Roman" w:hAnsi="Times New Roman" w:cs="Times New Roman"/>
-          <w:sz w:val="24"/>
-          <w:szCs w:val="24"/>
-        </w:rPr>
-        <w:t>By the collapse of Lehman Brothers in September 2008</w:t>
-      </w:r>
-      <w:r>
-        <w:rPr>
-          <w:rFonts w:ascii="Times New Roman" w:hAnsi="Times New Roman" w:cs="Times New Roman"/>
-          <w:sz w:val="24"/>
-          <w:szCs w:val="24"/>
-        </w:rPr>
-        <w:t>,</w:t>
-      </w:r>
-      <w:r>
-        <w:rPr>
-          <w:rFonts w:ascii="Times New Roman" w:hAnsi="Times New Roman" w:cs="Times New Roman"/>
-          <w:sz w:val="24"/>
-          <w:szCs w:val="24"/>
-        </w:rPr>
-        <w:t xml:space="preserve"> $</w:t>
-      </w:r>
-      <w:r>
-        <w:rPr>
-          <w:rFonts w:ascii="Times New Roman" w:hAnsi="Times New Roman" w:cs="Times New Roman"/>
-          <w:sz w:val="24"/>
-          <w:szCs w:val="24"/>
-        </w:rPr>
-        <w:t>523 billion was written down. W</w:t>
-      </w:r>
-      <w:r>
-        <w:rPr>
-          <w:rFonts w:ascii="Times New Roman" w:hAnsi="Times New Roman" w:cs="Times New Roman"/>
-          <w:sz w:val="24"/>
-          <w:szCs w:val="24"/>
-        </w:rPr>
-        <w:t xml:space="preserve">ithin two years of the collapse of Lehman Brothers over $1.9 trillion was written down.  At the collapse of Lehman Brothers, Morgan Stanley was selling their collateralized debt obligations at 22 cents on a dollar. </w:t>
-      </w:r>
-    </w:p>
-    <w:p>
-      <w:pPr>
-        <w:spacing w:line="360" w:lineRule="auto"/>
-        <w:ind w:firstLine="720"/>
-        <w:rPr>
-          <w:rFonts w:ascii="Times New Roman" w:hAnsi="Times New Roman" w:cs="Times New Roman"/>
-          <w:sz w:val="24"/>
-          <w:szCs w:val="24"/>
-        </w:rPr>
-      </w:pPr>
-      <w:r>
-        <w:rPr>
-          <w:rFonts w:ascii="Times New Roman" w:hAnsi="Times New Roman" w:cs="Times New Roman"/>
-          <w:sz w:val="24"/>
-          <w:szCs w:val="24"/>
-        </w:rPr>
-        <w:t xml:space="preserve">With the easy lending of the U.S. housing market the high rolling bankers were enjoying the </w:t>
-      </w:r>
-      <w:proofErr w:type="gramStart"/>
-      <w:r>
-        <w:rPr>
-          <w:rFonts w:ascii="Times New Roman" w:hAnsi="Times New Roman" w:cs="Times New Roman"/>
-          <w:sz w:val="24"/>
-          <w:szCs w:val="24"/>
-        </w:rPr>
-        <w:t>power</w:t>
-      </w:r>
-      <w:proofErr w:type="gramEnd"/>
-      <w:r>
-        <w:rPr>
-          <w:rFonts w:ascii="Times New Roman" w:hAnsi="Times New Roman" w:cs="Times New Roman"/>
-          <w:sz w:val="24"/>
-          <w:szCs w:val="24"/>
-        </w:rPr>
-        <w:t xml:space="preserve">.  The billionaire mortgage sellers were fooling everyone.  Whenever people touched mortgages, they made money. Greed was obviously the driving force behind this.  There was a competition between New York and London to become the number one financial center of the world. The bankers were given loose regulations around the time of the New York and London race to the top.   </w:t>
-      </w:r>
-    </w:p>
-    <w:p>
-      <w:pPr>
-        <w:spacing w:line="360" w:lineRule="auto"/>
-        <w:ind w:firstLine="720"/>
-        <w:rPr>
-          <w:rFonts w:ascii="Times New Roman" w:hAnsi="Times New Roman" w:cs="Times New Roman"/>
-          <w:sz w:val="24"/>
-          <w:szCs w:val="24"/>
-        </w:rPr>
-      </w:pPr>
-      <w:r>
-        <w:rPr>
-          <w:rFonts w:ascii="Times New Roman" w:hAnsi="Times New Roman" w:cs="Times New Roman"/>
-          <w:sz w:val="24"/>
-          <w:szCs w:val="24"/>
-        </w:rPr>
-        <w:t xml:space="preserve"> Hank Paulson ran the economic decisions for the United States that affected the entire world.  However, many people came to play with the economic meltdown, including executives from other countries. The effects on the global economy were disastrous in their own right.  David </w:t>
-      </w:r>
-      <w:proofErr w:type="spellStart"/>
-      <w:r>
-        <w:rPr>
-          <w:rFonts w:ascii="Times New Roman" w:hAnsi="Times New Roman" w:cs="Times New Roman"/>
-          <w:sz w:val="24"/>
-          <w:szCs w:val="24"/>
-        </w:rPr>
-        <w:t>Oddsson</w:t>
-      </w:r>
-      <w:proofErr w:type="spellEnd"/>
-      <w:r>
-        <w:rPr>
-          <w:rFonts w:ascii="Times New Roman" w:hAnsi="Times New Roman" w:cs="Times New Roman"/>
-          <w:sz w:val="24"/>
-          <w:szCs w:val="24"/>
-        </w:rPr>
-        <w:t xml:space="preserve"> changed Iceland through his free market principles.  He wanted to privatize everything.  The largest banks in the country were strangely and suspiciously auctioned off to </w:t>
-      </w:r>
-      <w:proofErr w:type="spellStart"/>
-      <w:r>
-        <w:rPr>
-          <w:rFonts w:ascii="Times New Roman" w:hAnsi="Times New Roman" w:cs="Times New Roman"/>
-          <w:sz w:val="24"/>
-          <w:szCs w:val="24"/>
-        </w:rPr>
-        <w:t>Oddsson’s</w:t>
-      </w:r>
-      <w:proofErr w:type="spellEnd"/>
-      <w:r>
-        <w:rPr>
-          <w:rFonts w:ascii="Times New Roman" w:hAnsi="Times New Roman" w:cs="Times New Roman"/>
-          <w:sz w:val="24"/>
-          <w:szCs w:val="24"/>
-        </w:rPr>
-        <w:t xml:space="preserve"> friends (father and son from Russia).  These people knew nothing of banking and this is what started the problems.  The country was flooded with easy credit because the banks lowered interest rates.  Bankers sold securities back and forth to each other, and this caused false inflation.  </w:t>
-      </w:r>
-      <w:r>
-        <w:rPr>
-          <w:rFonts w:ascii="Times New Roman" w:hAnsi="Times New Roman" w:cs="Times New Roman"/>
-          <w:sz w:val="24"/>
-          <w:szCs w:val="24"/>
-        </w:rPr>
-        <w:lastRenderedPageBreak/>
-        <w:t xml:space="preserve">Iceland was headed for ruin and bankruptcy.  Iceland convinced people in London to bring over their money, claiming it was bullet proof.  Then the Iceland banks crumbled and were taken over by the government.  The Iceland bank was then categorized as a terrorist by Britain.  </w:t>
+        <w:t xml:space="preserve">countries. The effects on the global economy were disastrous in their own right.  David Oddsson changed Iceland through his free market principles.  He wanted to privatize everything.  The largest banks in the country were strangely and suspiciously auctioned off to Oddsson’s friends (father and son from Russia).  These people knew nothing of banking and this is what started the problems.  The country was flooded with easy credit because the banks lowered interest rates.  Bankers sold securities back and forth to each other, and this caused false inflation.  Iceland was headed for ruin and bankruptcy.  Iceland convinced people in London to bring over their money, claiming it was bullet proof.  Then the Iceland banks crumbled and were taken over by the government.  The Iceland bank was then categorized as a terrorist by Britain.  </w:t>
       </w:r>
     </w:p>
     <w:p>
@@ -1791,14 +1505,14 @@
         <w:spacing w:line="360" w:lineRule="auto"/>
         <w:ind w:firstLine="540"/>
         <w:rPr>
-          <w:rFonts w:ascii="Times New Roman" w:hAnsi="Times New Roman" w:cs="Times New Roman"/>
-          <w:sz w:val="24"/>
-          <w:szCs w:val="24"/>
-        </w:rPr>
-      </w:pPr>
-      <w:r>
-        <w:rPr>
-          <w:rFonts w:ascii="Times New Roman" w:hAnsi="Times New Roman" w:cs="Times New Roman"/>
+          <w:rFonts w:ascii="Arial" w:hAnsi="Arial" w:cs="Arial"/>
+          <w:sz w:val="24"/>
+          <w:szCs w:val="24"/>
+        </w:rPr>
+      </w:pPr>
+      <w:r>
+        <w:rPr>
+          <w:rFonts w:ascii="Arial" w:hAnsi="Arial" w:cs="Arial"/>
           <w:sz w:val="24"/>
           <w:szCs w:val="24"/>
         </w:rPr>
@@ -1806,7 +1520,7 @@
       </w:r>
       <w:r>
         <w:rPr>
-          <w:rFonts w:ascii="Times New Roman" w:hAnsi="Times New Roman" w:cs="Times New Roman"/>
+          <w:rFonts w:ascii="Arial" w:hAnsi="Arial" w:cs="Arial"/>
           <w:sz w:val="24"/>
           <w:szCs w:val="24"/>
         </w:rPr>
@@ -1815,7 +1529,7 @@
       </w:r>
       <w:r>
         <w:rPr>
-          <w:rFonts w:ascii="Times New Roman" w:hAnsi="Times New Roman" w:cs="Times New Roman"/>
+          <w:rFonts w:ascii="Arial" w:hAnsi="Arial" w:cs="Arial"/>
           <w:i/>
           <w:sz w:val="24"/>
           <w:szCs w:val="24"/>
@@ -1824,7 +1538,7 @@
       </w:r>
       <w:r>
         <w:rPr>
-          <w:rFonts w:ascii="Times New Roman" w:hAnsi="Times New Roman" w:cs="Times New Roman"/>
+          <w:rFonts w:ascii="Arial" w:hAnsi="Arial" w:cs="Arial"/>
           <w:sz w:val="24"/>
           <w:szCs w:val="24"/>
         </w:rPr>
@@ -1839,14 +1553,14 @@
         <w:spacing w:line="360" w:lineRule="auto"/>
         <w:ind w:left="90"/>
         <w:rPr>
-          <w:rFonts w:ascii="Times New Roman" w:hAnsi="Times New Roman" w:cs="Times New Roman"/>
-          <w:sz w:val="24"/>
-          <w:szCs w:val="24"/>
-        </w:rPr>
-      </w:pPr>
-      <w:r>
-        <w:rPr>
-          <w:rFonts w:ascii="Times New Roman" w:hAnsi="Times New Roman" w:cs="Times New Roman"/>
+          <w:rFonts w:ascii="Arial" w:hAnsi="Arial" w:cs="Arial"/>
+          <w:sz w:val="24"/>
+          <w:szCs w:val="24"/>
+        </w:rPr>
+      </w:pPr>
+      <w:r>
+        <w:rPr>
+          <w:rFonts w:ascii="Arial" w:hAnsi="Arial" w:cs="Arial"/>
           <w:sz w:val="24"/>
           <w:szCs w:val="24"/>
         </w:rPr>
@@ -1862,73 +1576,19 @@
         <w:spacing w:line="360" w:lineRule="auto"/>
         <w:ind w:left="90"/>
         <w:rPr>
-          <w:rFonts w:ascii="Times New Roman" w:hAnsi="Times New Roman" w:cs="Times New Roman"/>
-          <w:sz w:val="24"/>
-          <w:szCs w:val="24"/>
-        </w:rPr>
-      </w:pPr>
-      <w:r>
-        <w:rPr>
-          <w:rFonts w:ascii="Times New Roman" w:hAnsi="Times New Roman" w:cs="Times New Roman"/>
+          <w:rFonts w:ascii="Arial" w:hAnsi="Arial" w:cs="Arial"/>
+          <w:sz w:val="24"/>
+          <w:szCs w:val="24"/>
+        </w:rPr>
+      </w:pPr>
+      <w:r>
+        <w:rPr>
+          <w:rFonts w:ascii="Arial" w:hAnsi="Arial" w:cs="Arial"/>
           <w:sz w:val="24"/>
           <w:szCs w:val="24"/>
         </w:rPr>
         <w:tab/>
-        <w:t xml:space="preserve">The </w:t>
-      </w:r>
-      <w:proofErr w:type="spellStart"/>
-      <w:r>
-        <w:rPr>
-          <w:rFonts w:ascii="Times New Roman" w:hAnsi="Times New Roman" w:cs="Times New Roman"/>
-          <w:sz w:val="24"/>
-          <w:szCs w:val="24"/>
-        </w:rPr>
-        <w:t>Britisher</w:t>
-      </w:r>
-      <w:proofErr w:type="spellEnd"/>
-      <w:r>
-        <w:rPr>
-          <w:rFonts w:ascii="Times New Roman" w:hAnsi="Times New Roman" w:cs="Times New Roman"/>
-          <w:sz w:val="24"/>
-          <w:szCs w:val="24"/>
-        </w:rPr>
-        <w:t xml:space="preserve"> Adam </w:t>
-      </w:r>
-      <w:proofErr w:type="spellStart"/>
-      <w:r>
-        <w:rPr>
-          <w:rFonts w:ascii="Times New Roman" w:hAnsi="Times New Roman" w:cs="Times New Roman"/>
-          <w:sz w:val="24"/>
-          <w:szCs w:val="24"/>
-        </w:rPr>
-        <w:t>Applegarth</w:t>
-      </w:r>
-      <w:proofErr w:type="spellEnd"/>
-      <w:r>
-        <w:rPr>
-          <w:rFonts w:ascii="Times New Roman" w:hAnsi="Times New Roman" w:cs="Times New Roman"/>
-          <w:sz w:val="24"/>
-          <w:szCs w:val="24"/>
-        </w:rPr>
-        <w:t xml:space="preserve">, CEO of the Northern Rock Bank in London, formed a very unstable model and customers lined up to get their money back.  </w:t>
-      </w:r>
-      <w:proofErr w:type="spellStart"/>
-      <w:r>
-        <w:rPr>
-          <w:rFonts w:ascii="Times New Roman" w:hAnsi="Times New Roman" w:cs="Times New Roman"/>
-          <w:sz w:val="24"/>
-          <w:szCs w:val="24"/>
-        </w:rPr>
-        <w:t>Applegarth</w:t>
-      </w:r>
-      <w:proofErr w:type="spellEnd"/>
-      <w:r>
-        <w:rPr>
-          <w:rFonts w:ascii="Times New Roman" w:hAnsi="Times New Roman" w:cs="Times New Roman"/>
-          <w:sz w:val="24"/>
-          <w:szCs w:val="24"/>
-        </w:rPr>
-        <w:t xml:space="preserve"> couldn’t even admit that his model was shaky when he was asked.  </w:t>
+        <w:t xml:space="preserve">The Britisher Adam Applegarth, CEO of the Northern Rock Bank in London, formed a very unstable model and customers lined up to get their money back.  Applegarth couldn’t even admit that his model was shaky when he was asked.  </w:t>
       </w:r>
     </w:p>
     <w:p>
@@ -1939,59 +1599,23 @@
         <w:spacing w:line="360" w:lineRule="auto"/>
         <w:ind w:left="90"/>
         <w:rPr>
-          <w:rFonts w:ascii="Times New Roman" w:hAnsi="Times New Roman" w:cs="Times New Roman"/>
-          <w:sz w:val="24"/>
-          <w:szCs w:val="24"/>
-        </w:rPr>
-      </w:pPr>
-      <w:r>
-        <w:rPr>
-          <w:rFonts w:ascii="Times New Roman" w:hAnsi="Times New Roman" w:cs="Times New Roman"/>
+          <w:rFonts w:ascii="Arial" w:hAnsi="Arial" w:cs="Arial"/>
+          <w:sz w:val="24"/>
+          <w:szCs w:val="24"/>
+        </w:rPr>
+      </w:pPr>
+      <w:r>
+        <w:rPr>
+          <w:rFonts w:ascii="Arial" w:hAnsi="Arial" w:cs="Arial"/>
           <w:sz w:val="24"/>
           <w:szCs w:val="24"/>
         </w:rPr>
         <w:tab/>
-        <w:t xml:space="preserve">New York didn’t feel the international crisis until one of their biggest banks was at crisis. Bear </w:t>
-      </w:r>
-      <w:proofErr w:type="spellStart"/>
-      <w:r>
-        <w:rPr>
-          <w:rFonts w:ascii="Times New Roman" w:hAnsi="Times New Roman" w:cs="Times New Roman"/>
-          <w:sz w:val="24"/>
-          <w:szCs w:val="24"/>
-        </w:rPr>
-        <w:t>Stearn’s</w:t>
-      </w:r>
-      <w:proofErr w:type="spellEnd"/>
-      <w:r>
-        <w:rPr>
-          <w:rFonts w:ascii="Times New Roman" w:hAnsi="Times New Roman" w:cs="Times New Roman"/>
-          <w:sz w:val="24"/>
-          <w:szCs w:val="24"/>
-        </w:rPr>
-        <w:t xml:space="preserve"> Jimmy </w:t>
-      </w:r>
-      <w:proofErr w:type="spellStart"/>
-      <w:r>
-        <w:rPr>
-          <w:rFonts w:ascii="Times New Roman" w:hAnsi="Times New Roman" w:cs="Times New Roman"/>
-          <w:sz w:val="24"/>
-          <w:szCs w:val="24"/>
-        </w:rPr>
-        <w:t>Cayne</w:t>
-      </w:r>
-      <w:proofErr w:type="spellEnd"/>
-      <w:r>
-        <w:rPr>
-          <w:rFonts w:ascii="Times New Roman" w:hAnsi="Times New Roman" w:cs="Times New Roman"/>
-          <w:sz w:val="24"/>
-          <w:szCs w:val="24"/>
-        </w:rPr>
-        <w:t xml:space="preserve"> (CEO), the richest and highest-risk taker on Wall Street was blind to the US crisis.  Bear Stearns was the 5</w:t>
-      </w:r>
-      <w:r>
-        <w:rPr>
-          <w:rFonts w:ascii="Times New Roman" w:hAnsi="Times New Roman" w:cs="Times New Roman"/>
+        <w:t>New York didn’t feel the international crisis until one of their biggest banks was at crisis. Bear Stearn’s Jimmy Cayne (CEO), the richest and highest-risk taker on Wall Street was blind to the US crisis.  Bear Stearns was the 5</w:t>
+      </w:r>
+      <w:r>
+        <w:rPr>
+          <w:rFonts w:ascii="Arial" w:hAnsi="Arial" w:cs="Arial"/>
           <w:sz w:val="24"/>
           <w:szCs w:val="24"/>
           <w:vertAlign w:val="superscript"/>
@@ -2000,81 +1624,44 @@
       </w:r>
       <w:r>
         <w:rPr>
-          <w:rFonts w:ascii="Times New Roman" w:hAnsi="Times New Roman" w:cs="Times New Roman"/>
-          <w:sz w:val="24"/>
-          <w:szCs w:val="24"/>
-        </w:rPr>
-        <w:t xml:space="preserve"> largest bank in the US with an unengaged CEO.   The company had more toxicity than anyone on Wall Street and </w:t>
-      </w:r>
-      <w:proofErr w:type="spellStart"/>
-      <w:r>
-        <w:rPr>
-          <w:rFonts w:ascii="Times New Roman" w:hAnsi="Times New Roman" w:cs="Times New Roman"/>
-          <w:sz w:val="24"/>
-          <w:szCs w:val="24"/>
-        </w:rPr>
-        <w:t>Cayne</w:t>
-      </w:r>
-      <w:proofErr w:type="spellEnd"/>
-      <w:r>
-        <w:rPr>
-          <w:rFonts w:ascii="Times New Roman" w:hAnsi="Times New Roman" w:cs="Times New Roman"/>
-          <w:sz w:val="24"/>
-          <w:szCs w:val="24"/>
-        </w:rPr>
-        <w:t xml:space="preserve"> was forced out of position.  JP Morgan took over Bear Stearns for an embarrassing $2 a share assisted by the US Government in a matter of days.  </w:t>
-      </w:r>
-      <w:proofErr w:type="spellStart"/>
-      <w:r>
-        <w:rPr>
-          <w:rFonts w:ascii="Times New Roman" w:hAnsi="Times New Roman" w:cs="Times New Roman"/>
-          <w:sz w:val="24"/>
-          <w:szCs w:val="24"/>
-        </w:rPr>
-        <w:t>Cayne</w:t>
-      </w:r>
-      <w:proofErr w:type="spellEnd"/>
-      <w:r>
-        <w:rPr>
-          <w:rFonts w:ascii="Times New Roman" w:hAnsi="Times New Roman" w:cs="Times New Roman"/>
-          <w:sz w:val="24"/>
-          <w:szCs w:val="24"/>
-        </w:rPr>
-        <w:t xml:space="preserve"> used the e</w:t>
-      </w:r>
-      <w:r>
-        <w:rPr>
-          <w:rFonts w:ascii="Times New Roman" w:hAnsi="Times New Roman" w:cs="Times New Roman"/>
-          <w:sz w:val="24"/>
-          <w:szCs w:val="24"/>
-        </w:rPr>
-        <w:t>xcuse that it was, “a self fulfilling</w:t>
-      </w:r>
-      <w:r>
-        <w:rPr>
-          <w:rFonts w:ascii="Times New Roman" w:hAnsi="Times New Roman" w:cs="Times New Roman"/>
-          <w:sz w:val="24"/>
-          <w:szCs w:val="24"/>
-        </w:rPr>
-        <w:t xml:space="preserve"> prophecy”.  The idea that the government would never let such a huge company fall was a false belief that was dangerously floating through the air after </w:t>
-      </w:r>
-      <w:proofErr w:type="spellStart"/>
-      <w:r>
-        <w:rPr>
-          <w:rFonts w:ascii="Times New Roman" w:hAnsi="Times New Roman" w:cs="Times New Roman"/>
-          <w:sz w:val="24"/>
-          <w:szCs w:val="24"/>
-        </w:rPr>
-        <w:t>Stearn’s</w:t>
-      </w:r>
-      <w:proofErr w:type="spellEnd"/>
-      <w:r>
-        <w:rPr>
-          <w:rFonts w:ascii="Times New Roman" w:hAnsi="Times New Roman" w:cs="Times New Roman"/>
-          <w:sz w:val="24"/>
-          <w:szCs w:val="24"/>
-        </w:rPr>
-        <w:t xml:space="preserve"> rescue.  </w:t>
+          <w:rFonts w:ascii="Arial" w:hAnsi="Arial" w:cs="Arial"/>
+          <w:sz w:val="24"/>
+          <w:szCs w:val="24"/>
+        </w:rPr>
+        <w:t xml:space="preserve"> largest bank in the US with an unengaged CEO.   The company had more toxicity than anyone on Wall Street and Cayne was forced out of position.  JP Morgan took over Bear Stearns for an embarrassing $2 a share assisted by the US Government in a matter of days.  Cayne used the e</w:t>
+      </w:r>
+      <w:r>
+        <w:rPr>
+          <w:rFonts w:ascii="Arial" w:hAnsi="Arial" w:cs="Arial"/>
+          <w:sz w:val="24"/>
+          <w:szCs w:val="24"/>
+        </w:rPr>
+        <w:t>xcuse that it was, “a self fulf</w:t>
+      </w:r>
+      <w:r>
+        <w:rPr>
+          <w:rFonts w:ascii="Arial" w:hAnsi="Arial" w:cs="Arial"/>
+          <w:sz w:val="24"/>
+          <w:szCs w:val="24"/>
+        </w:rPr>
+        <w:t>illing</w:t>
+      </w:r>
+      <w:r>
+        <w:rPr>
+          <w:rFonts w:ascii="Arial" w:hAnsi="Arial" w:cs="Arial"/>
+          <w:sz w:val="24"/>
+          <w:szCs w:val="24"/>
+        </w:rPr>
+        <w:t xml:space="preserve"> prophecy”.  The idea that the government </w:t>
+      </w:r>
+      <w:r>
+        <w:rPr>
+          <w:rFonts w:ascii="Arial" w:hAnsi="Arial" w:cs="Arial"/>
+          <w:sz w:val="24"/>
+          <w:szCs w:val="24"/>
+        </w:rPr>
+        <w:lastRenderedPageBreak/>
+        <w:t xml:space="preserve">would never let such a huge company fall was a false belief that was dangerously floating through the air after Stearn’s rescue.  </w:t>
       </w:r>
     </w:p>
     <w:p>
@@ -2085,71 +1672,19 @@
         <w:spacing w:line="360" w:lineRule="auto"/>
         <w:ind w:left="90"/>
         <w:rPr>
-          <w:rFonts w:ascii="Times New Roman" w:hAnsi="Times New Roman" w:cs="Times New Roman"/>
-          <w:sz w:val="24"/>
-          <w:szCs w:val="24"/>
-        </w:rPr>
-      </w:pPr>
-      <w:r>
-        <w:rPr>
-          <w:rFonts w:ascii="Times New Roman" w:hAnsi="Times New Roman" w:cs="Times New Roman"/>
+          <w:rFonts w:ascii="Arial" w:hAnsi="Arial" w:cs="Arial"/>
+          <w:sz w:val="24"/>
+          <w:szCs w:val="24"/>
+        </w:rPr>
+      </w:pPr>
+      <w:r>
+        <w:rPr>
+          <w:rFonts w:ascii="Arial" w:hAnsi="Arial" w:cs="Arial"/>
           <w:sz w:val="24"/>
           <w:szCs w:val="24"/>
         </w:rPr>
         <w:tab/>
-        <w:t xml:space="preserve">The next domino was the Lehman Brothers, ran by Richard </w:t>
-      </w:r>
-      <w:proofErr w:type="spellStart"/>
-      <w:r>
-        <w:rPr>
-          <w:rFonts w:ascii="Times New Roman" w:hAnsi="Times New Roman" w:cs="Times New Roman"/>
-          <w:sz w:val="24"/>
-          <w:szCs w:val="24"/>
-        </w:rPr>
-        <w:t>Fuld</w:t>
-      </w:r>
-      <w:proofErr w:type="spellEnd"/>
-      <w:r>
-        <w:rPr>
-          <w:rFonts w:ascii="Times New Roman" w:hAnsi="Times New Roman" w:cs="Times New Roman"/>
-          <w:sz w:val="24"/>
-          <w:szCs w:val="24"/>
-        </w:rPr>
-        <w:t>, Jr</w:t>
-      </w:r>
-      <w:r>
-        <w:rPr>
-          <w:rFonts w:ascii="Times New Roman" w:hAnsi="Times New Roman" w:cs="Times New Roman"/>
-          <w:sz w:val="24"/>
-          <w:szCs w:val="24"/>
-        </w:rPr>
-        <w:t>. Sept 15</w:t>
-      </w:r>
-      <w:r>
-        <w:rPr>
-          <w:rFonts w:ascii="Times New Roman" w:hAnsi="Times New Roman" w:cs="Times New Roman"/>
-          <w:sz w:val="24"/>
-          <w:szCs w:val="24"/>
-        </w:rPr>
-        <w:t xml:space="preserve">, 2008 was the date of fall in </w:t>
-      </w:r>
-      <w:proofErr w:type="spellStart"/>
-      <w:r>
-        <w:rPr>
-          <w:rFonts w:ascii="Times New Roman" w:hAnsi="Times New Roman" w:cs="Times New Roman"/>
-          <w:sz w:val="24"/>
-          <w:szCs w:val="24"/>
-        </w:rPr>
-        <w:t>Fuld’s</w:t>
-      </w:r>
-      <w:proofErr w:type="spellEnd"/>
-      <w:r>
-        <w:rPr>
-          <w:rFonts w:ascii="Times New Roman" w:hAnsi="Times New Roman" w:cs="Times New Roman"/>
-          <w:sz w:val="24"/>
-          <w:szCs w:val="24"/>
-        </w:rPr>
-        <w:t xml:space="preserve"> company.  Paulson brought together a secret crisis meeting to try and save Lehman Brothers without a government bailout.  Lehman Brothers was believed to be immortal until the British government chose not to help.  The liabilities to the British taxpayers would never be understood.  With the fall of Lehman Brothers, it was felt around the globe.  “The financial tsunami flooded the world”, says The Global Financial Crisis.  The largest bankruptcy in the US was by Lehman Brothers, the greatest fall in history.  All banks stopped lending money and accepting collateral and the New York stock exchange dropped.  </w:t>
+        <w:t xml:space="preserve">The next domino was the Lehman Brothers, ran by Richard Fuld. Sept 11, 2008 was the date of fall in Fuld’s company.  Paulson brought together a secret crisis meeting to try and save Lehman Brothers without a government bailout.  Lehman Brothers was believed to be immortal until the British government chose not to help.  The liabilities to the British taxpayers would never be understood.  With the fall of Lehman Brothers, it was felt around the globe.  “The financial tsunami flooded the world”, says The Global Financial Crisis.  The largest bankruptcy in the US was by Lehman Brothers, the greatest fall in history.  All banks stopped lending money and accepting collateral and the New York stock exchange dropped.  </w:t>
       </w:r>
     </w:p>
     <w:p>
@@ -2157,122 +1692,27 @@
         <w:spacing w:line="360" w:lineRule="auto"/>
         <w:ind w:firstLine="720"/>
         <w:rPr>
-          <w:rFonts w:ascii="Times New Roman" w:hAnsi="Times New Roman" w:cs="Times New Roman"/>
-          <w:sz w:val="24"/>
-          <w:szCs w:val="24"/>
-        </w:rPr>
-      </w:pPr>
-      <w:r>
-        <w:rPr>
-          <w:rFonts w:ascii="Times New Roman" w:hAnsi="Times New Roman" w:cs="Times New Roman"/>
+          <w:rFonts w:ascii="Arial" w:hAnsi="Arial" w:cs="Arial"/>
+          <w:sz w:val="24"/>
+          <w:szCs w:val="24"/>
+        </w:rPr>
+      </w:pPr>
+      <w:r>
+        <w:rPr>
+          <w:rFonts w:ascii="Arial" w:hAnsi="Arial" w:cs="Arial"/>
+          <w:sz w:val="24"/>
+          <w:szCs w:val="24"/>
+        </w:rPr>
+        <w:t xml:space="preserve"> President Bush addressed the public on the countries catastrophic condition.  Paulson played the leading role on the meltdown.  He claimed it wasn’t the role of government to save companies.  Millions lost pension plans and their life savings around the world. Even French lawyer and managing director of International Monetary Fund, Christine Madeleine Oddette Lagarde called Paulson’s plan ridiculous.  People left their jobs with boxes and sadly just walked away.  The circle of investors around the world having no access to cash or assets, had to sell down their own assets at astonishing low prices, in the single digits.  International financial markets were full of uncertainty and panic continued to ripple.  The blame was passed around and the bottom of the spiral was questioned.  AIG was the next threatened to fall, the largest insurance company. Executive Joseph Cassano performed questionable dealings that threatened the world financial position.  Cassano insured companies against the failing of their business partners, with a model he assumed to be bullet proof.  This practice was banned in the US, which is why he moved to London.  He believed the huge companies could never fall all at once so he never worried.  However, no one knew what AIG was really up to.  AIG was tied to so many other companies and Paulson had to bail it out with 85 billion dollars of taxpayer’s money.  Joseph was fired from AIG but he walked away with 315 million dollars.  Federal Reserve chairman Bernanke and Paulson asked congressional leaders for more money to prevent more financial catastrophes.   Paulson came up with TARP to use taxpayer’s money to give banks to prevent the downfall.  Congress eventually rejected the bill and felt Wall Street was trying to take advantage of the public sector.  The next shock was the lowest drop in stocks in history. Economic depression came to the United States.  Banks were taking homes, foreclosures skyrocketed and many people were out of work.  Citizens were even dragged out of </w:t>
+      </w:r>
+      <w:r>
+        <w:rPr>
+          <w:rFonts w:ascii="Arial" w:hAnsi="Arial" w:cs="Arial"/>
           <w:sz w:val="24"/>
           <w:szCs w:val="24"/>
         </w:rPr>
         <w:lastRenderedPageBreak/>
-        <w:t xml:space="preserve"> President Bush addressed the public on the countries catastrophic condition.  Paulson played the leading role on the meltdown.  He claimed it wasn’t the role of government to save companies.  Millions lost pension plans and their life savings around the world. Even French lawyer and managing director of International Monetary Fund, Christine Madeleine </w:t>
-      </w:r>
-      <w:proofErr w:type="spellStart"/>
-      <w:r>
-        <w:rPr>
-          <w:rFonts w:ascii="Times New Roman" w:hAnsi="Times New Roman" w:cs="Times New Roman"/>
-          <w:sz w:val="24"/>
-          <w:szCs w:val="24"/>
-        </w:rPr>
-        <w:t>Oddette</w:t>
-      </w:r>
-      <w:proofErr w:type="spellEnd"/>
-      <w:r>
-        <w:rPr>
-          <w:rFonts w:ascii="Times New Roman" w:hAnsi="Times New Roman" w:cs="Times New Roman"/>
-          <w:sz w:val="24"/>
-          <w:szCs w:val="24"/>
-        </w:rPr>
-        <w:t xml:space="preserve"> </w:t>
-      </w:r>
-      <w:proofErr w:type="spellStart"/>
-      <w:r>
-        <w:rPr>
-          <w:rFonts w:ascii="Times New Roman" w:hAnsi="Times New Roman" w:cs="Times New Roman"/>
-          <w:sz w:val="24"/>
-          <w:szCs w:val="24"/>
-        </w:rPr>
-        <w:t>Lagarde</w:t>
-      </w:r>
-      <w:proofErr w:type="spellEnd"/>
-      <w:r>
-        <w:rPr>
-          <w:rFonts w:ascii="Times New Roman" w:hAnsi="Times New Roman" w:cs="Times New Roman"/>
-          <w:sz w:val="24"/>
-          <w:szCs w:val="24"/>
-        </w:rPr>
-        <w:t xml:space="preserve"> called Paulson’s plan </w:t>
-      </w:r>
-      <w:r>
-        <w:rPr>
-          <w:rFonts w:ascii="Times New Roman" w:hAnsi="Times New Roman" w:cs="Times New Roman"/>
-          <w:sz w:val="24"/>
-          <w:szCs w:val="24"/>
-        </w:rPr>
-        <w:br/>
-        <w:t>“</w:t>
-      </w:r>
-      <w:r>
-        <w:rPr>
-          <w:rFonts w:ascii="Times New Roman" w:hAnsi="Times New Roman" w:cs="Times New Roman"/>
-          <w:sz w:val="24"/>
-          <w:szCs w:val="24"/>
-        </w:rPr>
-        <w:t>ridiculous</w:t>
-      </w:r>
-      <w:r>
-        <w:rPr>
-          <w:rFonts w:ascii="Times New Roman" w:hAnsi="Times New Roman" w:cs="Times New Roman"/>
-          <w:sz w:val="24"/>
-          <w:szCs w:val="24"/>
-        </w:rPr>
-        <w:t>.”</w:t>
-      </w:r>
-      <w:r>
-        <w:rPr>
-          <w:rFonts w:ascii="Times New Roman" w:hAnsi="Times New Roman" w:cs="Times New Roman"/>
-          <w:sz w:val="24"/>
-          <w:szCs w:val="24"/>
-        </w:rPr>
-        <w:t xml:space="preserve">  </w:t>
-      </w:r>
-      <w:r>
-        <w:rPr>
-          <w:rFonts w:ascii="Times New Roman" w:hAnsi="Times New Roman" w:cs="Times New Roman"/>
-          <w:sz w:val="24"/>
-          <w:szCs w:val="24"/>
-        </w:rPr>
-        <w:t xml:space="preserve">Individuals left their jobs, packed their belongings in cardboard boxes and found </w:t>
-      </w:r>
-      <w:proofErr w:type="gramStart"/>
-      <w:r>
-        <w:rPr>
-          <w:rFonts w:ascii="Times New Roman" w:hAnsi="Times New Roman" w:cs="Times New Roman"/>
-          <w:sz w:val="24"/>
-          <w:szCs w:val="24"/>
-        </w:rPr>
-        <w:t>themselves</w:t>
-      </w:r>
-      <w:proofErr w:type="gramEnd"/>
-      <w:r>
-        <w:rPr>
-          <w:rFonts w:ascii="Times New Roman" w:hAnsi="Times New Roman" w:cs="Times New Roman"/>
-          <w:sz w:val="24"/>
-          <w:szCs w:val="24"/>
-        </w:rPr>
-        <w:t xml:space="preserve"> walking into an unknown darkness with no guide to show them the way. </w:t>
-      </w:r>
-      <w:r>
-        <w:rPr>
-          <w:rFonts w:ascii="Times New Roman" w:hAnsi="Times New Roman" w:cs="Times New Roman"/>
-          <w:sz w:val="24"/>
-          <w:szCs w:val="24"/>
-        </w:rPr>
-        <w:t xml:space="preserve">Investors, due to the inevitable credit crunch, had nearly no access to cash or assets, sold their assets for pennies on a dollar. </w:t>
+        <w:t xml:space="preserve">homes and many committed suicide.  People slept in their cars and had nowhere to go since they had lost everything they had ever invested in.  </w:t>
       </w:r>
     </w:p>
     <w:p>
@@ -2280,176 +1720,26 @@
         <w:spacing w:line="360" w:lineRule="auto"/>
         <w:ind w:firstLine="720"/>
         <w:rPr>
-          <w:rFonts w:ascii="Times New Roman" w:hAnsi="Times New Roman" w:cs="Times New Roman"/>
-          <w:sz w:val="24"/>
-          <w:szCs w:val="24"/>
-        </w:rPr>
-      </w:pPr>
-      <w:r>
-        <w:rPr>
-          <w:rFonts w:ascii="Times New Roman" w:hAnsi="Times New Roman" w:cs="Times New Roman"/>
-          <w:sz w:val="24"/>
-          <w:szCs w:val="24"/>
-        </w:rPr>
-        <w:t>I</w:t>
-      </w:r>
-      <w:r>
-        <w:rPr>
-          <w:rFonts w:ascii="Times New Roman" w:hAnsi="Times New Roman" w:cs="Times New Roman"/>
-          <w:sz w:val="24"/>
-          <w:szCs w:val="24"/>
-        </w:rPr>
-        <w:t>nternational financial markets were full of uncertainty and panic continued to ripple</w:t>
-      </w:r>
-      <w:r>
-        <w:rPr>
-          <w:rFonts w:ascii="Times New Roman" w:hAnsi="Times New Roman" w:cs="Times New Roman"/>
-          <w:sz w:val="24"/>
-          <w:szCs w:val="24"/>
-        </w:rPr>
-        <w:t xml:space="preserve"> throughout the globe</w:t>
-      </w:r>
-      <w:r>
-        <w:rPr>
-          <w:rFonts w:ascii="Times New Roman" w:hAnsi="Times New Roman" w:cs="Times New Roman"/>
-          <w:sz w:val="24"/>
-          <w:szCs w:val="24"/>
-        </w:rPr>
-        <w:t xml:space="preserve">.  The blame was passed around and the bottom of the spiral was questioned.  AIG was the next threatened to fall, the </w:t>
-      </w:r>
-      <w:r>
-        <w:rPr>
-          <w:rFonts w:ascii="Times New Roman" w:hAnsi="Times New Roman" w:cs="Times New Roman"/>
-          <w:sz w:val="24"/>
-          <w:szCs w:val="24"/>
-        </w:rPr>
-        <w:t xml:space="preserve">worlds </w:t>
-      </w:r>
-      <w:r>
-        <w:rPr>
-          <w:rFonts w:ascii="Times New Roman" w:hAnsi="Times New Roman" w:cs="Times New Roman"/>
-          <w:sz w:val="24"/>
-          <w:szCs w:val="24"/>
-        </w:rPr>
-        <w:t xml:space="preserve">largest insurance company. Executive Joseph </w:t>
-      </w:r>
-      <w:proofErr w:type="spellStart"/>
-      <w:r>
-        <w:rPr>
-          <w:rFonts w:ascii="Times New Roman" w:hAnsi="Times New Roman" w:cs="Times New Roman"/>
-          <w:sz w:val="24"/>
-          <w:szCs w:val="24"/>
-        </w:rPr>
-        <w:t>Cassano</w:t>
-      </w:r>
-      <w:proofErr w:type="spellEnd"/>
-      <w:r>
-        <w:rPr>
-          <w:rFonts w:ascii="Times New Roman" w:hAnsi="Times New Roman" w:cs="Times New Roman"/>
-          <w:sz w:val="24"/>
-          <w:szCs w:val="24"/>
-        </w:rPr>
-        <w:t xml:space="preserve"> performed questionable </w:t>
-      </w:r>
-      <w:r>
-        <w:rPr>
-          <w:rFonts w:ascii="Times New Roman" w:hAnsi="Times New Roman" w:cs="Times New Roman"/>
-          <w:sz w:val="24"/>
-          <w:szCs w:val="24"/>
-        </w:rPr>
-        <w:t>dealings that</w:t>
-      </w:r>
-      <w:r>
-        <w:rPr>
-          <w:rFonts w:ascii="Times New Roman" w:hAnsi="Times New Roman" w:cs="Times New Roman"/>
-          <w:sz w:val="24"/>
-          <w:szCs w:val="24"/>
-        </w:rPr>
-        <w:t xml:space="preserve"> threatened the world financial position.  </w:t>
-      </w:r>
-      <w:proofErr w:type="spellStart"/>
-      <w:r>
-        <w:rPr>
-          <w:rFonts w:ascii="Times New Roman" w:hAnsi="Times New Roman" w:cs="Times New Roman"/>
-          <w:sz w:val="24"/>
-          <w:szCs w:val="24"/>
-        </w:rPr>
-        <w:t>Cassano</w:t>
-      </w:r>
-      <w:proofErr w:type="spellEnd"/>
-      <w:r>
-        <w:rPr>
-          <w:rFonts w:ascii="Times New Roman" w:hAnsi="Times New Roman" w:cs="Times New Roman"/>
-          <w:sz w:val="24"/>
-          <w:szCs w:val="24"/>
-        </w:rPr>
-        <w:t xml:space="preserve"> insured companies against the failing of their business partners, with a model he assumed to be bullet proof.  This practice was banned in the US, which is why he moved to London.  He believed the huge companies could never fall all at once so he never worried.  </w:t>
-      </w:r>
-      <w:r>
-        <w:rPr>
-          <w:rFonts w:ascii="Times New Roman" w:hAnsi="Times New Roman" w:cs="Times New Roman"/>
-          <w:sz w:val="24"/>
-          <w:szCs w:val="24"/>
-        </w:rPr>
-        <w:t xml:space="preserve">Not only were </w:t>
-      </w:r>
-      <w:proofErr w:type="spellStart"/>
-      <w:r>
-        <w:rPr>
-          <w:rFonts w:ascii="Times New Roman" w:hAnsi="Times New Roman" w:cs="Times New Roman"/>
-          <w:sz w:val="24"/>
-          <w:szCs w:val="24"/>
-        </w:rPr>
-        <w:t>Cassano</w:t>
-      </w:r>
-      <w:proofErr w:type="spellEnd"/>
-      <w:r>
-        <w:rPr>
-          <w:rFonts w:ascii="Times New Roman" w:hAnsi="Times New Roman" w:cs="Times New Roman"/>
-          <w:sz w:val="24"/>
-          <w:szCs w:val="24"/>
-        </w:rPr>
-        <w:t xml:space="preserve"> and AIG insuring against the failure of companies, they offered credit default swaps. This offered the protection of the owner against losses if the homeowner did not pay their mortgage. </w:t>
-      </w:r>
-      <w:r>
-        <w:rPr>
-          <w:rFonts w:ascii="Times New Roman" w:hAnsi="Times New Roman" w:cs="Times New Roman"/>
-          <w:sz w:val="24"/>
-          <w:szCs w:val="24"/>
-        </w:rPr>
-        <w:t>These forms of insurance went wild, especially since the investor could in theory be naked and have</w:t>
-      </w:r>
-      <w:r>
-        <w:rPr>
-          <w:rFonts w:ascii="Times New Roman" w:hAnsi="Times New Roman" w:cs="Times New Roman"/>
-          <w:sz w:val="24"/>
-          <w:szCs w:val="24"/>
-        </w:rPr>
-        <w:t xml:space="preserve"> zero interest in the underlying asset.   </w:t>
-      </w:r>
-      <w:r>
-        <w:rPr>
-          <w:rFonts w:ascii="Times New Roman" w:hAnsi="Times New Roman" w:cs="Times New Roman"/>
-          <w:sz w:val="24"/>
-          <w:szCs w:val="24"/>
-        </w:rPr>
-        <w:t xml:space="preserve">However, no one knew </w:t>
-      </w:r>
-      <w:r>
-        <w:rPr>
-          <w:rFonts w:ascii="Times New Roman" w:hAnsi="Times New Roman" w:cs="Times New Roman"/>
-          <w:sz w:val="24"/>
-          <w:szCs w:val="24"/>
-        </w:rPr>
-        <w:t>the extent of what</w:t>
-      </w:r>
-      <w:r>
-        <w:rPr>
-          <w:rFonts w:ascii="Times New Roman" w:hAnsi="Times New Roman" w:cs="Times New Roman"/>
-          <w:sz w:val="24"/>
-          <w:szCs w:val="24"/>
-        </w:rPr>
-        <w:t xml:space="preserve"> AIG was really up to.  AIG was tied to so many other companies and Paulson had to bail it out with 85 billion dollars of taxpayer’s money.  Joseph was fired from AIG but he walked away with 315 million dollars.  Federal Reserve chairman Bernanke and Paulson asked congressional leaders for more money to prevent more financial catastrophes.   Paulson came up with TARP to use taxpayer’s money to give banks to prevent the downfall.  Congress eventually rejected the bill and felt Wall Street was trying to take advantage of the public sector.  The next shock was the lowest drop in stocks in history. Economic depression came to the United States.  Banks were taking homes, foreclosures skyrocketed and many people were out of work.  Citizens were even dragged out of homes and many committed suicide.  People slept in their cars and had nowhere to go since they had lost everything they had ever invested in.  </w:t>
+          <w:rFonts w:ascii="Arial" w:hAnsi="Arial" w:cs="Arial"/>
+          <w:sz w:val="24"/>
+          <w:szCs w:val="24"/>
+        </w:rPr>
+      </w:pPr>
+      <w:r>
+        <w:rPr>
+          <w:rFonts w:ascii="Arial" w:hAnsi="Arial" w:cs="Arial"/>
+          <w:sz w:val="24"/>
+          <w:szCs w:val="24"/>
+        </w:rPr>
+        <w:t>Then, America’s top Bank CEOs was called together for a secret meeting. Paulson planned to involve the government into the banking situations.  The CEOs were forced to accept the money from the government along with government interference. Protesters were everywhere opposing the bailouts of bankers.  Paulson claimed that the best thing that happened to the taxpayers was that the downfall that “didn’t happen”.  However, the meltdown was already happening all around the world.  Violence and protests around the world began after the meltdown.  Anger at the United States was what united Europe.  It was unclear if the markets would stay frozen.</w:t>
+      </w:r>
+      <w:r>
+        <w:rPr>
+          <w:rFonts w:ascii="Arial" w:hAnsi="Arial" w:cs="Arial"/>
+          <w:sz w:val="24"/>
+          <w:szCs w:val="24"/>
+        </w:rPr>
+        <w:tab/>
       </w:r>
     </w:p>
     <w:p>
@@ -2457,114 +1747,19 @@
         <w:spacing w:line="360" w:lineRule="auto"/>
         <w:ind w:firstLine="720"/>
         <w:rPr>
-          <w:rFonts w:ascii="Times New Roman" w:hAnsi="Times New Roman" w:cs="Times New Roman"/>
-          <w:sz w:val="24"/>
-          <w:szCs w:val="24"/>
-        </w:rPr>
-      </w:pPr>
-      <w:r>
-        <w:rPr>
-          <w:rFonts w:ascii="Times New Roman" w:hAnsi="Times New Roman" w:cs="Times New Roman"/>
-          <w:sz w:val="24"/>
-          <w:szCs w:val="24"/>
-        </w:rPr>
-        <w:t xml:space="preserve">Then, America’s top Bank CEOs </w:t>
-      </w:r>
-      <w:r>
-        <w:rPr>
-          <w:rFonts w:ascii="Times New Roman" w:hAnsi="Times New Roman" w:cs="Times New Roman"/>
-          <w:sz w:val="24"/>
-          <w:szCs w:val="24"/>
-        </w:rPr>
-        <w:t>were</w:t>
-      </w:r>
-      <w:r>
-        <w:rPr>
-          <w:rFonts w:ascii="Times New Roman" w:hAnsi="Times New Roman" w:cs="Times New Roman"/>
-          <w:sz w:val="24"/>
-          <w:szCs w:val="24"/>
-        </w:rPr>
-        <w:t xml:space="preserve"> called together for a secret meeting. Paulson planned to involve the government </w:t>
-      </w:r>
-      <w:r>
-        <w:rPr>
-          <w:rFonts w:ascii="Times New Roman" w:hAnsi="Times New Roman" w:cs="Times New Roman"/>
-          <w:sz w:val="24"/>
-          <w:szCs w:val="24"/>
-        </w:rPr>
-        <w:t>in</w:t>
-      </w:r>
-      <w:r>
-        <w:rPr>
-          <w:rFonts w:ascii="Times New Roman" w:hAnsi="Times New Roman" w:cs="Times New Roman"/>
-          <w:sz w:val="24"/>
-          <w:szCs w:val="24"/>
-        </w:rPr>
-        <w:t xml:space="preserve"> the</w:t>
-      </w:r>
-      <w:r>
-        <w:rPr>
-          <w:rFonts w:ascii="Times New Roman" w:hAnsi="Times New Roman" w:cs="Times New Roman"/>
-          <w:sz w:val="24"/>
-          <w:szCs w:val="24"/>
-        </w:rPr>
-        <w:t xml:space="preserve"> imploding</w:t>
-      </w:r>
-      <w:r>
-        <w:rPr>
-          <w:rFonts w:ascii="Times New Roman" w:hAnsi="Times New Roman" w:cs="Times New Roman"/>
-          <w:sz w:val="24"/>
-          <w:szCs w:val="24"/>
-        </w:rPr>
-        <w:t xml:space="preserve"> </w:t>
-      </w:r>
-      <w:r>
-        <w:rPr>
-          <w:rFonts w:ascii="Times New Roman" w:hAnsi="Times New Roman" w:cs="Times New Roman"/>
-          <w:sz w:val="24"/>
-          <w:szCs w:val="24"/>
-        </w:rPr>
-        <w:t>financial</w:t>
-      </w:r>
-      <w:r>
-        <w:rPr>
-          <w:rFonts w:ascii="Times New Roman" w:hAnsi="Times New Roman" w:cs="Times New Roman"/>
-          <w:sz w:val="24"/>
-          <w:szCs w:val="24"/>
-        </w:rPr>
-        <w:t xml:space="preserve"> sector</w:t>
-      </w:r>
-      <w:r>
-        <w:rPr>
-          <w:rFonts w:ascii="Times New Roman" w:hAnsi="Times New Roman" w:cs="Times New Roman"/>
-          <w:sz w:val="24"/>
-          <w:szCs w:val="24"/>
-        </w:rPr>
-        <w:t>.  The CEOs were forced to accept the money from the government along with government interference</w:t>
-      </w:r>
-      <w:r>
-        <w:rPr>
-          <w:rFonts w:ascii="Times New Roman" w:hAnsi="Times New Roman" w:cs="Times New Roman"/>
-          <w:sz w:val="24"/>
-          <w:szCs w:val="24"/>
-        </w:rPr>
-        <w:t xml:space="preserve"> for the protection of confidence in the American economy and government</w:t>
-      </w:r>
-      <w:r>
-        <w:rPr>
-          <w:rFonts w:ascii="Times New Roman" w:hAnsi="Times New Roman" w:cs="Times New Roman"/>
-          <w:sz w:val="24"/>
-          <w:szCs w:val="24"/>
-        </w:rPr>
-        <w:t>. Protesters were everywhere opposing the bailouts of bankers.  Paulson claimed that the best thing that happened to the taxpayers was that the downfall that “didn’t happen”.  However, the meltdown was already happening all around the world.  Violence and protests around the world began after the meltdown.  Anger at the United States was what united Europe.  It was unclear if the markets would stay frozen.</w:t>
-      </w:r>
-      <w:r>
-        <w:rPr>
-          <w:rFonts w:ascii="Times New Roman" w:hAnsi="Times New Roman" w:cs="Times New Roman"/>
+          <w:rFonts w:ascii="Arial" w:hAnsi="Arial" w:cs="Arial"/>
+          <w:sz w:val="24"/>
+          <w:szCs w:val="24"/>
+        </w:rPr>
+      </w:pPr>
+      <w:r>
+        <w:rPr>
+          <w:rFonts w:ascii="Arial" w:hAnsi="Arial" w:cs="Arial"/>
           <w:sz w:val="24"/>
           <w:szCs w:val="24"/>
         </w:rPr>
         <w:tab/>
+        <w:t>The moral hazard that tossed the world’s financial well being into a downward spin began as Wall Street decided to link the investors to mortgages in hopes for a massive profit. The bankers then divided the loans into three sections, safe ones protected by credit default swaps sold to investors, decent ones that were sold to other bankers, and riskier ones sold to hedge funds.  Credit default swaps became involved so that the rating agencies would approve the loans. The investment bankers made millions and their greed made them want more CDO slices.  Without being able to find more, they found sub-prime mortgages.  Lenders decided to add more risk to new mortgages without required paperwork or down payments and extremely low teaser rates that only enticed the unqualified buyers.  The homes were sold to irresponsible parties, who were quite literally financially unable to pay off the loans.  No one was concerned, because massive cash was being made. The mortgage brokers linked the families with the lenders and mortgages, families bought homes, the lender sold the mortgages to the investment bankers and they turned them into collateralized debt obligations (CDOs) and sold slices.  No one cared because they were selling off their risk to the next person.  More and more of the monthly payments turned into houses and everything turned upside down.  Default rates rose and then no investors wanted the toxic CDO’s.  The investors have bought thousands of these bad CDO’s and the entire financial system froze as everyone went bankrupt.  Lastly, is the message that moral hazard sends to us that large criminal corporations can make massive profits off the expense of the rest of the world and get away with it?</w:t>
       </w:r>
     </w:p>
     <w:p>
@@ -2572,72 +1767,34 @@
         <w:spacing w:line="360" w:lineRule="auto"/>
         <w:ind w:firstLine="720"/>
         <w:rPr>
-          <w:rFonts w:ascii="Times New Roman" w:hAnsi="Times New Roman" w:cs="Times New Roman"/>
-          <w:sz w:val="24"/>
-          <w:szCs w:val="24"/>
-        </w:rPr>
-      </w:pPr>
-      <w:r>
-        <w:rPr>
-          <w:rFonts w:ascii="Times New Roman" w:hAnsi="Times New Roman" w:cs="Times New Roman"/>
+          <w:rFonts w:ascii="Arial" w:hAnsi="Arial" w:cs="Arial"/>
+          <w:sz w:val="24"/>
+          <w:szCs w:val="24"/>
+        </w:rPr>
+      </w:pPr>
+      <w:r>
+        <w:rPr>
+          <w:rFonts w:ascii="Arial" w:hAnsi="Arial" w:cs="Arial"/>
+          <w:sz w:val="24"/>
+          <w:szCs w:val="24"/>
+        </w:rPr>
+        <w:t xml:space="preserve">In conclusion the financial crisis of 2008 was caused by the lax regulatory environment for financial institutions and the subprime mortgages that they gave to millions of Americans. Six years after the crisis, the economy of the United States has recovered, however lending is still in low </w:t>
+      </w:r>
+      <w:r>
+        <w:rPr>
+          <w:rFonts w:ascii="Arial" w:hAnsi="Arial" w:cs="Arial"/>
           <w:sz w:val="24"/>
           <w:szCs w:val="24"/>
         </w:rPr>
         <w:lastRenderedPageBreak/>
-        <w:tab/>
-        <w:t>The moral hazard that tossed the world’s financial well being into a downward spin began as Wall Street decided to link the investors to mortgages in hopes for a massive profit. The bankers then divided the loans into three sections, safe ones protected by credit default swaps sold to investors, decent ones that were sold to other bankers, and riskier ones sold to hedge funds.  Credit default swaps became involved so that the rating agencies would approve the loans. The investment bankers made millions and their greed made them want more CDO slices.  Without being able to find more, they found sub-prime mortgages.  Lenders decided to add more risk to new mortgages without required paperwork or down payments and extremely low teaser rates that only enticed the unqualified</w:t>
-      </w:r>
-      <w:r>
-        <w:rPr>
-          <w:rFonts w:ascii="Times New Roman" w:hAnsi="Times New Roman" w:cs="Times New Roman"/>
-          <w:sz w:val="24"/>
-          <w:szCs w:val="24"/>
-        </w:rPr>
-        <w:t xml:space="preserve"> and uneducated</w:t>
-      </w:r>
-      <w:r>
-        <w:rPr>
-          <w:rFonts w:ascii="Times New Roman" w:hAnsi="Times New Roman" w:cs="Times New Roman"/>
-          <w:sz w:val="24"/>
-          <w:szCs w:val="24"/>
-        </w:rPr>
-        <w:t xml:space="preserve"> buyers.  The homes were sold to irresponsible parties, who were quite literally financially unable to pay off the loans.  No one was concerned, because massive cash was being made. The mortgage brokers linked the families with the lenders and mortgages, families bought homes, the lender sold the mortgages to the investment bankers and they turned them into collateralized debt obligations (CDOs) and sold slices.  No one cared because they were selling off their risk to the next person.  More and more of the monthly payments turned into houses and everything turned upside down.  Default rates rose and then no investors wanted the toxic CDO’s.  The investors have bought thousands of these bad CDO’s and the entire financial system froze as everyone went bankrupt.  Lastly, is the message that moral hazard sends to us that large criminal corporations can make massive profits off the expense of the rest of the world and get away with it?</w:t>
-      </w:r>
-    </w:p>
-    <w:p>
-      <w:pPr>
-        <w:spacing w:line="360" w:lineRule="auto"/>
-        <w:ind w:firstLine="720"/>
-        <w:rPr>
-          <w:rFonts w:ascii="Times New Roman" w:hAnsi="Times New Roman" w:cs="Times New Roman"/>
-          <w:sz w:val="24"/>
-          <w:szCs w:val="24"/>
-        </w:rPr>
-      </w:pPr>
-      <w:r>
-        <w:rPr>
-          <w:rFonts w:ascii="Times New Roman" w:hAnsi="Times New Roman" w:cs="Times New Roman"/>
-          <w:sz w:val="24"/>
-          <w:szCs w:val="24"/>
-        </w:rPr>
-        <w:t>In conclusion the financial crisis of 2008 was cause</w:t>
-      </w:r>
-      <w:bookmarkStart w:id="0" w:name="_GoBack"/>
-      <w:bookmarkEnd w:id="0"/>
-      <w:r>
-        <w:rPr>
-          <w:rFonts w:ascii="Times New Roman" w:hAnsi="Times New Roman" w:cs="Times New Roman"/>
-          <w:sz w:val="24"/>
-          <w:szCs w:val="24"/>
-        </w:rPr>
-        <w:t xml:space="preserve">d by the lax regulatory environment for financial institutions and the subprime mortgages that they gave to millions of Americans. Six years after the crisis, the economy of the United States has recovered, however lending is still in low supply. Banks have learned their lesson from the crisis, which has forever made getting a loan harder. </w:t>
-      </w:r>
-    </w:p>
-    <w:p>
-      <w:pPr>
-        <w:spacing w:line="360" w:lineRule="auto"/>
-        <w:rPr>
-          <w:rFonts w:ascii="Times New Roman" w:hAnsi="Times New Roman" w:cs="Times New Roman"/>
+        <w:t xml:space="preserve">supply. Banks have learned their lesson from the crisis, which has forever made getting a loan harder. </w:t>
+      </w:r>
+    </w:p>
+    <w:p>
+      <w:pPr>
+        <w:spacing w:line="360" w:lineRule="auto"/>
+        <w:rPr>
+          <w:rFonts w:ascii="Arial" w:hAnsi="Arial" w:cs="Arial"/>
           <w:sz w:val="24"/>
           <w:szCs w:val="24"/>
         </w:rPr>
@@ -2652,7 +1809,7 @@
         <w:spacing w:line="360" w:lineRule="auto"/>
         <w:ind w:left="3600" w:right="-720" w:firstLine="720"/>
         <w:rPr>
-          <w:rFonts w:ascii="Times New Roman" w:hAnsi="Times New Roman" w:cs="Times New Roman"/>
+          <w:rFonts w:ascii="Arial" w:hAnsi="Arial" w:cs="Arial"/>
           <w:sz w:val="24"/>
           <w:szCs w:val="24"/>
         </w:rPr>
@@ -2667,7 +1824,7 @@
         <w:spacing w:line="360" w:lineRule="auto"/>
         <w:ind w:left="3600" w:right="-720" w:firstLine="720"/>
         <w:rPr>
-          <w:rFonts w:ascii="Times New Roman" w:hAnsi="Times New Roman" w:cs="Times New Roman"/>
+          <w:rFonts w:ascii="Arial" w:hAnsi="Arial" w:cs="Arial"/>
           <w:sz w:val="24"/>
           <w:szCs w:val="24"/>
         </w:rPr>
@@ -2682,7 +1839,7 @@
         <w:spacing w:line="360" w:lineRule="auto"/>
         <w:ind w:left="3600" w:right="-720" w:firstLine="720"/>
         <w:rPr>
-          <w:rFonts w:ascii="Times New Roman" w:hAnsi="Times New Roman" w:cs="Times New Roman"/>
+          <w:rFonts w:ascii="Arial" w:hAnsi="Arial" w:cs="Arial"/>
           <w:sz w:val="24"/>
           <w:szCs w:val="24"/>
         </w:rPr>
@@ -2697,7 +1854,7 @@
         <w:spacing w:line="360" w:lineRule="auto"/>
         <w:ind w:left="3600" w:right="-720" w:firstLine="720"/>
         <w:rPr>
-          <w:rFonts w:ascii="Times New Roman" w:hAnsi="Times New Roman" w:cs="Times New Roman"/>
+          <w:rFonts w:ascii="Arial" w:hAnsi="Arial" w:cs="Arial"/>
           <w:sz w:val="24"/>
           <w:szCs w:val="24"/>
         </w:rPr>
@@ -2712,7 +1869,7 @@
         <w:spacing w:line="360" w:lineRule="auto"/>
         <w:ind w:left="3600" w:right="-720" w:firstLine="720"/>
         <w:rPr>
-          <w:rFonts w:ascii="Times New Roman" w:hAnsi="Times New Roman" w:cs="Times New Roman"/>
+          <w:rFonts w:ascii="Arial" w:hAnsi="Arial" w:cs="Arial"/>
           <w:sz w:val="24"/>
           <w:szCs w:val="24"/>
         </w:rPr>
@@ -2727,7 +1884,7 @@
         <w:spacing w:line="360" w:lineRule="auto"/>
         <w:ind w:left="3600" w:right="-720" w:firstLine="720"/>
         <w:rPr>
-          <w:rFonts w:ascii="Times New Roman" w:hAnsi="Times New Roman" w:cs="Times New Roman"/>
+          <w:rFonts w:ascii="Arial" w:hAnsi="Arial" w:cs="Arial"/>
           <w:sz w:val="24"/>
           <w:szCs w:val="24"/>
         </w:rPr>
@@ -2742,7 +1899,7 @@
         <w:spacing w:line="360" w:lineRule="auto"/>
         <w:ind w:left="3600" w:right="-720" w:firstLine="720"/>
         <w:rPr>
-          <w:rFonts w:ascii="Times New Roman" w:hAnsi="Times New Roman" w:cs="Times New Roman"/>
+          <w:rFonts w:ascii="Arial" w:hAnsi="Arial" w:cs="Arial"/>
           <w:sz w:val="24"/>
           <w:szCs w:val="24"/>
         </w:rPr>
@@ -2757,7 +1914,7 @@
         <w:spacing w:line="360" w:lineRule="auto"/>
         <w:ind w:left="3600" w:right="-720" w:firstLine="720"/>
         <w:rPr>
-          <w:rFonts w:ascii="Times New Roman" w:hAnsi="Times New Roman" w:cs="Times New Roman"/>
+          <w:rFonts w:ascii="Arial" w:hAnsi="Arial" w:cs="Arial"/>
           <w:sz w:val="24"/>
           <w:szCs w:val="24"/>
         </w:rPr>
@@ -2772,7 +1929,7 @@
         <w:spacing w:line="360" w:lineRule="auto"/>
         <w:ind w:left="3600" w:right="-720" w:firstLine="720"/>
         <w:rPr>
-          <w:rFonts w:ascii="Times New Roman" w:hAnsi="Times New Roman" w:cs="Times New Roman"/>
+          <w:rFonts w:ascii="Arial" w:hAnsi="Arial" w:cs="Arial"/>
           <w:sz w:val="24"/>
           <w:szCs w:val="24"/>
         </w:rPr>
@@ -2787,7 +1944,7 @@
         <w:spacing w:line="360" w:lineRule="auto"/>
         <w:ind w:left="3600" w:right="-720" w:firstLine="720"/>
         <w:rPr>
-          <w:rFonts w:ascii="Times New Roman" w:hAnsi="Times New Roman" w:cs="Times New Roman"/>
+          <w:rFonts w:ascii="Arial" w:hAnsi="Arial" w:cs="Arial"/>
           <w:sz w:val="24"/>
           <w:szCs w:val="24"/>
         </w:rPr>
@@ -2802,7 +1959,7 @@
         <w:spacing w:line="360" w:lineRule="auto"/>
         <w:ind w:left="3600" w:right="-720" w:firstLine="720"/>
         <w:rPr>
-          <w:rFonts w:ascii="Times New Roman" w:hAnsi="Times New Roman" w:cs="Times New Roman"/>
+          <w:rFonts w:ascii="Arial" w:hAnsi="Arial" w:cs="Arial"/>
           <w:sz w:val="24"/>
           <w:szCs w:val="24"/>
         </w:rPr>
@@ -2817,14 +1974,14 @@
         <w:spacing w:line="360" w:lineRule="auto"/>
         <w:ind w:left="3600" w:right="-720" w:firstLine="720"/>
         <w:rPr>
-          <w:rFonts w:ascii="Times New Roman" w:hAnsi="Times New Roman" w:cs="Times New Roman"/>
-          <w:sz w:val="24"/>
-          <w:szCs w:val="24"/>
-        </w:rPr>
-      </w:pPr>
-      <w:r>
-        <w:rPr>
-          <w:rFonts w:ascii="Times New Roman" w:hAnsi="Times New Roman" w:cs="Times New Roman"/>
+          <w:rFonts w:ascii="Arial" w:hAnsi="Arial" w:cs="Arial"/>
+          <w:sz w:val="24"/>
+          <w:szCs w:val="24"/>
+        </w:rPr>
+      </w:pPr>
+      <w:r>
+        <w:rPr>
+          <w:rFonts w:ascii="Arial" w:hAnsi="Arial" w:cs="Arial"/>
           <w:sz w:val="24"/>
           <w:szCs w:val="24"/>
         </w:rPr>
@@ -2840,7 +1997,7 @@
         <w:spacing w:line="360" w:lineRule="auto"/>
         <w:ind w:left="3600" w:right="-720" w:firstLine="720"/>
         <w:rPr>
-          <w:rFonts w:ascii="Times New Roman" w:hAnsi="Times New Roman" w:cs="Times New Roman"/>
+          <w:rFonts w:ascii="Arial" w:hAnsi="Arial" w:cs="Arial"/>
           <w:sz w:val="24"/>
           <w:szCs w:val="24"/>
         </w:rPr>
@@ -2855,15 +2012,14 @@
         <w:spacing w:line="360" w:lineRule="auto"/>
         <w:ind w:left="720" w:right="-720" w:hanging="720"/>
         <w:rPr>
-          <w:rFonts w:ascii="Times New Roman" w:hAnsi="Times New Roman" w:cs="Times New Roman"/>
-          <w:sz w:val="24"/>
-          <w:szCs w:val="24"/>
-        </w:rPr>
-      </w:pPr>
-      <w:proofErr w:type="gramStart"/>
-      <w:r>
-        <w:rPr>
-          <w:rFonts w:ascii="Times New Roman" w:hAnsi="Times New Roman" w:cs="Times New Roman"/>
+          <w:rFonts w:ascii="Arial" w:hAnsi="Arial" w:cs="Arial"/>
+          <w:sz w:val="24"/>
+          <w:szCs w:val="24"/>
+        </w:rPr>
+      </w:pPr>
+      <w:r>
+        <w:rPr>
+          <w:rFonts w:ascii="Arial" w:hAnsi="Arial" w:cs="Arial"/>
           <w:i/>
           <w:iCs/>
           <w:sz w:val="24"/>
@@ -2873,66 +2029,11 @@
       </w:r>
       <w:r>
         <w:rPr>
-          <w:rFonts w:ascii="Times New Roman" w:hAnsi="Times New Roman" w:cs="Times New Roman"/>
-          <w:sz w:val="24"/>
-          <w:szCs w:val="24"/>
-        </w:rPr>
-        <w:t>.</w:t>
-      </w:r>
-      <w:proofErr w:type="gramEnd"/>
-      <w:r>
-        <w:rPr>
-          <w:rFonts w:ascii="Times New Roman" w:hAnsi="Times New Roman" w:cs="Times New Roman"/>
-          <w:sz w:val="24"/>
-          <w:szCs w:val="24"/>
-        </w:rPr>
-        <w:t xml:space="preserve"> </w:t>
-      </w:r>
-      <w:proofErr w:type="spellStart"/>
-      <w:proofErr w:type="gramStart"/>
-      <w:r>
-        <w:rPr>
-          <w:rFonts w:ascii="Times New Roman" w:hAnsi="Times New Roman" w:cs="Times New Roman"/>
-          <w:sz w:val="24"/>
-          <w:szCs w:val="24"/>
-        </w:rPr>
-        <w:t>N.p</w:t>
-      </w:r>
-      <w:proofErr w:type="spellEnd"/>
-      <w:r>
-        <w:rPr>
-          <w:rFonts w:ascii="Times New Roman" w:hAnsi="Times New Roman" w:cs="Times New Roman"/>
-          <w:sz w:val="24"/>
-          <w:szCs w:val="24"/>
-        </w:rPr>
-        <w:t xml:space="preserve">., </w:t>
-      </w:r>
-      <w:proofErr w:type="spellStart"/>
-      <w:r>
-        <w:rPr>
-          <w:rFonts w:ascii="Times New Roman" w:hAnsi="Times New Roman" w:cs="Times New Roman"/>
-          <w:sz w:val="24"/>
-          <w:szCs w:val="24"/>
-        </w:rPr>
-        <w:t>n.d.</w:t>
-      </w:r>
-      <w:proofErr w:type="spellEnd"/>
-      <w:r>
-        <w:rPr>
-          <w:rFonts w:ascii="Times New Roman" w:hAnsi="Times New Roman" w:cs="Times New Roman"/>
-          <w:sz w:val="24"/>
-          <w:szCs w:val="24"/>
-        </w:rPr>
-        <w:t xml:space="preserve"> Web.</w:t>
-      </w:r>
-      <w:proofErr w:type="gramEnd"/>
-      <w:r>
-        <w:rPr>
-          <w:rFonts w:ascii="Times New Roman" w:hAnsi="Times New Roman" w:cs="Times New Roman"/>
-          <w:sz w:val="24"/>
-          <w:szCs w:val="24"/>
-        </w:rPr>
-        <w:t xml:space="preserve"> 28 Mar. 2012.</w:t>
+          <w:rFonts w:ascii="Arial" w:hAnsi="Arial" w:cs="Arial"/>
+          <w:sz w:val="24"/>
+          <w:szCs w:val="24"/>
+        </w:rPr>
+        <w:t>. N.p., n.d. Web. 28 Mar. 2012.</w:t>
       </w:r>
     </w:p>
     <w:p>
@@ -2944,15 +2045,14 @@
         <w:spacing w:line="360" w:lineRule="auto"/>
         <w:ind w:left="720" w:right="-720" w:hanging="720"/>
         <w:rPr>
-          <w:rFonts w:ascii="Times New Roman" w:hAnsi="Times New Roman" w:cs="Times New Roman"/>
-          <w:sz w:val="24"/>
-          <w:szCs w:val="24"/>
-        </w:rPr>
-      </w:pPr>
-      <w:proofErr w:type="gramStart"/>
-      <w:r>
-        <w:rPr>
-          <w:rFonts w:ascii="Times New Roman" w:hAnsi="Times New Roman" w:cs="Times New Roman"/>
+          <w:rFonts w:ascii="Arial" w:hAnsi="Arial" w:cs="Arial"/>
+          <w:sz w:val="24"/>
+          <w:szCs w:val="24"/>
+        </w:rPr>
+      </w:pPr>
+      <w:r>
+        <w:rPr>
+          <w:rFonts w:ascii="Arial" w:hAnsi="Arial" w:cs="Arial"/>
           <w:i/>
           <w:iCs/>
           <w:sz w:val="24"/>
@@ -2962,66 +2062,11 @@
       </w:r>
       <w:r>
         <w:rPr>
-          <w:rFonts w:ascii="Times New Roman" w:hAnsi="Times New Roman" w:cs="Times New Roman"/>
-          <w:sz w:val="24"/>
-          <w:szCs w:val="24"/>
-        </w:rPr>
-        <w:t>.</w:t>
-      </w:r>
-      <w:proofErr w:type="gramEnd"/>
-      <w:r>
-        <w:rPr>
-          <w:rFonts w:ascii="Times New Roman" w:hAnsi="Times New Roman" w:cs="Times New Roman"/>
-          <w:sz w:val="24"/>
-          <w:szCs w:val="24"/>
-        </w:rPr>
-        <w:t xml:space="preserve"> </w:t>
-      </w:r>
-      <w:proofErr w:type="spellStart"/>
-      <w:proofErr w:type="gramStart"/>
-      <w:r>
-        <w:rPr>
-          <w:rFonts w:ascii="Times New Roman" w:hAnsi="Times New Roman" w:cs="Times New Roman"/>
-          <w:sz w:val="24"/>
-          <w:szCs w:val="24"/>
-        </w:rPr>
-        <w:t>N.p</w:t>
-      </w:r>
-      <w:proofErr w:type="spellEnd"/>
-      <w:r>
-        <w:rPr>
-          <w:rFonts w:ascii="Times New Roman" w:hAnsi="Times New Roman" w:cs="Times New Roman"/>
-          <w:sz w:val="24"/>
-          <w:szCs w:val="24"/>
-        </w:rPr>
-        <w:t xml:space="preserve">., </w:t>
-      </w:r>
-      <w:proofErr w:type="spellStart"/>
-      <w:r>
-        <w:rPr>
-          <w:rFonts w:ascii="Times New Roman" w:hAnsi="Times New Roman" w:cs="Times New Roman"/>
-          <w:sz w:val="24"/>
-          <w:szCs w:val="24"/>
-        </w:rPr>
-        <w:t>n.d.</w:t>
-      </w:r>
-      <w:proofErr w:type="spellEnd"/>
-      <w:r>
-        <w:rPr>
-          <w:rFonts w:ascii="Times New Roman" w:hAnsi="Times New Roman" w:cs="Times New Roman"/>
-          <w:sz w:val="24"/>
-          <w:szCs w:val="24"/>
-        </w:rPr>
-        <w:t xml:space="preserve"> Web.</w:t>
-      </w:r>
-      <w:proofErr w:type="gramEnd"/>
-      <w:r>
-        <w:rPr>
-          <w:rFonts w:ascii="Times New Roman" w:hAnsi="Times New Roman" w:cs="Times New Roman"/>
-          <w:sz w:val="24"/>
-          <w:szCs w:val="24"/>
-        </w:rPr>
-        <w:t xml:space="preserve"> 25 Sept. 2011.</w:t>
+          <w:rFonts w:ascii="Arial" w:hAnsi="Arial" w:cs="Arial"/>
+          <w:sz w:val="24"/>
+          <w:szCs w:val="24"/>
+        </w:rPr>
+        <w:t>. N.p., n.d. Web. 25 Sept. 2011.</w:t>
       </w:r>
     </w:p>
     <w:p>
@@ -3033,98 +2078,28 @@
         <w:spacing w:line="360" w:lineRule="auto"/>
         <w:ind w:left="720" w:right="-720" w:hanging="720"/>
         <w:rPr>
-          <w:rFonts w:ascii="Times New Roman" w:hAnsi="Times New Roman" w:cs="Times New Roman"/>
-          <w:sz w:val="24"/>
-          <w:szCs w:val="24"/>
-        </w:rPr>
-      </w:pPr>
-      <w:proofErr w:type="spellStart"/>
-      <w:r>
-        <w:rPr>
-          <w:rFonts w:ascii="Times New Roman" w:hAnsi="Times New Roman" w:cs="Times New Roman"/>
+          <w:rFonts w:ascii="Arial" w:hAnsi="Arial" w:cs="Arial"/>
+          <w:sz w:val="24"/>
+          <w:szCs w:val="24"/>
+        </w:rPr>
+      </w:pPr>
+      <w:r>
+        <w:rPr>
+          <w:rFonts w:ascii="Arial" w:hAnsi="Arial" w:cs="Arial"/>
           <w:i/>
           <w:iCs/>
           <w:sz w:val="24"/>
           <w:szCs w:val="24"/>
         </w:rPr>
-        <w:t>LINGO</w:t>
-      </w:r>
-      <w:proofErr w:type="gramStart"/>
-      <w:r>
-        <w:rPr>
-          <w:rFonts w:ascii="Times New Roman" w:hAnsi="Times New Roman" w:cs="Times New Roman"/>
-          <w:i/>
-          <w:iCs/>
-          <w:sz w:val="24"/>
-          <w:szCs w:val="24"/>
-        </w:rPr>
-        <w:t>:Moral</w:t>
-      </w:r>
-      <w:proofErr w:type="spellEnd"/>
-      <w:proofErr w:type="gramEnd"/>
-      <w:r>
-        <w:rPr>
-          <w:rFonts w:ascii="Times New Roman" w:hAnsi="Times New Roman" w:cs="Times New Roman"/>
-          <w:i/>
-          <w:iCs/>
-          <w:sz w:val="24"/>
-          <w:szCs w:val="24"/>
-        </w:rPr>
-        <w:t xml:space="preserve"> Hazard</w:t>
-      </w:r>
-      <w:r>
-        <w:rPr>
-          <w:rFonts w:ascii="Times New Roman" w:hAnsi="Times New Roman" w:cs="Times New Roman"/>
-          <w:sz w:val="24"/>
-          <w:szCs w:val="24"/>
-        </w:rPr>
-        <w:t xml:space="preserve">. </w:t>
-      </w:r>
-      <w:proofErr w:type="spellStart"/>
-      <w:proofErr w:type="gramStart"/>
-      <w:r>
-        <w:rPr>
-          <w:rFonts w:ascii="Times New Roman" w:hAnsi="Times New Roman" w:cs="Times New Roman"/>
-          <w:sz w:val="24"/>
-          <w:szCs w:val="24"/>
-        </w:rPr>
-        <w:t>N.p</w:t>
-      </w:r>
-      <w:proofErr w:type="spellEnd"/>
-      <w:r>
-        <w:rPr>
-          <w:rFonts w:ascii="Times New Roman" w:hAnsi="Times New Roman" w:cs="Times New Roman"/>
-          <w:sz w:val="24"/>
-          <w:szCs w:val="24"/>
-        </w:rPr>
-        <w:t xml:space="preserve">., </w:t>
-      </w:r>
-      <w:proofErr w:type="spellStart"/>
-      <w:r>
-        <w:rPr>
-          <w:rFonts w:ascii="Times New Roman" w:hAnsi="Times New Roman" w:cs="Times New Roman"/>
-          <w:sz w:val="24"/>
-          <w:szCs w:val="24"/>
-        </w:rPr>
-        <w:t>n.d.</w:t>
-      </w:r>
-      <w:proofErr w:type="spellEnd"/>
-      <w:r>
-        <w:rPr>
-          <w:rFonts w:ascii="Times New Roman" w:hAnsi="Times New Roman" w:cs="Times New Roman"/>
-          <w:sz w:val="24"/>
-          <w:szCs w:val="24"/>
-        </w:rPr>
-        <w:t xml:space="preserve"> Web.</w:t>
-      </w:r>
-      <w:proofErr w:type="gramEnd"/>
-      <w:r>
-        <w:rPr>
-          <w:rFonts w:ascii="Times New Roman" w:hAnsi="Times New Roman" w:cs="Times New Roman"/>
-          <w:sz w:val="24"/>
-          <w:szCs w:val="24"/>
-        </w:rPr>
-        <w:t xml:space="preserve"> 16 Feb. 2010.</w:t>
+        <w:t>LINGO:Moral Hazard</w:t>
+      </w:r>
+      <w:r>
+        <w:rPr>
+          <w:rFonts w:ascii="Arial" w:hAnsi="Arial" w:cs="Arial"/>
+          <w:sz w:val="24"/>
+          <w:szCs w:val="24"/>
+        </w:rPr>
+        <w:t>. N.p., n.d. Web. 16 Feb. 2010.</w:t>
       </w:r>
     </w:p>
     <w:p>
@@ -3136,86 +2111,28 @@
         <w:spacing w:line="360" w:lineRule="auto"/>
         <w:ind w:left="720" w:right="-720" w:hanging="720"/>
         <w:rPr>
-          <w:rFonts w:ascii="Times New Roman" w:hAnsi="Times New Roman" w:cs="Times New Roman"/>
-          <w:sz w:val="24"/>
-          <w:szCs w:val="24"/>
-        </w:rPr>
-      </w:pPr>
-      <w:r>
-        <w:rPr>
-          <w:rFonts w:ascii="Times New Roman" w:hAnsi="Times New Roman" w:cs="Times New Roman"/>
+          <w:rFonts w:ascii="Arial" w:hAnsi="Arial" w:cs="Arial"/>
+          <w:sz w:val="24"/>
+          <w:szCs w:val="24"/>
+        </w:rPr>
+      </w:pPr>
+      <w:r>
+        <w:rPr>
+          <w:rFonts w:ascii="Arial" w:hAnsi="Arial" w:cs="Arial"/>
           <w:i/>
           <w:iCs/>
           <w:sz w:val="24"/>
           <w:szCs w:val="24"/>
         </w:rPr>
-        <w:t xml:space="preserve">PBS </w:t>
-      </w:r>
-      <w:proofErr w:type="spellStart"/>
-      <w:r>
-        <w:rPr>
-          <w:rFonts w:ascii="Times New Roman" w:hAnsi="Times New Roman" w:cs="Times New Roman"/>
-          <w:i/>
-          <w:iCs/>
-          <w:sz w:val="24"/>
-          <w:szCs w:val="24"/>
-        </w:rPr>
-        <w:t>Newshour</w:t>
-      </w:r>
-      <w:proofErr w:type="spellEnd"/>
-      <w:r>
-        <w:rPr>
-          <w:rFonts w:ascii="Times New Roman" w:hAnsi="Times New Roman" w:cs="Times New Roman"/>
-          <w:sz w:val="24"/>
-          <w:szCs w:val="24"/>
-        </w:rPr>
-        <w:t xml:space="preserve">. </w:t>
-      </w:r>
-      <w:proofErr w:type="spellStart"/>
-      <w:proofErr w:type="gramStart"/>
-      <w:r>
-        <w:rPr>
-          <w:rFonts w:ascii="Times New Roman" w:hAnsi="Times New Roman" w:cs="Times New Roman"/>
-          <w:sz w:val="24"/>
-          <w:szCs w:val="24"/>
-        </w:rPr>
-        <w:t>N.p</w:t>
-      </w:r>
-      <w:proofErr w:type="spellEnd"/>
-      <w:r>
-        <w:rPr>
-          <w:rFonts w:ascii="Times New Roman" w:hAnsi="Times New Roman" w:cs="Times New Roman"/>
-          <w:sz w:val="24"/>
-          <w:szCs w:val="24"/>
-        </w:rPr>
-        <w:t xml:space="preserve">., </w:t>
-      </w:r>
-      <w:proofErr w:type="spellStart"/>
-      <w:r>
-        <w:rPr>
-          <w:rFonts w:ascii="Times New Roman" w:hAnsi="Times New Roman" w:cs="Times New Roman"/>
-          <w:sz w:val="24"/>
-          <w:szCs w:val="24"/>
-        </w:rPr>
-        <w:t>n.d.</w:t>
-      </w:r>
-      <w:proofErr w:type="spellEnd"/>
-      <w:r>
-        <w:rPr>
-          <w:rFonts w:ascii="Times New Roman" w:hAnsi="Times New Roman" w:cs="Times New Roman"/>
-          <w:sz w:val="24"/>
-          <w:szCs w:val="24"/>
-        </w:rPr>
-        <w:t xml:space="preserve"> Web.</w:t>
-      </w:r>
-      <w:proofErr w:type="gramEnd"/>
-      <w:r>
-        <w:rPr>
-          <w:rFonts w:ascii="Times New Roman" w:hAnsi="Times New Roman" w:cs="Times New Roman"/>
-          <w:sz w:val="24"/>
-          <w:szCs w:val="24"/>
-        </w:rPr>
-        <w:t xml:space="preserve"> 18 July 2008.</w:t>
+        <w:t>PBS Newshour</w:t>
+      </w:r>
+      <w:r>
+        <w:rPr>
+          <w:rFonts w:ascii="Arial" w:hAnsi="Arial" w:cs="Arial"/>
+          <w:sz w:val="24"/>
+          <w:szCs w:val="24"/>
+        </w:rPr>
+        <w:t>. N.p., n.d. Web. 18 July 2008.</w:t>
       </w:r>
     </w:p>
     <w:p>
@@ -3227,15 +2144,14 @@
         <w:spacing w:line="360" w:lineRule="auto"/>
         <w:ind w:left="720" w:right="-720" w:hanging="720"/>
         <w:rPr>
-          <w:rFonts w:ascii="Times New Roman" w:hAnsi="Times New Roman" w:cs="Times New Roman"/>
-          <w:sz w:val="24"/>
-          <w:szCs w:val="24"/>
-        </w:rPr>
-      </w:pPr>
-      <w:proofErr w:type="gramStart"/>
-      <w:r>
-        <w:rPr>
-          <w:rFonts w:ascii="Times New Roman" w:hAnsi="Times New Roman" w:cs="Times New Roman"/>
+          <w:rFonts w:ascii="Arial" w:hAnsi="Arial" w:cs="Arial"/>
+          <w:sz w:val="24"/>
+          <w:szCs w:val="24"/>
+        </w:rPr>
+      </w:pPr>
+      <w:r>
+        <w:rPr>
+          <w:rFonts w:ascii="Arial" w:hAnsi="Arial" w:cs="Arial"/>
           <w:i/>
           <w:sz w:val="24"/>
           <w:szCs w:val="24"/>
@@ -3244,74 +2160,11 @@
       </w:r>
       <w:r>
         <w:rPr>
-          <w:rFonts w:ascii="Times New Roman" w:hAnsi="Times New Roman" w:cs="Times New Roman"/>
-          <w:sz w:val="24"/>
-          <w:szCs w:val="24"/>
-        </w:rPr>
-        <w:t>.</w:t>
-      </w:r>
-      <w:proofErr w:type="gramEnd"/>
-      <w:r>
-        <w:rPr>
-          <w:rFonts w:ascii="Times New Roman" w:hAnsi="Times New Roman" w:cs="Times New Roman"/>
-          <w:sz w:val="24"/>
-          <w:szCs w:val="24"/>
-        </w:rPr>
-        <w:t xml:space="preserve"> </w:t>
-      </w:r>
-      <w:proofErr w:type="gramStart"/>
-      <w:r>
-        <w:rPr>
-          <w:rFonts w:ascii="Times New Roman" w:hAnsi="Times New Roman" w:cs="Times New Roman"/>
-          <w:sz w:val="24"/>
-          <w:szCs w:val="24"/>
-        </w:rPr>
-        <w:t>Dir. Curtis Hanson.</w:t>
-      </w:r>
-      <w:proofErr w:type="gramEnd"/>
-      <w:r>
-        <w:rPr>
-          <w:rFonts w:ascii="Times New Roman" w:hAnsi="Times New Roman" w:cs="Times New Roman"/>
-          <w:sz w:val="24"/>
-          <w:szCs w:val="24"/>
-        </w:rPr>
-        <w:t xml:space="preserve"> </w:t>
-      </w:r>
-      <w:proofErr w:type="spellStart"/>
-      <w:r>
-        <w:rPr>
-          <w:rFonts w:ascii="Times New Roman" w:hAnsi="Times New Roman" w:cs="Times New Roman"/>
-          <w:sz w:val="24"/>
-          <w:szCs w:val="24"/>
-        </w:rPr>
-        <w:t>Perf</w:t>
-      </w:r>
-      <w:proofErr w:type="spellEnd"/>
-      <w:r>
-        <w:rPr>
-          <w:rFonts w:ascii="Times New Roman" w:hAnsi="Times New Roman" w:cs="Times New Roman"/>
-          <w:sz w:val="24"/>
-          <w:szCs w:val="24"/>
-        </w:rPr>
-        <w:t xml:space="preserve">. James Woods, John Heard, William Hurt. </w:t>
-      </w:r>
-      <w:proofErr w:type="gramStart"/>
-      <w:r>
-        <w:rPr>
-          <w:rFonts w:ascii="Times New Roman" w:hAnsi="Times New Roman" w:cs="Times New Roman"/>
-          <w:sz w:val="24"/>
-          <w:szCs w:val="24"/>
-        </w:rPr>
-        <w:t>HBO Films, 2011.</w:t>
-      </w:r>
-      <w:proofErr w:type="gramEnd"/>
-      <w:r>
-        <w:rPr>
-          <w:rFonts w:ascii="Times New Roman" w:hAnsi="Times New Roman" w:cs="Times New Roman"/>
-          <w:sz w:val="24"/>
-          <w:szCs w:val="24"/>
-        </w:rPr>
-        <w:t xml:space="preserve"> DVD.</w:t>
+          <w:rFonts w:ascii="Arial" w:hAnsi="Arial" w:cs="Arial"/>
+          <w:sz w:val="24"/>
+          <w:szCs w:val="24"/>
+        </w:rPr>
+        <w:t>. Dir. Curtis Hanson. Perf. James Woods, John Heard, William Hurt. HBO Films, 2011. DVD.</w:t>
       </w:r>
     </w:p>
     <w:p>
@@ -3323,7 +2176,6 @@
         <w:spacing w:after="0" w:line="360" w:lineRule="auto"/>
         <w:jc w:val="center"/>
         <w:rPr>
-          <w:rFonts w:ascii="Times New Roman" w:hAnsi="Times New Roman" w:cs="Times New Roman"/>
           <w:sz w:val="24"/>
           <w:szCs w:val="24"/>
         </w:rPr>
@@ -4226,7 +3078,7 @@
 </file>
 
 <file path=customXml/itemProps1.xml><?xml version="1.0" encoding="utf-8"?>
-<ds:datastoreItem xmlns:ds="http://schemas.openxmlformats.org/officeDocument/2006/customXml" ds:itemID="{E3A836CB-774B-0B44-B755-878E7F69582B}">
+<ds:datastoreItem xmlns:ds="http://schemas.openxmlformats.org/officeDocument/2006/customXml" ds:itemID="{093AB060-78A0-994E-8459-59B6078E1D05}">
   <ds:schemaRefs>
     <ds:schemaRef ds:uri="http://schemas.openxmlformats.org/officeDocument/2006/bibliography"/>
   </ds:schemaRefs>

</xml_diff>

<commit_message>
Final Paper for RE3381
Too Big to Fail Paper
</commit_message>
<xml_diff>
--- a/Spring 2014/RE3381/Module 2/Project/Toobigtofailpaper.docx
+++ b/Spring 2014/RE3381/Module 2/Project/Toobigtofailpaper.docx
@@ -452,7 +452,25 @@
           <w:sz w:val="28"/>
           <w:szCs w:val="28"/>
         </w:rPr>
-        <w:t>Elizabeth Colby, Heather Mitchell, Mark Villalba, Connor Finch, Jacob Wall</w:t>
+        <w:t xml:space="preserve">Elizabeth Colby, Heather Mitchell, Mark </w:t>
+      </w:r>
+      <w:proofErr w:type="spellStart"/>
+      <w:r>
+        <w:rPr>
+          <w:rFonts w:ascii="Arial" w:hAnsi="Arial" w:cs="Arial"/>
+          <w:sz w:val="28"/>
+          <w:szCs w:val="28"/>
+        </w:rPr>
+        <w:t>Villalba</w:t>
+      </w:r>
+      <w:proofErr w:type="spellEnd"/>
+      <w:r>
+        <w:rPr>
+          <w:rFonts w:ascii="Arial" w:hAnsi="Arial" w:cs="Arial"/>
+          <w:sz w:val="28"/>
+          <w:szCs w:val="28"/>
+        </w:rPr>
+        <w:t>, Connor Finch, Jacob Wall</w:t>
       </w:r>
     </w:p>
     <w:p>
@@ -1139,7 +1157,25 @@
           <w:sz w:val="24"/>
           <w:szCs w:val="24"/>
         </w:rPr>
-        <w:t xml:space="preserve">The crash of September 2008 was the beginning of the largest bankruptcy in world history as over 30 million people became unemployed.  Chairman Phil Angelides searched to find the cause of the meltdown.  The key trigger was the easy lending of the housing market, because virtually anyone could be approved for a loan.  </w:t>
+        <w:t xml:space="preserve">The crash of September 2008 was the beginning of the largest bankruptcy in world history as over 30 million people became unemployed.  Chairman Phil </w:t>
+      </w:r>
+      <w:proofErr w:type="spellStart"/>
+      <w:r>
+        <w:rPr>
+          <w:rFonts w:ascii="Arial" w:hAnsi="Arial" w:cs="Arial"/>
+          <w:sz w:val="24"/>
+          <w:szCs w:val="24"/>
+        </w:rPr>
+        <w:t>Angelides</w:t>
+      </w:r>
+      <w:proofErr w:type="spellEnd"/>
+      <w:r>
+        <w:rPr>
+          <w:rFonts w:ascii="Arial" w:hAnsi="Arial" w:cs="Arial"/>
+          <w:sz w:val="24"/>
+          <w:szCs w:val="24"/>
+        </w:rPr>
+        <w:t xml:space="preserve"> searched to find the cause of the meltdown.  The key trigger was the easy lending of the housing market, because virtually anyone could be approved for a loan.  </w:t>
       </w:r>
       <w:r>
         <w:rPr>
@@ -1251,7 +1287,25 @@
           <w:sz w:val="24"/>
           <w:szCs w:val="24"/>
         </w:rPr>
-        <w:t xml:space="preserve">riminal”, says Maxime Walters. </w:t>
+        <w:t xml:space="preserve">riminal”, says </w:t>
+      </w:r>
+      <w:proofErr w:type="spellStart"/>
+      <w:r>
+        <w:rPr>
+          <w:rFonts w:ascii="Arial" w:hAnsi="Arial" w:cs="Arial"/>
+          <w:sz w:val="24"/>
+          <w:szCs w:val="24"/>
+        </w:rPr>
+        <w:t>Maxime</w:t>
+      </w:r>
+      <w:proofErr w:type="spellEnd"/>
+      <w:r>
+        <w:rPr>
+          <w:rFonts w:ascii="Arial" w:hAnsi="Arial" w:cs="Arial"/>
+          <w:sz w:val="24"/>
+          <w:szCs w:val="24"/>
+        </w:rPr>
+        <w:t xml:space="preserve"> Walters. </w:t>
       </w:r>
     </w:p>
     <w:p>
@@ -1270,7 +1324,103 @@
           <w:sz w:val="24"/>
           <w:szCs w:val="24"/>
         </w:rPr>
-        <w:t xml:space="preserve">The FCC charged mortgage lender, Angelo Mozilo with insider trading and security fraud.  One of Mozilo’s companies, IndyMac Bank, fell with the crumble of his dishonesty as Bank Of America came to the rescue.  Mozilo didn’t care how things looked, because they didn’t stay on his record.  It was all a way to get money without a thought to whom his behavior may affect.  Toxic assets were passed to the broker, the lender, the securitizer, the market maker, and no one seemed to realize </w:t>
+        <w:t xml:space="preserve">The FCC charged mortgage lender, Angelo </w:t>
+      </w:r>
+      <w:proofErr w:type="spellStart"/>
+      <w:r>
+        <w:rPr>
+          <w:rFonts w:ascii="Arial" w:hAnsi="Arial" w:cs="Arial"/>
+          <w:sz w:val="24"/>
+          <w:szCs w:val="24"/>
+        </w:rPr>
+        <w:t>Mozilo</w:t>
+      </w:r>
+      <w:proofErr w:type="spellEnd"/>
+      <w:r>
+        <w:rPr>
+          <w:rFonts w:ascii="Arial" w:hAnsi="Arial" w:cs="Arial"/>
+          <w:sz w:val="24"/>
+          <w:szCs w:val="24"/>
+        </w:rPr>
+        <w:t xml:space="preserve"> with insider trading and security fraud.  One of </w:t>
+      </w:r>
+      <w:proofErr w:type="spellStart"/>
+      <w:r>
+        <w:rPr>
+          <w:rFonts w:ascii="Arial" w:hAnsi="Arial" w:cs="Arial"/>
+          <w:sz w:val="24"/>
+          <w:szCs w:val="24"/>
+        </w:rPr>
+        <w:t>Mozilo’s</w:t>
+      </w:r>
+      <w:proofErr w:type="spellEnd"/>
+      <w:r>
+        <w:rPr>
+          <w:rFonts w:ascii="Arial" w:hAnsi="Arial" w:cs="Arial"/>
+          <w:sz w:val="24"/>
+          <w:szCs w:val="24"/>
+        </w:rPr>
+        <w:t xml:space="preserve"> companies, IndyMac Bank, fell with the crumble of his dishonesty as Bank Of America came to the rescue.  </w:t>
+      </w:r>
+      <w:proofErr w:type="spellStart"/>
+      <w:r>
+        <w:rPr>
+          <w:rFonts w:ascii="Arial" w:hAnsi="Arial" w:cs="Arial"/>
+          <w:sz w:val="24"/>
+          <w:szCs w:val="24"/>
+        </w:rPr>
+        <w:t>Mozilo</w:t>
+      </w:r>
+      <w:proofErr w:type="spellEnd"/>
+      <w:r>
+        <w:rPr>
+          <w:rFonts w:ascii="Arial" w:hAnsi="Arial" w:cs="Arial"/>
+          <w:sz w:val="24"/>
+          <w:szCs w:val="24"/>
+        </w:rPr>
+        <w:t xml:space="preserve"> didn’t care how things looked, because they didn’t stay on his record.  It was all a way to get money without a thought to </w:t>
+      </w:r>
+      <w:proofErr w:type="gramStart"/>
+      <w:r>
+        <w:rPr>
+          <w:rFonts w:ascii="Arial" w:hAnsi="Arial" w:cs="Arial"/>
+          <w:sz w:val="24"/>
+          <w:szCs w:val="24"/>
+        </w:rPr>
+        <w:t>whom</w:t>
+      </w:r>
+      <w:proofErr w:type="gramEnd"/>
+      <w:r>
+        <w:rPr>
+          <w:rFonts w:ascii="Arial" w:hAnsi="Arial" w:cs="Arial"/>
+          <w:sz w:val="24"/>
+          <w:szCs w:val="24"/>
+        </w:rPr>
+        <w:t xml:space="preserve"> his behavior may affect.  Toxic asset</w:t>
+      </w:r>
+      <w:r>
+        <w:rPr>
+          <w:rFonts w:ascii="Arial" w:hAnsi="Arial" w:cs="Arial"/>
+          <w:sz w:val="24"/>
+          <w:szCs w:val="24"/>
+        </w:rPr>
+        <w:t xml:space="preserve">s were passed to the broker, lender, packaged into securities, then sold to </w:t>
+      </w:r>
+      <w:r>
+        <w:rPr>
+          <w:rFonts w:ascii="Arial" w:hAnsi="Arial" w:cs="Arial"/>
+          <w:sz w:val="24"/>
+          <w:szCs w:val="24"/>
+        </w:rPr>
+        <w:t>market maker</w:t>
+      </w:r>
+      <w:r>
+        <w:rPr>
+          <w:rFonts w:ascii="Arial" w:hAnsi="Arial" w:cs="Arial"/>
+          <w:sz w:val="24"/>
+          <w:szCs w:val="24"/>
+        </w:rPr>
+        <w:t xml:space="preserve">s; of which none </w:t>
       </w:r>
       <w:r>
         <w:rPr>
@@ -1279,7 +1429,23 @@
           <w:szCs w:val="24"/>
         </w:rPr>
         <w:lastRenderedPageBreak/>
-        <w:t xml:space="preserve">what they were passing along.  This is what grew the “financial cancer”, says The Global Financial Crisis.  </w:t>
+        <w:t xml:space="preserve">seemed to </w:t>
+      </w:r>
+      <w:r>
+        <w:rPr>
+          <w:rFonts w:ascii="Arial" w:hAnsi="Arial" w:cs="Arial"/>
+          <w:sz w:val="24"/>
+          <w:szCs w:val="24"/>
+        </w:rPr>
+        <w:t>realize what goods were being passed along</w:t>
+      </w:r>
+      <w:r>
+        <w:rPr>
+          <w:rFonts w:ascii="Arial" w:hAnsi="Arial" w:cs="Arial"/>
+          <w:sz w:val="24"/>
+          <w:szCs w:val="24"/>
+        </w:rPr>
+        <w:t xml:space="preserve">.  This is what grew the “financial cancer”, says The Global Financial Crisis.  </w:t>
       </w:r>
     </w:p>
     <w:p>
@@ -1298,7 +1464,47 @@
           <w:sz w:val="24"/>
           <w:szCs w:val="24"/>
         </w:rPr>
-        <w:t>In regard to the housing market crisis, questions arose concerning Fannie Mae and Freddie Mac being stabilized by Congress. The concern was, would this heal the housing market and in the long tern create another crisis? The banks made loans that they couldn’t recover and this led to even more of a financial mess.</w:t>
+        <w:t>In</w:t>
+      </w:r>
+      <w:r>
+        <w:rPr>
+          <w:rFonts w:ascii="Arial" w:hAnsi="Arial" w:cs="Arial"/>
+          <w:sz w:val="24"/>
+          <w:szCs w:val="24"/>
+        </w:rPr>
+        <w:t xml:space="preserve"> the interim period serious</w:t>
+      </w:r>
+      <w:r>
+        <w:rPr>
+          <w:rFonts w:ascii="Arial" w:hAnsi="Arial" w:cs="Arial"/>
+          <w:sz w:val="24"/>
+          <w:szCs w:val="24"/>
+        </w:rPr>
+        <w:t xml:space="preserve"> questions arose concerning Fannie Mae and Freddie M</w:t>
+      </w:r>
+      <w:r>
+        <w:rPr>
+          <w:rFonts w:ascii="Arial" w:hAnsi="Arial" w:cs="Arial"/>
+          <w:sz w:val="24"/>
+          <w:szCs w:val="24"/>
+        </w:rPr>
+        <w:t>ac being stabilized by Congress and its effects on the housing market. The concern was whether or not these actions would stabilize and or heal the ailing financial markets.</w:t>
+      </w:r>
+      <w:r>
+        <w:rPr>
+          <w:rFonts w:ascii="Arial" w:hAnsi="Arial" w:cs="Arial"/>
+          <w:sz w:val="24"/>
+          <w:szCs w:val="24"/>
+        </w:rPr>
+        <w:t xml:space="preserve"> The banks made loans that they</w:t>
+      </w:r>
+      <w:r>
+        <w:rPr>
+          <w:rFonts w:ascii="Arial" w:hAnsi="Arial" w:cs="Arial"/>
+          <w:sz w:val="24"/>
+          <w:szCs w:val="24"/>
+        </w:rPr>
+        <w:t xml:space="preserve"> couldn’t recover and this only further deteriorated the already ailing financial debacle.</w:t>
       </w:r>
     </w:p>
     <w:p>
@@ -1317,23 +1523,183 @@
           <w:sz w:val="24"/>
           <w:szCs w:val="24"/>
         </w:rPr>
-        <w:t>In the meltdown of our financial well-being, many different companies were intertwined and involved. The upside to deposit insurance was that the depositor is covered and protected by the government. The down side to deposit insurance is moral hazard.  The depositors never take their money out and the banks are forced to loan to riskier people.  With the downside, there ends up being more risk than there would normally be.  The bankers were bundling up risky loans and selling them off to capital markets and assumed the investors understood the toxic risk in their hands.  The risk was passed onto someone else and this continued the process of moral hazard. Ratings agencies like Fitch Ratings and Standard and Poor’s were additional protection agencies.  The investors were covered twice, with insurance and protection agencies</w:t>
-      </w:r>
-      <w:r>
-        <w:rPr>
-          <w:rFonts w:ascii="Arial" w:hAnsi="Arial" w:cs="Arial"/>
-          <w:sz w:val="24"/>
-          <w:szCs w:val="24"/>
-        </w:rPr>
-        <w:t>, or so they thought</w:t>
-      </w:r>
-      <w:r>
-        <w:rPr>
-          <w:rFonts w:ascii="Arial" w:hAnsi="Arial" w:cs="Arial"/>
-          <w:sz w:val="24"/>
-          <w:szCs w:val="24"/>
-        </w:rPr>
-        <w:t xml:space="preserve">.  </w:t>
+        <w:t>In the melt</w:t>
+      </w:r>
+      <w:r>
+        <w:rPr>
+          <w:rFonts w:ascii="Arial" w:hAnsi="Arial" w:cs="Arial"/>
+          <w:sz w:val="24"/>
+          <w:szCs w:val="24"/>
+        </w:rPr>
+        <w:t>down of our global economy</w:t>
+      </w:r>
+      <w:r>
+        <w:rPr>
+          <w:rFonts w:ascii="Arial" w:hAnsi="Arial" w:cs="Arial"/>
+          <w:sz w:val="24"/>
+          <w:szCs w:val="24"/>
+        </w:rPr>
+        <w:t xml:space="preserve"> many different companies were intertwined and involved. The upside to deposit insurance was that the depositor is covered and protected by the government. The down side to deposit insurance is moral hazard.  The depositors never take their mo</w:t>
+      </w:r>
+      <w:r>
+        <w:rPr>
+          <w:rFonts w:ascii="Arial" w:hAnsi="Arial" w:cs="Arial"/>
+          <w:sz w:val="24"/>
+          <w:szCs w:val="24"/>
+        </w:rPr>
+        <w:t>ney out and the banks are enticed</w:t>
+      </w:r>
+      <w:r>
+        <w:rPr>
+          <w:rFonts w:ascii="Arial" w:hAnsi="Arial" w:cs="Arial"/>
+          <w:sz w:val="24"/>
+          <w:szCs w:val="24"/>
+        </w:rPr>
+        <w:t xml:space="preserve"> to loan to riskier people.  With the downside, t</w:t>
+      </w:r>
+      <w:r>
+        <w:rPr>
+          <w:rFonts w:ascii="Arial" w:hAnsi="Arial" w:cs="Arial"/>
+          <w:sz w:val="24"/>
+          <w:szCs w:val="24"/>
+        </w:rPr>
+        <w:t>here ends up being greater</w:t>
+      </w:r>
+      <w:r>
+        <w:rPr>
+          <w:rFonts w:ascii="Arial" w:hAnsi="Arial" w:cs="Arial"/>
+          <w:sz w:val="24"/>
+          <w:szCs w:val="24"/>
+        </w:rPr>
+        <w:t xml:space="preserve"> risk</w:t>
+      </w:r>
+      <w:r>
+        <w:rPr>
+          <w:rFonts w:ascii="Arial" w:hAnsi="Arial" w:cs="Arial"/>
+          <w:sz w:val="24"/>
+          <w:szCs w:val="24"/>
+        </w:rPr>
+        <w:t xml:space="preserve"> exposure than normal</w:t>
+      </w:r>
+      <w:r>
+        <w:rPr>
+          <w:rFonts w:ascii="Arial" w:hAnsi="Arial" w:cs="Arial"/>
+          <w:sz w:val="24"/>
+          <w:szCs w:val="24"/>
+        </w:rPr>
+        <w:t>.  The bankers were bundling up risky loans and selling them off to capital markets and assu</w:t>
+      </w:r>
+      <w:r>
+        <w:rPr>
+          <w:rFonts w:ascii="Arial" w:hAnsi="Arial" w:cs="Arial"/>
+          <w:sz w:val="24"/>
+          <w:szCs w:val="24"/>
+        </w:rPr>
+        <w:t>med the investors understanding of toxic asset risk in their portfolio</w:t>
+      </w:r>
+      <w:r>
+        <w:rPr>
+          <w:rFonts w:ascii="Arial" w:hAnsi="Arial" w:cs="Arial"/>
+          <w:sz w:val="24"/>
+          <w:szCs w:val="24"/>
+        </w:rPr>
+        <w:t>.  The r</w:t>
+      </w:r>
+      <w:r>
+        <w:rPr>
+          <w:rFonts w:ascii="Arial" w:hAnsi="Arial" w:cs="Arial"/>
+          <w:sz w:val="24"/>
+          <w:szCs w:val="24"/>
+        </w:rPr>
+        <w:t>isk was passed onto others and perpetuated morally hazardous situations. Ratings agencies such as</w:t>
+      </w:r>
+      <w:r>
+        <w:rPr>
+          <w:rFonts w:ascii="Arial" w:hAnsi="Arial" w:cs="Arial"/>
+          <w:sz w:val="24"/>
+          <w:szCs w:val="24"/>
+        </w:rPr>
+        <w:t xml:space="preserve"> Fitch Ratings and Standard and Poor’s were additi</w:t>
+      </w:r>
+      <w:r>
+        <w:rPr>
+          <w:rFonts w:ascii="Arial" w:hAnsi="Arial" w:cs="Arial"/>
+          <w:sz w:val="24"/>
+          <w:szCs w:val="24"/>
+        </w:rPr>
+        <w:t>onal protection agencies.  I</w:t>
+      </w:r>
+      <w:r>
+        <w:rPr>
+          <w:rFonts w:ascii="Arial" w:hAnsi="Arial" w:cs="Arial"/>
+          <w:sz w:val="24"/>
+          <w:szCs w:val="24"/>
+        </w:rPr>
+        <w:t>nvestors</w:t>
+      </w:r>
+      <w:r>
+        <w:rPr>
+          <w:rFonts w:ascii="Arial" w:hAnsi="Arial" w:cs="Arial"/>
+          <w:sz w:val="24"/>
+          <w:szCs w:val="24"/>
+        </w:rPr>
+        <w:t xml:space="preserve"> assumed they were covered twice</w:t>
+      </w:r>
+      <w:r>
+        <w:rPr>
+          <w:rFonts w:ascii="Arial" w:hAnsi="Arial" w:cs="Arial"/>
+          <w:sz w:val="24"/>
+          <w:szCs w:val="24"/>
+        </w:rPr>
+        <w:t xml:space="preserve"> with</w:t>
+      </w:r>
+      <w:r>
+        <w:rPr>
+          <w:rFonts w:ascii="Arial" w:hAnsi="Arial" w:cs="Arial"/>
+          <w:sz w:val="24"/>
+          <w:szCs w:val="24"/>
+        </w:rPr>
+        <w:t xml:space="preserve"> FDIC</w:t>
+      </w:r>
+      <w:r>
+        <w:rPr>
+          <w:rFonts w:ascii="Arial" w:hAnsi="Arial" w:cs="Arial"/>
+          <w:sz w:val="24"/>
+          <w:szCs w:val="24"/>
+        </w:rPr>
+        <w:t xml:space="preserve"> insurance and</w:t>
+      </w:r>
+      <w:r>
+        <w:rPr>
+          <w:rFonts w:ascii="Arial" w:hAnsi="Arial" w:cs="Arial"/>
+          <w:sz w:val="24"/>
+          <w:szCs w:val="24"/>
+        </w:rPr>
+        <w:t xml:space="preserve"> various</w:t>
+      </w:r>
+      <w:r>
+        <w:rPr>
+          <w:rFonts w:ascii="Arial" w:hAnsi="Arial" w:cs="Arial"/>
+          <w:sz w:val="24"/>
+          <w:szCs w:val="24"/>
+        </w:rPr>
+        <w:t xml:space="preserve"> protection agencies</w:t>
+      </w:r>
+      <w:r>
+        <w:rPr>
+          <w:rFonts w:ascii="Arial" w:hAnsi="Arial" w:cs="Arial"/>
+          <w:sz w:val="24"/>
+          <w:szCs w:val="24"/>
+        </w:rPr>
+        <w:t>.</w:t>
+      </w:r>
+      <w:r>
+        <w:rPr>
+          <w:rFonts w:ascii="Arial" w:hAnsi="Arial" w:cs="Arial"/>
+          <w:sz w:val="24"/>
+          <w:szCs w:val="24"/>
+        </w:rPr>
+        <w:t xml:space="preserve">  </w:t>
       </w:r>
       <w:r>
         <w:rPr>
@@ -1413,15 +1779,95 @@
           <w:sz w:val="24"/>
           <w:szCs w:val="24"/>
         </w:rPr>
-        <w:t xml:space="preserve"> nearly half were given AAA ratings whereby at this moment in time only six American companies had a AAA rating. </w:t>
-      </w:r>
-      <w:r>
-        <w:rPr>
-          <w:rFonts w:ascii="Arial" w:hAnsi="Arial" w:cs="Arial"/>
-          <w:sz w:val="24"/>
-          <w:szCs w:val="24"/>
-        </w:rPr>
-        <w:t xml:space="preserve">By the collapse of Lehman Brothers in September 2008 $523 billion was written down, within two years of the collapse of Lehman Brothers over $1.9 trillion was written down.  At the collapse of Lehman Brothers, Morgan Stanley was selling their </w:t>
+        <w:t xml:space="preserve"> nearly half </w:t>
+      </w:r>
+      <w:r>
+        <w:rPr>
+          <w:rFonts w:ascii="Arial" w:hAnsi="Arial" w:cs="Arial"/>
+          <w:sz w:val="24"/>
+          <w:szCs w:val="24"/>
+        </w:rPr>
+        <w:t xml:space="preserve">of which </w:t>
+      </w:r>
+      <w:r>
+        <w:rPr>
+          <w:rFonts w:ascii="Arial" w:hAnsi="Arial" w:cs="Arial"/>
+          <w:sz w:val="24"/>
+          <w:szCs w:val="24"/>
+        </w:rPr>
+        <w:t>were given AAA ratings</w:t>
+      </w:r>
+      <w:r>
+        <w:rPr>
+          <w:rFonts w:ascii="Arial" w:hAnsi="Arial" w:cs="Arial"/>
+          <w:sz w:val="24"/>
+          <w:szCs w:val="24"/>
+        </w:rPr>
+        <w:t>. At this</w:t>
+      </w:r>
+      <w:r>
+        <w:rPr>
+          <w:rFonts w:ascii="Arial" w:hAnsi="Arial" w:cs="Arial"/>
+          <w:sz w:val="24"/>
+          <w:szCs w:val="24"/>
+        </w:rPr>
+        <w:t xml:space="preserve"> time</w:t>
+      </w:r>
+      <w:r>
+        <w:rPr>
+          <w:rFonts w:ascii="Arial" w:hAnsi="Arial" w:cs="Arial"/>
+          <w:sz w:val="24"/>
+          <w:szCs w:val="24"/>
+        </w:rPr>
+        <w:t xml:space="preserve"> however</w:t>
+      </w:r>
+      <w:r>
+        <w:rPr>
+          <w:rFonts w:ascii="Arial" w:hAnsi="Arial" w:cs="Arial"/>
+          <w:sz w:val="24"/>
+          <w:szCs w:val="24"/>
+        </w:rPr>
+        <w:t xml:space="preserve"> only six American companies had a</w:t>
+      </w:r>
+      <w:r>
+        <w:rPr>
+          <w:rFonts w:ascii="Arial" w:hAnsi="Arial" w:cs="Arial"/>
+          <w:sz w:val="24"/>
+          <w:szCs w:val="24"/>
+        </w:rPr>
+        <w:t>n</w:t>
+      </w:r>
+      <w:r>
+        <w:rPr>
+          <w:rFonts w:ascii="Arial" w:hAnsi="Arial" w:cs="Arial"/>
+          <w:sz w:val="24"/>
+          <w:szCs w:val="24"/>
+        </w:rPr>
+        <w:t xml:space="preserve"> AAA rating. </w:t>
+      </w:r>
+      <w:r>
+        <w:rPr>
+          <w:rFonts w:ascii="Arial" w:hAnsi="Arial" w:cs="Arial"/>
+          <w:sz w:val="24"/>
+          <w:szCs w:val="24"/>
+        </w:rPr>
+        <w:t>By the collapse of Lehman Brothers in September 2008 $523 billion was written down, within two years of the collapse of Le</w:t>
+      </w:r>
+      <w:r>
+        <w:rPr>
+          <w:rFonts w:ascii="Arial" w:hAnsi="Arial" w:cs="Arial"/>
+          <w:sz w:val="24"/>
+          <w:szCs w:val="24"/>
+        </w:rPr>
+        <w:t>hman Brothers, that number would rise to $1.9 trillion.</w:t>
+      </w:r>
+      <w:r>
+        <w:rPr>
+          <w:rFonts w:ascii="Arial" w:hAnsi="Arial" w:cs="Arial"/>
+          <w:sz w:val="24"/>
+          <w:szCs w:val="24"/>
+        </w:rPr>
+        <w:t xml:space="preserve">  At the collapse of Lehman Brothers, Morgan Stanley was selling their </w:t>
       </w:r>
       <w:r>
         <w:rPr>
@@ -1439,8 +1885,6 @@
         </w:rPr>
         <w:t xml:space="preserve">debt obligations at 22 cents on a dollar. </w:t>
       </w:r>
-      <w:bookmarkStart w:id="0" w:name="_GoBack"/>
-      <w:bookmarkEnd w:id="0"/>
       <w:r>
         <w:rPr>
           <w:rFonts w:ascii="Arial" w:hAnsi="Arial" w:cs="Arial"/>
@@ -1466,7 +1910,55 @@
           <w:sz w:val="24"/>
           <w:szCs w:val="24"/>
         </w:rPr>
-        <w:t xml:space="preserve">With the easy lending of the U.S. housing market the high rolling bankers were enjoying the power.  The billionaire mortgage sellers were fooling everyone.  Whenever people touched mortgages, they made money. Greed was obviously the driving force behind this.  There was a competition between New York and London to become the number one financial center of the world. The bankers were given loose regulations around the time of the New York and London race to the top.   </w:t>
+        <w:t>With the easy lending of the U.S. housing market the high rolling</w:t>
+      </w:r>
+      <w:r>
+        <w:rPr>
+          <w:rFonts w:ascii="Arial" w:hAnsi="Arial" w:cs="Arial"/>
+          <w:sz w:val="24"/>
+          <w:szCs w:val="24"/>
+        </w:rPr>
+        <w:t xml:space="preserve"> bankers were enjoying their time at the helm.  B</w:t>
+      </w:r>
+      <w:r>
+        <w:rPr>
+          <w:rFonts w:ascii="Arial" w:hAnsi="Arial" w:cs="Arial"/>
+          <w:sz w:val="24"/>
+          <w:szCs w:val="24"/>
+        </w:rPr>
+        <w:t>illionaire mortga</w:t>
+      </w:r>
+      <w:r>
+        <w:rPr>
+          <w:rFonts w:ascii="Arial" w:hAnsi="Arial" w:cs="Arial"/>
+          <w:sz w:val="24"/>
+          <w:szCs w:val="24"/>
+        </w:rPr>
+        <w:t>ge sellers were fleecing everyone and anyone they could</w:t>
+      </w:r>
+      <w:r>
+        <w:rPr>
+          <w:rFonts w:ascii="Arial" w:hAnsi="Arial" w:cs="Arial"/>
+          <w:sz w:val="24"/>
+          <w:szCs w:val="24"/>
+        </w:rPr>
+        <w:t>.  Whenever people to</w:t>
+      </w:r>
+      <w:r>
+        <w:rPr>
+          <w:rFonts w:ascii="Arial" w:hAnsi="Arial" w:cs="Arial"/>
+          <w:sz w:val="24"/>
+          <w:szCs w:val="24"/>
+        </w:rPr>
+        <w:t>uched mortgages, money was made</w:t>
+      </w:r>
+      <w:r>
+        <w:rPr>
+          <w:rFonts w:ascii="Arial" w:hAnsi="Arial" w:cs="Arial"/>
+          <w:sz w:val="24"/>
+          <w:szCs w:val="24"/>
+        </w:rPr>
+        <w:t xml:space="preserve">. Greed was obviously the driving force behind this.  There was a competition between New York and London to become the number one financial center of the world. The bankers were given loose regulations around the time of the New York and London race to the top.   </w:t>
       </w:r>
     </w:p>
     <w:p>
@@ -1494,7 +1986,107 @@
           <w:szCs w:val="24"/>
         </w:rPr>
         <w:lastRenderedPageBreak/>
-        <w:t xml:space="preserve">countries. The effects on the global economy were disastrous in their own right.  David Oddsson changed Iceland through his free market principles.  He wanted to privatize everything.  The largest banks in the country were strangely and suspiciously auctioned off to Oddsson’s friends (father and son from Russia).  These people knew nothing of banking and this is what started the problems.  The country was flooded with easy credit because the banks lowered interest rates.  Bankers sold securities back and forth to each other, and this caused false inflation.  Iceland was headed for ruin and bankruptcy.  Iceland convinced people in London to bring over their money, claiming it was bullet proof.  Then the Iceland banks crumbled and were taken over by the government.  The Iceland bank was then categorized as a terrorist by Britain.  </w:t>
+        <w:t xml:space="preserve">countries. The effects on the global economy were disastrous in their own right.  David </w:t>
+      </w:r>
+      <w:proofErr w:type="spellStart"/>
+      <w:r>
+        <w:rPr>
+          <w:rFonts w:ascii="Arial" w:hAnsi="Arial" w:cs="Arial"/>
+          <w:sz w:val="24"/>
+          <w:szCs w:val="24"/>
+        </w:rPr>
+        <w:t>Oddsson</w:t>
+      </w:r>
+      <w:proofErr w:type="spellEnd"/>
+      <w:r>
+        <w:rPr>
+          <w:rFonts w:ascii="Arial" w:hAnsi="Arial" w:cs="Arial"/>
+          <w:sz w:val="24"/>
+          <w:szCs w:val="24"/>
+        </w:rPr>
+        <w:t xml:space="preserve"> changed Iceland through his free market principles.  He wanted to privatize everything.  The largest banks in the country were strangely and suspiciously auctioned off to </w:t>
+      </w:r>
+      <w:proofErr w:type="spellStart"/>
+      <w:r>
+        <w:rPr>
+          <w:rFonts w:ascii="Arial" w:hAnsi="Arial" w:cs="Arial"/>
+          <w:sz w:val="24"/>
+          <w:szCs w:val="24"/>
+        </w:rPr>
+        <w:t>Oddsson’s</w:t>
+      </w:r>
+      <w:proofErr w:type="spellEnd"/>
+      <w:r>
+        <w:rPr>
+          <w:rFonts w:ascii="Arial" w:hAnsi="Arial" w:cs="Arial"/>
+          <w:sz w:val="24"/>
+          <w:szCs w:val="24"/>
+        </w:rPr>
+        <w:t xml:space="preserve"> friends (</w:t>
+      </w:r>
+      <w:r>
+        <w:rPr>
+          <w:rFonts w:ascii="Arial" w:hAnsi="Arial" w:cs="Arial"/>
+          <w:sz w:val="24"/>
+          <w:szCs w:val="24"/>
+        </w:rPr>
+        <w:t xml:space="preserve">a </w:t>
+      </w:r>
+      <w:r>
+        <w:rPr>
+          <w:rFonts w:ascii="Arial" w:hAnsi="Arial" w:cs="Arial"/>
+          <w:sz w:val="24"/>
+          <w:szCs w:val="24"/>
+        </w:rPr>
+        <w:t>father and son</w:t>
+      </w:r>
+      <w:r>
+        <w:rPr>
+          <w:rFonts w:ascii="Arial" w:hAnsi="Arial" w:cs="Arial"/>
+          <w:sz w:val="24"/>
+          <w:szCs w:val="24"/>
+        </w:rPr>
+        <w:t xml:space="preserve"> duo from Russia).  These individuals lacked the necessary knowledge of the international</w:t>
+      </w:r>
+      <w:r>
+        <w:rPr>
+          <w:rFonts w:ascii="Arial" w:hAnsi="Arial" w:cs="Arial"/>
+          <w:sz w:val="24"/>
+          <w:szCs w:val="24"/>
+        </w:rPr>
+        <w:t xml:space="preserve"> banking</w:t>
+      </w:r>
+      <w:r>
+        <w:rPr>
+          <w:rFonts w:ascii="Arial" w:hAnsi="Arial" w:cs="Arial"/>
+          <w:sz w:val="24"/>
+          <w:szCs w:val="24"/>
+        </w:rPr>
+        <w:t xml:space="preserve"> industry and much Iceland’s problems can be attributed to them</w:t>
+      </w:r>
+      <w:r>
+        <w:rPr>
+          <w:rFonts w:ascii="Arial" w:hAnsi="Arial" w:cs="Arial"/>
+          <w:sz w:val="24"/>
+          <w:szCs w:val="24"/>
+        </w:rPr>
+        <w:t>.  The country was flooded with easy credit because the banks lowered interest rates.  Bankers sold securities back and forth to each other, and this caused false inflation.  Iceland was headed for ruin and bankruptcy.  Iceland convinced people in London to bring over their money, claiming it was bullet proof.  Then the Iceland banks crumbled and w</w:t>
+      </w:r>
+      <w:r>
+        <w:rPr>
+          <w:rFonts w:ascii="Arial" w:hAnsi="Arial" w:cs="Arial"/>
+          <w:sz w:val="24"/>
+          <w:szCs w:val="24"/>
+        </w:rPr>
+        <w:t>ere nationalized</w:t>
+      </w:r>
+      <w:r>
+        <w:rPr>
+          <w:rFonts w:ascii="Arial" w:hAnsi="Arial" w:cs="Arial"/>
+          <w:sz w:val="24"/>
+          <w:szCs w:val="24"/>
+        </w:rPr>
+        <w:t xml:space="preserve">.  The Iceland bank was then categorized as a terrorist by Britain.  </w:t>
       </w:r>
     </w:p>
     <w:p>
@@ -1588,7 +2180,61 @@
           <w:szCs w:val="24"/>
         </w:rPr>
         <w:tab/>
-        <w:t xml:space="preserve">The Britisher Adam Applegarth, CEO of the Northern Rock Bank in London, formed a very unstable model and customers lined up to get their money back.  Applegarth couldn’t even admit that his model was shaky when he was asked.  </w:t>
+        <w:t xml:space="preserve">The </w:t>
+      </w:r>
+      <w:proofErr w:type="spellStart"/>
+      <w:r>
+        <w:rPr>
+          <w:rFonts w:ascii="Arial" w:hAnsi="Arial" w:cs="Arial"/>
+          <w:sz w:val="24"/>
+          <w:szCs w:val="24"/>
+        </w:rPr>
+        <w:t>Britisher</w:t>
+      </w:r>
+      <w:proofErr w:type="spellEnd"/>
+      <w:r>
+        <w:rPr>
+          <w:rFonts w:ascii="Arial" w:hAnsi="Arial" w:cs="Arial"/>
+          <w:sz w:val="24"/>
+          <w:szCs w:val="24"/>
+        </w:rPr>
+        <w:t xml:space="preserve"> Adam </w:t>
+      </w:r>
+      <w:proofErr w:type="spellStart"/>
+      <w:r>
+        <w:rPr>
+          <w:rFonts w:ascii="Arial" w:hAnsi="Arial" w:cs="Arial"/>
+          <w:sz w:val="24"/>
+          <w:szCs w:val="24"/>
+        </w:rPr>
+        <w:t>Applegarth</w:t>
+      </w:r>
+      <w:proofErr w:type="spellEnd"/>
+      <w:r>
+        <w:rPr>
+          <w:rFonts w:ascii="Arial" w:hAnsi="Arial" w:cs="Arial"/>
+          <w:sz w:val="24"/>
+          <w:szCs w:val="24"/>
+        </w:rPr>
+        <w:t xml:space="preserve">, CEO of the Northern Rock Bank in London, formed a very unstable model and customers lined up to get their money back.  </w:t>
+      </w:r>
+      <w:proofErr w:type="spellStart"/>
+      <w:r>
+        <w:rPr>
+          <w:rFonts w:ascii="Arial" w:hAnsi="Arial" w:cs="Arial"/>
+          <w:sz w:val="24"/>
+          <w:szCs w:val="24"/>
+        </w:rPr>
+        <w:t>Applegarth</w:t>
+      </w:r>
+      <w:proofErr w:type="spellEnd"/>
+      <w:r>
+        <w:rPr>
+          <w:rFonts w:ascii="Arial" w:hAnsi="Arial" w:cs="Arial"/>
+          <w:sz w:val="24"/>
+          <w:szCs w:val="24"/>
+        </w:rPr>
+        <w:t xml:space="preserve"> couldn’t even admit that his model was shaky when he was asked.  </w:t>
       </w:r>
     </w:p>
     <w:p>
@@ -1611,7 +2257,43 @@
           <w:szCs w:val="24"/>
         </w:rPr>
         <w:tab/>
-        <w:t>New York didn’t feel the international crisis until one of their biggest banks was at crisis. Bear Stearn’s Jimmy Cayne (CEO), the richest and highest-risk taker on Wall Street was blind to the US crisis.  Bear Stearns was the 5</w:t>
+        <w:t xml:space="preserve">New York didn’t feel the international crisis until one of their biggest banks was at crisis. Bear </w:t>
+      </w:r>
+      <w:proofErr w:type="spellStart"/>
+      <w:r>
+        <w:rPr>
+          <w:rFonts w:ascii="Arial" w:hAnsi="Arial" w:cs="Arial"/>
+          <w:sz w:val="24"/>
+          <w:szCs w:val="24"/>
+        </w:rPr>
+        <w:t>Stearn’s</w:t>
+      </w:r>
+      <w:proofErr w:type="spellEnd"/>
+      <w:r>
+        <w:rPr>
+          <w:rFonts w:ascii="Arial" w:hAnsi="Arial" w:cs="Arial"/>
+          <w:sz w:val="24"/>
+          <w:szCs w:val="24"/>
+        </w:rPr>
+        <w:t xml:space="preserve"> Jimmy </w:t>
+      </w:r>
+      <w:proofErr w:type="spellStart"/>
+      <w:r>
+        <w:rPr>
+          <w:rFonts w:ascii="Arial" w:hAnsi="Arial" w:cs="Arial"/>
+          <w:sz w:val="24"/>
+          <w:szCs w:val="24"/>
+        </w:rPr>
+        <w:t>Cayne</w:t>
+      </w:r>
+      <w:proofErr w:type="spellEnd"/>
+      <w:r>
+        <w:rPr>
+          <w:rFonts w:ascii="Arial" w:hAnsi="Arial" w:cs="Arial"/>
+          <w:sz w:val="24"/>
+          <w:szCs w:val="24"/>
+        </w:rPr>
+        <w:t xml:space="preserve"> (CEO), the richest and highest-risk taker on Wall Street was blind to the US crisis.  Bear Stearns was the 5</w:t>
       </w:r>
       <w:r>
         <w:rPr>
@@ -1628,7 +2310,43 @@
           <w:sz w:val="24"/>
           <w:szCs w:val="24"/>
         </w:rPr>
-        <w:t xml:space="preserve"> largest bank in the US with an unengaged CEO.   The company had more toxicity than anyone on Wall Street and Cayne was forced out of position.  JP Morgan took over Bear Stearns for an embarrassing $2 a share assisted by the US Government in a matter of days.  Cayne used the e</w:t>
+        <w:t xml:space="preserve"> largest bank in the US with an unengaged CEO.   The company had more toxicity than anyone on Wall Street and </w:t>
+      </w:r>
+      <w:proofErr w:type="spellStart"/>
+      <w:r>
+        <w:rPr>
+          <w:rFonts w:ascii="Arial" w:hAnsi="Arial" w:cs="Arial"/>
+          <w:sz w:val="24"/>
+          <w:szCs w:val="24"/>
+        </w:rPr>
+        <w:t>Cayne</w:t>
+      </w:r>
+      <w:proofErr w:type="spellEnd"/>
+      <w:r>
+        <w:rPr>
+          <w:rFonts w:ascii="Arial" w:hAnsi="Arial" w:cs="Arial"/>
+          <w:sz w:val="24"/>
+          <w:szCs w:val="24"/>
+        </w:rPr>
+        <w:t xml:space="preserve"> was forced out of position.  JP Morgan took over Bear Stearns for an embarrassing $2 a share assisted by the US Government in a matter of days.  </w:t>
+      </w:r>
+      <w:proofErr w:type="spellStart"/>
+      <w:r>
+        <w:rPr>
+          <w:rFonts w:ascii="Arial" w:hAnsi="Arial" w:cs="Arial"/>
+          <w:sz w:val="24"/>
+          <w:szCs w:val="24"/>
+        </w:rPr>
+        <w:t>Cayne</w:t>
+      </w:r>
+      <w:proofErr w:type="spellEnd"/>
+      <w:r>
+        <w:rPr>
+          <w:rFonts w:ascii="Arial" w:hAnsi="Arial" w:cs="Arial"/>
+          <w:sz w:val="24"/>
+          <w:szCs w:val="24"/>
+        </w:rPr>
+        <w:t xml:space="preserve"> used the e</w:t>
       </w:r>
       <w:r>
         <w:rPr>
@@ -1652,16 +2370,25 @@
           <w:sz w:val="24"/>
           <w:szCs w:val="24"/>
         </w:rPr>
-        <w:t xml:space="preserve"> prophecy”.  The idea that the government </w:t>
-      </w:r>
-      <w:r>
-        <w:rPr>
-          <w:rFonts w:ascii="Arial" w:hAnsi="Arial" w:cs="Arial"/>
-          <w:sz w:val="24"/>
-          <w:szCs w:val="24"/>
-        </w:rPr>
-        <w:lastRenderedPageBreak/>
-        <w:t xml:space="preserve">would never let such a huge company fall was a false belief that was dangerously floating through the air after Stearn’s rescue.  </w:t>
+        <w:t xml:space="preserve"> prophecy”.  The idea that the government would never let such a huge company fall was a false belief that was dangerously floating through the air after </w:t>
+      </w:r>
+      <w:proofErr w:type="spellStart"/>
+      <w:r>
+        <w:rPr>
+          <w:rFonts w:ascii="Arial" w:hAnsi="Arial" w:cs="Arial"/>
+          <w:sz w:val="24"/>
+          <w:szCs w:val="24"/>
+        </w:rPr>
+        <w:t>Stearn’s</w:t>
+      </w:r>
+      <w:proofErr w:type="spellEnd"/>
+      <w:r>
+        <w:rPr>
+          <w:rFonts w:ascii="Arial" w:hAnsi="Arial" w:cs="Arial"/>
+          <w:sz w:val="24"/>
+          <w:szCs w:val="24"/>
+        </w:rPr>
+        <w:t xml:space="preserve"> rescue.  </w:t>
       </w:r>
     </w:p>
     <w:p>
@@ -1683,8 +2410,45 @@
           <w:sz w:val="24"/>
           <w:szCs w:val="24"/>
         </w:rPr>
+        <w:lastRenderedPageBreak/>
         <w:tab/>
-        <w:t xml:space="preserve">The next domino was the Lehman Brothers, ran by Richard Fuld. Sept 11, 2008 was the date of fall in Fuld’s company.  Paulson brought together a secret crisis meeting to try and save Lehman Brothers without a government bailout.  Lehman Brothers was believed to be immortal until the British government chose not to help.  The liabilities to the British taxpayers would never be understood.  With the fall of Lehman Brothers, it was felt around the globe.  “The financial tsunami flooded the world”, says The Global Financial Crisis.  The largest bankruptcy in the US was by Lehman Brothers, the greatest fall in history.  All banks stopped lending money and accepting collateral and the New York stock exchange dropped.  </w:t>
+        <w:t xml:space="preserve">The next domino was the Lehman Brothers, ran by Richard </w:t>
+      </w:r>
+      <w:proofErr w:type="spellStart"/>
+      <w:r>
+        <w:rPr>
+          <w:rFonts w:ascii="Arial" w:hAnsi="Arial" w:cs="Arial"/>
+          <w:sz w:val="24"/>
+          <w:szCs w:val="24"/>
+        </w:rPr>
+        <w:t>Fuld</w:t>
+      </w:r>
+      <w:proofErr w:type="spellEnd"/>
+      <w:r>
+        <w:rPr>
+          <w:rFonts w:ascii="Arial" w:hAnsi="Arial" w:cs="Arial"/>
+          <w:sz w:val="24"/>
+          <w:szCs w:val="24"/>
+        </w:rPr>
+        <w:t xml:space="preserve">. Sept 11, 2008 was the date of fall in </w:t>
+      </w:r>
+      <w:proofErr w:type="spellStart"/>
+      <w:r>
+        <w:rPr>
+          <w:rFonts w:ascii="Arial" w:hAnsi="Arial" w:cs="Arial"/>
+          <w:sz w:val="24"/>
+          <w:szCs w:val="24"/>
+        </w:rPr>
+        <w:t>Fuld’s</w:t>
+      </w:r>
+      <w:proofErr w:type="spellEnd"/>
+      <w:r>
+        <w:rPr>
+          <w:rFonts w:ascii="Arial" w:hAnsi="Arial" w:cs="Arial"/>
+          <w:sz w:val="24"/>
+          <w:szCs w:val="24"/>
+        </w:rPr>
+        <w:t xml:space="preserve"> company.  Paulson brought together a secret crisis meeting to try and save Lehman Brothers without a government bailout.  Lehman Brothers was believed to be immortal until the British government chose not to help.  The liabilities to the British taxpayers would never be understood.  With the fall of Lehman Brothers, it was felt around the globe.  “The financial tsunami flooded the world”, says The Global Financial Crisis.  The largest bankruptcy in the US was by Lehman Brothers, the greatest fall in history.  All banks stopped lending money and accepting collateral and the New York stock exchange dropped.  </w:t>
       </w:r>
     </w:p>
     <w:p>
@@ -1703,16 +2467,175 @@
           <w:sz w:val="24"/>
           <w:szCs w:val="24"/>
         </w:rPr>
-        <w:t xml:space="preserve"> President Bush addressed the public on the countries catastrophic condition.  Paulson played the leading role on the meltdown.  He claimed it wasn’t the role of government to save companies.  Millions lost pension plans and their life savings around the world. Even French lawyer and managing director of International Monetary Fund, Christine Madeleine Oddette Lagarde called Paulson’s plan ridiculous.  People left their jobs with boxes and sadly just walked away.  The circle of investors around the world having no access to cash or assets, had to sell down their own assets at astonishing low prices, in the single digits.  International financial markets were full of uncertainty and panic continued to ripple.  The blame was passed around and the bottom of the spiral was questioned.  AIG was the next threatened to fall, the largest insurance company. Executive Joseph Cassano performed questionable dealings that threatened the world financial position.  Cassano insured companies against the failing of their business partners, with a model he assumed to be bullet proof.  This practice was banned in the US, which is why he moved to London.  He believed the huge companies could never fall all at once so he never worried.  However, no one knew what AIG was really up to.  AIG was tied to so many other companies and Paulson had to bail it out with 85 billion dollars of taxpayer’s money.  Joseph was fired from AIG but he walked away with 315 million dollars.  Federal Reserve chairman Bernanke and Paulson asked congressional leaders for more money to prevent more financial catastrophes.   Paulson came up with TARP to use taxpayer’s money to give banks to prevent the downfall.  Congress eventually rejected the bill and felt Wall Street was trying to take advantage of the public sector.  The next shock was the lowest drop in stocks in history. Economic depression came to the United States.  Banks were taking homes, foreclosures skyrocketed and many people were out of work.  Citizens were even dragged out of </w:t>
-      </w:r>
-      <w:r>
-        <w:rPr>
-          <w:rFonts w:ascii="Arial" w:hAnsi="Arial" w:cs="Arial"/>
-          <w:sz w:val="24"/>
-          <w:szCs w:val="24"/>
-        </w:rPr>
-        <w:lastRenderedPageBreak/>
-        <w:t xml:space="preserve">homes and many committed suicide.  People slept in their cars and had nowhere to go since they had lost everything they had ever invested in.  </w:t>
+        <w:t xml:space="preserve"> President Bush addressed the public on the countries catastrophic condition.  Paulson played the leading role on the meltdown.  He claimed it wasn’t the role of government to save companies.  Millions lost pension plans and their life savings around the world. Even French lawyer and managing director of International Monetary Fund, Christine Madeleine </w:t>
+      </w:r>
+      <w:proofErr w:type="spellStart"/>
+      <w:r>
+        <w:rPr>
+          <w:rFonts w:ascii="Arial" w:hAnsi="Arial" w:cs="Arial"/>
+          <w:sz w:val="24"/>
+          <w:szCs w:val="24"/>
+        </w:rPr>
+        <w:t>Oddette</w:t>
+      </w:r>
+      <w:proofErr w:type="spellEnd"/>
+      <w:r>
+        <w:rPr>
+          <w:rFonts w:ascii="Arial" w:hAnsi="Arial" w:cs="Arial"/>
+          <w:sz w:val="24"/>
+          <w:szCs w:val="24"/>
+        </w:rPr>
+        <w:t xml:space="preserve"> </w:t>
+      </w:r>
+      <w:proofErr w:type="spellStart"/>
+      <w:r>
+        <w:rPr>
+          <w:rFonts w:ascii="Arial" w:hAnsi="Arial" w:cs="Arial"/>
+          <w:sz w:val="24"/>
+          <w:szCs w:val="24"/>
+        </w:rPr>
+        <w:t>Lagarde</w:t>
+      </w:r>
+      <w:proofErr w:type="spellEnd"/>
+      <w:r>
+        <w:rPr>
+          <w:rFonts w:ascii="Arial" w:hAnsi="Arial" w:cs="Arial"/>
+          <w:sz w:val="24"/>
+          <w:szCs w:val="24"/>
+        </w:rPr>
+        <w:t xml:space="preserve"> called Paulson’s plan ridiculous.  People left their jobs with boxes and sadly just walked away.  The circle of investors around the world having no access to cash or assets, had to sell down their own assets at astonishing</w:t>
+      </w:r>
+      <w:r>
+        <w:rPr>
+          <w:rFonts w:ascii="Arial" w:hAnsi="Arial" w:cs="Arial"/>
+          <w:sz w:val="24"/>
+          <w:szCs w:val="24"/>
+        </w:rPr>
+        <w:t>ly</w:t>
+      </w:r>
+      <w:r>
+        <w:rPr>
+          <w:rFonts w:ascii="Arial" w:hAnsi="Arial" w:cs="Arial"/>
+          <w:sz w:val="24"/>
+          <w:szCs w:val="24"/>
+        </w:rPr>
+        <w:t xml:space="preserve"> l</w:t>
+      </w:r>
+      <w:r>
+        <w:rPr>
+          <w:rFonts w:ascii="Arial" w:hAnsi="Arial" w:cs="Arial"/>
+          <w:sz w:val="24"/>
+          <w:szCs w:val="24"/>
+        </w:rPr>
+        <w:t>ow prices.</w:t>
+      </w:r>
+      <w:r>
+        <w:rPr>
+          <w:rFonts w:ascii="Arial" w:hAnsi="Arial" w:cs="Arial"/>
+          <w:sz w:val="24"/>
+          <w:szCs w:val="24"/>
+        </w:rPr>
+        <w:t xml:space="preserve">  International financial markets were full of uncertainty and panic continued to ripple.  The blame was passed around and the bottom of the spiral was questioned.  AIG was the next threatened to fall, the largest insurance company. Executive Joseph </w:t>
+      </w:r>
+      <w:proofErr w:type="spellStart"/>
+      <w:r>
+        <w:rPr>
+          <w:rFonts w:ascii="Arial" w:hAnsi="Arial" w:cs="Arial"/>
+          <w:sz w:val="24"/>
+          <w:szCs w:val="24"/>
+        </w:rPr>
+        <w:t>Cassano</w:t>
+      </w:r>
+      <w:proofErr w:type="spellEnd"/>
+      <w:r>
+        <w:rPr>
+          <w:rFonts w:ascii="Arial" w:hAnsi="Arial" w:cs="Arial"/>
+          <w:sz w:val="24"/>
+          <w:szCs w:val="24"/>
+        </w:rPr>
+        <w:t xml:space="preserve"> performed questionable dealings that threatened the world financial position.  </w:t>
+      </w:r>
+      <w:proofErr w:type="spellStart"/>
+      <w:r>
+        <w:rPr>
+          <w:rFonts w:ascii="Arial" w:hAnsi="Arial" w:cs="Arial"/>
+          <w:sz w:val="24"/>
+          <w:szCs w:val="24"/>
+        </w:rPr>
+        <w:t>Cassano</w:t>
+      </w:r>
+      <w:proofErr w:type="spellEnd"/>
+      <w:r>
+        <w:rPr>
+          <w:rFonts w:ascii="Arial" w:hAnsi="Arial" w:cs="Arial"/>
+          <w:sz w:val="24"/>
+          <w:szCs w:val="24"/>
+        </w:rPr>
+        <w:t xml:space="preserve"> insured companies against the failing of their business partners, with a model he assumed to be bullet proof.  This practice was banned in the US, which is why he moved to London.  He believed the huge companies could never fall all at once so he never worried.  However, no one knew what AIG was really up to.  AIG was tied to so many other companies and Pa</w:t>
+      </w:r>
+      <w:r>
+        <w:rPr>
+          <w:rFonts w:ascii="Arial" w:hAnsi="Arial" w:cs="Arial"/>
+          <w:sz w:val="24"/>
+          <w:szCs w:val="24"/>
+        </w:rPr>
+        <w:t>ulson had to bail it out with eighty five</w:t>
+      </w:r>
+      <w:r>
+        <w:rPr>
+          <w:rFonts w:ascii="Arial" w:hAnsi="Arial" w:cs="Arial"/>
+          <w:sz w:val="24"/>
+          <w:szCs w:val="24"/>
+        </w:rPr>
+        <w:t xml:space="preserve"> billion dollars of taxpayer’s money.  Joseph was fired from AIG but he walked away with 315 million dollars.  Federal Reserve chairman Bernanke and Paulson asked congressional leaders for more money to prevent more financial catastrophes.   Paulson came up with</w:t>
+      </w:r>
+      <w:r>
+        <w:rPr>
+          <w:rFonts w:ascii="Arial" w:hAnsi="Arial" w:cs="Arial"/>
+          <w:sz w:val="24"/>
+          <w:szCs w:val="24"/>
+        </w:rPr>
+        <w:t xml:space="preserve"> the</w:t>
+      </w:r>
+      <w:r>
+        <w:rPr>
+          <w:rFonts w:ascii="Arial" w:hAnsi="Arial" w:cs="Arial"/>
+          <w:sz w:val="24"/>
+          <w:szCs w:val="24"/>
+        </w:rPr>
+        <w:t xml:space="preserve"> TARP</w:t>
+      </w:r>
+      <w:r>
+        <w:rPr>
+          <w:rFonts w:ascii="Arial" w:hAnsi="Arial" w:cs="Arial"/>
+          <w:sz w:val="24"/>
+          <w:szCs w:val="24"/>
+        </w:rPr>
+        <w:t xml:space="preserve"> act to provide taxpayer’s money to</w:t>
+      </w:r>
+      <w:r>
+        <w:rPr>
+          <w:rFonts w:ascii="Arial" w:hAnsi="Arial" w:cs="Arial"/>
+          <w:sz w:val="24"/>
+          <w:szCs w:val="24"/>
+        </w:rPr>
+        <w:t xml:space="preserve"> banks</w:t>
+      </w:r>
+      <w:r>
+        <w:rPr>
+          <w:rFonts w:ascii="Arial" w:hAnsi="Arial" w:cs="Arial"/>
+          <w:sz w:val="24"/>
+          <w:szCs w:val="24"/>
+        </w:rPr>
+        <w:t xml:space="preserve"> in order to prevent further</w:t>
+      </w:r>
+      <w:r>
+        <w:rPr>
+          <w:rFonts w:ascii="Arial" w:hAnsi="Arial" w:cs="Arial"/>
+          <w:sz w:val="24"/>
+          <w:szCs w:val="24"/>
+        </w:rPr>
+        <w:t xml:space="preserve"> downfall.  Congress eventually rejected the bill and felt Wall Street was trying to take advantage of the public sector.  The next shock was the lowest drop in stocks in history. Economic depression came to the United States.  Banks were taking homes, foreclosures skyrocketed and many people were out of work.  Citizens were even dragged out of homes and many committed suicide.  People slept in their cars and had nowhere to go since they had lost everything they had ever invested in.  </w:t>
       </w:r>
     </w:p>
     <w:p>
@@ -1731,7 +2654,98 @@
           <w:sz w:val="24"/>
           <w:szCs w:val="24"/>
         </w:rPr>
-        <w:t>Then, America’s top Bank CEOs was called together for a secret meeting. Paulson planned to involve the government into the banking situations.  The CEOs were forced to accept the money from the government along with government interference. Protesters were everywhere opposing the bailouts of bankers.  Paulson claimed that the best thing that happened to the taxpayers was that the downfall that “didn’t happen”.  However, the meltdown was already happening all around the world.  Violence and protests around the world began after the meltdown.  Anger at the United States was what united Europe.  It was unclear if the markets would stay frozen.</w:t>
+        <w:lastRenderedPageBreak/>
+        <w:t>Then, America’s top Bank CEOs was called together for a secret meeting. Paulson planned to involve the government into the banking situations.  The CEOs were forced to accept the money from the government along with governme</w:t>
+      </w:r>
+      <w:r>
+        <w:rPr>
+          <w:rFonts w:ascii="Arial" w:hAnsi="Arial" w:cs="Arial"/>
+          <w:sz w:val="24"/>
+          <w:szCs w:val="24"/>
+        </w:rPr>
+        <w:t>nt interference. Protesters arose</w:t>
+      </w:r>
+      <w:r>
+        <w:rPr>
+          <w:rFonts w:ascii="Arial" w:hAnsi="Arial" w:cs="Arial"/>
+          <w:sz w:val="24"/>
+          <w:szCs w:val="24"/>
+        </w:rPr>
+        <w:t xml:space="preserve"> everywhere opposing the bailouts of bankers.  Paulson claimed that the best thing that happened to the taxpayers was that the downfall that “didn’t</w:t>
+      </w:r>
+      <w:r>
+        <w:rPr>
+          <w:rFonts w:ascii="Arial" w:hAnsi="Arial" w:cs="Arial"/>
+          <w:sz w:val="24"/>
+          <w:szCs w:val="24"/>
+        </w:rPr>
+        <w:t xml:space="preserve"> happen”.  However, this may have been too little too </w:t>
+      </w:r>
+      <w:proofErr w:type="gramStart"/>
+      <w:r>
+        <w:rPr>
+          <w:rFonts w:ascii="Arial" w:hAnsi="Arial" w:cs="Arial"/>
+          <w:sz w:val="24"/>
+          <w:szCs w:val="24"/>
+        </w:rPr>
+        <w:t>late</w:t>
+      </w:r>
+      <w:proofErr w:type="gramEnd"/>
+      <w:r>
+        <w:rPr>
+          <w:rFonts w:ascii="Arial" w:hAnsi="Arial" w:cs="Arial"/>
+          <w:sz w:val="24"/>
+          <w:szCs w:val="24"/>
+        </w:rPr>
+        <w:t xml:space="preserve"> as the financial pandemic had already wreaked havoc across global markets</w:t>
+      </w:r>
+      <w:r>
+        <w:rPr>
+          <w:rFonts w:ascii="Arial" w:hAnsi="Arial" w:cs="Arial"/>
+          <w:sz w:val="24"/>
+          <w:szCs w:val="24"/>
+        </w:rPr>
+        <w:t>.  Violence and protests around the world beg</w:t>
+      </w:r>
+      <w:r>
+        <w:rPr>
+          <w:rFonts w:ascii="Arial" w:hAnsi="Arial" w:cs="Arial"/>
+          <w:sz w:val="24"/>
+          <w:szCs w:val="24"/>
+        </w:rPr>
+        <w:t>an after the meltdown</w:t>
+      </w:r>
+      <w:r>
+        <w:rPr>
+          <w:rFonts w:ascii="Arial" w:hAnsi="Arial" w:cs="Arial"/>
+          <w:sz w:val="24"/>
+          <w:szCs w:val="24"/>
+        </w:rPr>
+        <w:t>.  It was unclear if the markets would stay frozen</w:t>
+      </w:r>
+      <w:r>
+        <w:rPr>
+          <w:rFonts w:ascii="Arial" w:hAnsi="Arial" w:cs="Arial"/>
+          <w:sz w:val="24"/>
+          <w:szCs w:val="24"/>
+        </w:rPr>
+        <w:t xml:space="preserve"> as European powers crystallized in a mutua</w:t>
+      </w:r>
+      <w:r>
+        <w:rPr>
+          <w:rFonts w:ascii="Arial" w:hAnsi="Arial" w:cs="Arial"/>
+          <w:sz w:val="24"/>
+          <w:szCs w:val="24"/>
+        </w:rPr>
+        <w:t>l disdain for the United States</w:t>
+      </w:r>
+      <w:r>
+        <w:rPr>
+          <w:rFonts w:ascii="Arial" w:hAnsi="Arial" w:cs="Arial"/>
+          <w:sz w:val="24"/>
+          <w:szCs w:val="24"/>
+        </w:rPr>
+        <w:t>.</w:t>
       </w:r>
       <w:r>
         <w:rPr>
@@ -1759,7 +2773,103 @@
           <w:szCs w:val="24"/>
         </w:rPr>
         <w:tab/>
-        <w:t>The moral hazard that tossed the world’s financial well being into a downward spin began as Wall Street decided to link the investors to mortgages in hopes for a massive profit. The bankers then divided the loans into three sections, safe ones protected by credit default swaps sold to investors, decent ones that were sold to other bankers, and riskier ones sold to hedge funds.  Credit default swaps became involved so that the rating agencies would approve the loans. The investment bankers made millions and their greed made them want more CDO slices.  Without being able to find more, they found sub-prime mortgages.  Lenders decided to add more risk to new mortgages without required paperwork or down payments and extremely low teaser rates that only enticed the unqualified buyers.  The homes were sold to irresponsible parties, who were quite literally financially unable to pay off the loans.  No one was concerned, because massive cash was being made. The mortgage brokers linked the families with the lenders and mortgages, families bought homes, the lender sold the mortgages to the investment bankers and they turned them into collateralized debt obligations (CDOs) and sold slices.  No one cared because they were selling off their risk to the next person.  More and more of the monthly payments turned into houses and everything turned upside down.  Default rates rose and then no investors wanted the toxic CDO’s.  The investors have bought thousands of these bad CDO’s and the entire financial system froze as everyone went bankrupt.  Lastly, is the message that moral hazard sends to us that large criminal corporations can make massive profits off the expense of the rest of the world and get away with it?</w:t>
+        <w:t xml:space="preserve">The moral hazard that tossed the world’s financial well being into a downward spin began as Wall Street decided to link the investors to mortgages in hopes for a massive profit. The bankers then divided the loans into three sections, safe ones protected by credit default swaps sold to investors, decent ones that were sold to other bankers, and riskier ones sold to hedge funds.  Credit default swaps became involved so that the rating agencies would approve the loans. The investment bankers made millions and their greed made them want more CDO slices.  Without being able to find more, they found sub-prime mortgages.  Lenders decided to add more risk to new mortgages without required paperwork or down payments and extremely low teaser rates that only enticed the unqualified buyers.  The homes were sold to irresponsible parties, who were quite literally financially unable to pay off </w:t>
+      </w:r>
+      <w:r>
+        <w:rPr>
+          <w:rFonts w:ascii="Arial" w:hAnsi="Arial" w:cs="Arial"/>
+          <w:sz w:val="24"/>
+          <w:szCs w:val="24"/>
+        </w:rPr>
+        <w:t>the loans.  There was no concern however</w:t>
+      </w:r>
+      <w:r>
+        <w:rPr>
+          <w:rFonts w:ascii="Arial" w:hAnsi="Arial" w:cs="Arial"/>
+          <w:sz w:val="24"/>
+          <w:szCs w:val="24"/>
+        </w:rPr>
+        <w:t>, because massive</w:t>
+      </w:r>
+      <w:r>
+        <w:rPr>
+          <w:rFonts w:ascii="Arial" w:hAnsi="Arial" w:cs="Arial"/>
+          <w:sz w:val="24"/>
+          <w:szCs w:val="24"/>
+        </w:rPr>
+        <w:t xml:space="preserve"> amounts of</w:t>
+      </w:r>
+      <w:r>
+        <w:rPr>
+          <w:rFonts w:ascii="Arial" w:hAnsi="Arial" w:cs="Arial"/>
+          <w:sz w:val="24"/>
+          <w:szCs w:val="24"/>
+        </w:rPr>
+        <w:t xml:space="preserve"> cash w</w:t>
+      </w:r>
+      <w:r>
+        <w:rPr>
+          <w:rFonts w:ascii="Arial" w:hAnsi="Arial" w:cs="Arial"/>
+          <w:sz w:val="24"/>
+          <w:szCs w:val="24"/>
+        </w:rPr>
+        <w:t>ere</w:t>
+      </w:r>
+      <w:r>
+        <w:rPr>
+          <w:rFonts w:ascii="Arial" w:hAnsi="Arial" w:cs="Arial"/>
+          <w:sz w:val="24"/>
+          <w:szCs w:val="24"/>
+        </w:rPr>
+        <w:t xml:space="preserve"> being made. The mortgage brokers linked the families with the lenders and mortgages, families bought homes, the lender sold the mortgages to the investment bankers and they turned them into collateralized debt obligations (CDOs) and sold slices.  No one cared because they were selling off their risk to the next person.  More and more of the monthly payments turned into houses and everything turned upside down.  Default rates rose and then no investors wanted the toxic CDO’s.  The investors have bought thousands of these bad CDO’s and t</w:t>
+      </w:r>
+      <w:r>
+        <w:rPr>
+          <w:rFonts w:ascii="Arial" w:hAnsi="Arial" w:cs="Arial"/>
+          <w:sz w:val="24"/>
+          <w:szCs w:val="24"/>
+        </w:rPr>
+        <w:t>he entire financial system came to a standstill</w:t>
+      </w:r>
+      <w:r>
+        <w:rPr>
+          <w:rFonts w:ascii="Arial" w:hAnsi="Arial" w:cs="Arial"/>
+          <w:sz w:val="24"/>
+          <w:szCs w:val="24"/>
+        </w:rPr>
+        <w:t xml:space="preserve"> as everyone went</w:t>
+      </w:r>
+      <w:r>
+        <w:rPr>
+          <w:rFonts w:ascii="Arial" w:hAnsi="Arial" w:cs="Arial"/>
+          <w:sz w:val="24"/>
+          <w:szCs w:val="24"/>
+        </w:rPr>
+        <w:t xml:space="preserve"> into</w:t>
+      </w:r>
+      <w:r>
+        <w:rPr>
+          <w:rFonts w:ascii="Arial" w:hAnsi="Arial" w:cs="Arial"/>
+          <w:sz w:val="24"/>
+          <w:szCs w:val="24"/>
+        </w:rPr>
+        <w:t xml:space="preserve"> bankrupt</w:t>
+      </w:r>
+      <w:r>
+        <w:rPr>
+          <w:rFonts w:ascii="Arial" w:hAnsi="Arial" w:cs="Arial"/>
+          <w:sz w:val="24"/>
+          <w:szCs w:val="24"/>
+        </w:rPr>
+        <w:t>cy.  Lastly,</w:t>
+      </w:r>
+      <w:r>
+        <w:rPr>
+          <w:rFonts w:ascii="Arial" w:hAnsi="Arial" w:cs="Arial"/>
+          <w:sz w:val="24"/>
+          <w:szCs w:val="24"/>
+        </w:rPr>
+        <w:t xml:space="preserve"> is the message that moral hazard sends to us that large criminal corporations can make massive profits off the expense of the rest of the world and get away with it?</w:t>
       </w:r>
     </w:p>
     <w:p>
@@ -1778,8 +2888,52 @@
           <w:sz w:val="24"/>
           <w:szCs w:val="24"/>
         </w:rPr>
-        <w:t xml:space="preserve">In conclusion the financial crisis of 2008 was caused by the lax regulatory environment for financial institutions and the subprime mortgages that they gave to millions of Americans. Six years after the crisis, the economy of the United States has recovered, however lending is still in low </w:t>
-      </w:r>
+        <w:t>In conclusion the financial crisis of 2008 was caused by the lax regulatory environment for financial institutions and the s</w:t>
+      </w:r>
+      <w:r>
+        <w:rPr>
+          <w:rFonts w:ascii="Arial" w:hAnsi="Arial" w:cs="Arial"/>
+          <w:sz w:val="24"/>
+          <w:szCs w:val="24"/>
+        </w:rPr>
+        <w:t>ubprime mortgages given</w:t>
+      </w:r>
+      <w:r>
+        <w:rPr>
+          <w:rFonts w:ascii="Arial" w:hAnsi="Arial" w:cs="Arial"/>
+          <w:sz w:val="24"/>
+          <w:szCs w:val="24"/>
+        </w:rPr>
+        <w:t xml:space="preserve"> to millions of Americans. Six years after the crisis, the economy of the United States has recovered, however lending is still in low supply. Banks have learned their lesson from the crisis, which has fo</w:t>
+      </w:r>
+      <w:r>
+        <w:rPr>
+          <w:rFonts w:ascii="Arial" w:hAnsi="Arial" w:cs="Arial"/>
+          <w:sz w:val="24"/>
+          <w:szCs w:val="24"/>
+        </w:rPr>
+        <w:t>rever increased scrutiny on potential mortgage holders</w:t>
+      </w:r>
+      <w:r>
+        <w:rPr>
+          <w:rFonts w:ascii="Arial" w:hAnsi="Arial" w:cs="Arial"/>
+          <w:sz w:val="24"/>
+          <w:szCs w:val="24"/>
+        </w:rPr>
+        <w:t xml:space="preserve">. </w:t>
+      </w:r>
+    </w:p>
+    <w:p>
+      <w:pPr>
+        <w:spacing w:line="360" w:lineRule="auto"/>
+        <w:ind w:firstLine="720"/>
+        <w:jc w:val="center"/>
+        <w:rPr>
+          <w:rFonts w:ascii="Arial" w:hAnsi="Arial" w:cs="Arial"/>
+          <w:sz w:val="24"/>
+          <w:szCs w:val="24"/>
+        </w:rPr>
+      </w:pPr>
       <w:r>
         <w:rPr>
           <w:rFonts w:ascii="Arial" w:hAnsi="Arial" w:cs="Arial"/>
@@ -1787,18 +2941,8 @@
           <w:szCs w:val="24"/>
         </w:rPr>
         <w:lastRenderedPageBreak/>
-        <w:t xml:space="preserve">supply. Banks have learned their lesson from the crisis, which has forever made getting a loan harder. </w:t>
-      </w:r>
-    </w:p>
-    <w:p>
-      <w:pPr>
-        <w:spacing w:line="360" w:lineRule="auto"/>
-        <w:rPr>
-          <w:rFonts w:ascii="Arial" w:hAnsi="Arial" w:cs="Arial"/>
-          <w:sz w:val="24"/>
-          <w:szCs w:val="24"/>
-        </w:rPr>
-      </w:pPr>
+        <w:t>Works Cited</w:t>
+      </w:r>
     </w:p>
     <w:p>
       <w:pPr>
@@ -1822,186 +2966,87 @@
         <w:autoSpaceDN w:val="0"/>
         <w:adjustRightInd w:val="0"/>
         <w:spacing w:line="360" w:lineRule="auto"/>
-        <w:ind w:left="3600" w:right="-720" w:firstLine="720"/>
-        <w:rPr>
-          <w:rFonts w:ascii="Arial" w:hAnsi="Arial" w:cs="Arial"/>
-          <w:sz w:val="24"/>
-          <w:szCs w:val="24"/>
-        </w:rPr>
-      </w:pPr>
-    </w:p>
-    <w:p>
-      <w:pPr>
-        <w:widowControl w:val="0"/>
-        <w:autoSpaceDE w:val="0"/>
-        <w:autoSpaceDN w:val="0"/>
-        <w:adjustRightInd w:val="0"/>
-        <w:spacing w:line="360" w:lineRule="auto"/>
-        <w:ind w:left="3600" w:right="-720" w:firstLine="720"/>
-        <w:rPr>
-          <w:rFonts w:ascii="Arial" w:hAnsi="Arial" w:cs="Arial"/>
-          <w:sz w:val="24"/>
-          <w:szCs w:val="24"/>
-        </w:rPr>
-      </w:pPr>
-    </w:p>
-    <w:p>
-      <w:pPr>
-        <w:widowControl w:val="0"/>
-        <w:autoSpaceDE w:val="0"/>
-        <w:autoSpaceDN w:val="0"/>
-        <w:adjustRightInd w:val="0"/>
-        <w:spacing w:line="360" w:lineRule="auto"/>
-        <w:ind w:left="3600" w:right="-720" w:firstLine="720"/>
-        <w:rPr>
-          <w:rFonts w:ascii="Arial" w:hAnsi="Arial" w:cs="Arial"/>
-          <w:sz w:val="24"/>
-          <w:szCs w:val="24"/>
-        </w:rPr>
-      </w:pPr>
-    </w:p>
-    <w:p>
-      <w:pPr>
-        <w:widowControl w:val="0"/>
-        <w:autoSpaceDE w:val="0"/>
-        <w:autoSpaceDN w:val="0"/>
-        <w:adjustRightInd w:val="0"/>
-        <w:spacing w:line="360" w:lineRule="auto"/>
-        <w:ind w:left="3600" w:right="-720" w:firstLine="720"/>
-        <w:rPr>
-          <w:rFonts w:ascii="Arial" w:hAnsi="Arial" w:cs="Arial"/>
-          <w:sz w:val="24"/>
-          <w:szCs w:val="24"/>
-        </w:rPr>
-      </w:pPr>
-    </w:p>
-    <w:p>
-      <w:pPr>
-        <w:widowControl w:val="0"/>
-        <w:autoSpaceDE w:val="0"/>
-        <w:autoSpaceDN w:val="0"/>
-        <w:adjustRightInd w:val="0"/>
-        <w:spacing w:line="360" w:lineRule="auto"/>
-        <w:ind w:left="3600" w:right="-720" w:firstLine="720"/>
-        <w:rPr>
-          <w:rFonts w:ascii="Arial" w:hAnsi="Arial" w:cs="Arial"/>
-          <w:sz w:val="24"/>
-          <w:szCs w:val="24"/>
-        </w:rPr>
-      </w:pPr>
-    </w:p>
-    <w:p>
-      <w:pPr>
-        <w:widowControl w:val="0"/>
-        <w:autoSpaceDE w:val="0"/>
-        <w:autoSpaceDN w:val="0"/>
-        <w:adjustRightInd w:val="0"/>
-        <w:spacing w:line="360" w:lineRule="auto"/>
-        <w:ind w:left="3600" w:right="-720" w:firstLine="720"/>
-        <w:rPr>
-          <w:rFonts w:ascii="Arial" w:hAnsi="Arial" w:cs="Arial"/>
-          <w:sz w:val="24"/>
-          <w:szCs w:val="24"/>
-        </w:rPr>
-      </w:pPr>
-    </w:p>
-    <w:p>
-      <w:pPr>
-        <w:widowControl w:val="0"/>
-        <w:autoSpaceDE w:val="0"/>
-        <w:autoSpaceDN w:val="0"/>
-        <w:adjustRightInd w:val="0"/>
-        <w:spacing w:line="360" w:lineRule="auto"/>
-        <w:ind w:left="3600" w:right="-720" w:firstLine="720"/>
-        <w:rPr>
-          <w:rFonts w:ascii="Arial" w:hAnsi="Arial" w:cs="Arial"/>
-          <w:sz w:val="24"/>
-          <w:szCs w:val="24"/>
-        </w:rPr>
-      </w:pPr>
-    </w:p>
-    <w:p>
-      <w:pPr>
-        <w:widowControl w:val="0"/>
-        <w:autoSpaceDE w:val="0"/>
-        <w:autoSpaceDN w:val="0"/>
-        <w:adjustRightInd w:val="0"/>
-        <w:spacing w:line="360" w:lineRule="auto"/>
-        <w:ind w:left="3600" w:right="-720" w:firstLine="720"/>
-        <w:rPr>
-          <w:rFonts w:ascii="Arial" w:hAnsi="Arial" w:cs="Arial"/>
-          <w:sz w:val="24"/>
-          <w:szCs w:val="24"/>
-        </w:rPr>
-      </w:pPr>
-    </w:p>
-    <w:p>
-      <w:pPr>
-        <w:widowControl w:val="0"/>
-        <w:autoSpaceDE w:val="0"/>
-        <w:autoSpaceDN w:val="0"/>
-        <w:adjustRightInd w:val="0"/>
-        <w:spacing w:line="360" w:lineRule="auto"/>
-        <w:ind w:left="3600" w:right="-720" w:firstLine="720"/>
-        <w:rPr>
-          <w:rFonts w:ascii="Arial" w:hAnsi="Arial" w:cs="Arial"/>
-          <w:sz w:val="24"/>
-          <w:szCs w:val="24"/>
-        </w:rPr>
-      </w:pPr>
-    </w:p>
-    <w:p>
-      <w:pPr>
-        <w:widowControl w:val="0"/>
-        <w:autoSpaceDE w:val="0"/>
-        <w:autoSpaceDN w:val="0"/>
-        <w:adjustRightInd w:val="0"/>
-        <w:spacing w:line="360" w:lineRule="auto"/>
-        <w:ind w:left="3600" w:right="-720" w:firstLine="720"/>
-        <w:rPr>
-          <w:rFonts w:ascii="Arial" w:hAnsi="Arial" w:cs="Arial"/>
-          <w:sz w:val="24"/>
-          <w:szCs w:val="24"/>
-        </w:rPr>
-      </w:pPr>
-    </w:p>
-    <w:p>
-      <w:pPr>
-        <w:widowControl w:val="0"/>
-        <w:autoSpaceDE w:val="0"/>
-        <w:autoSpaceDN w:val="0"/>
-        <w:adjustRightInd w:val="0"/>
-        <w:spacing w:line="360" w:lineRule="auto"/>
-        <w:ind w:left="3600" w:right="-720" w:firstLine="720"/>
-        <w:rPr>
-          <w:rFonts w:ascii="Arial" w:hAnsi="Arial" w:cs="Arial"/>
-          <w:sz w:val="24"/>
-          <w:szCs w:val="24"/>
-        </w:rPr>
-      </w:pPr>
-      <w:r>
-        <w:rPr>
-          <w:rFonts w:ascii="Arial" w:hAnsi="Arial" w:cs="Arial"/>
-          <w:sz w:val="24"/>
-          <w:szCs w:val="24"/>
-        </w:rPr>
-        <w:t xml:space="preserve">Works Cited </w:t>
-      </w:r>
-    </w:p>
-    <w:p>
-      <w:pPr>
-        <w:widowControl w:val="0"/>
-        <w:autoSpaceDE w:val="0"/>
-        <w:autoSpaceDN w:val="0"/>
-        <w:adjustRightInd w:val="0"/>
-        <w:spacing w:line="360" w:lineRule="auto"/>
-        <w:ind w:left="3600" w:right="-720" w:firstLine="720"/>
-        <w:rPr>
-          <w:rFonts w:ascii="Arial" w:hAnsi="Arial" w:cs="Arial"/>
-          <w:sz w:val="24"/>
-          <w:szCs w:val="24"/>
-        </w:rPr>
-      </w:pPr>
+        <w:ind w:left="720" w:right="-720" w:hanging="720"/>
+        <w:rPr>
+          <w:rFonts w:ascii="Arial" w:hAnsi="Arial" w:cs="Arial"/>
+          <w:sz w:val="24"/>
+          <w:szCs w:val="24"/>
+        </w:rPr>
+      </w:pPr>
+      <w:proofErr w:type="gramStart"/>
+      <w:r>
+        <w:rPr>
+          <w:rFonts w:ascii="Arial" w:hAnsi="Arial" w:cs="Arial"/>
+          <w:i/>
+          <w:iCs/>
+          <w:sz w:val="24"/>
+          <w:szCs w:val="24"/>
+        </w:rPr>
+        <w:t>Crisis of Credit</w:t>
+      </w:r>
+      <w:r>
+        <w:rPr>
+          <w:rFonts w:ascii="Arial" w:hAnsi="Arial" w:cs="Arial"/>
+          <w:sz w:val="24"/>
+          <w:szCs w:val="24"/>
+        </w:rPr>
+        <w:t>.</w:t>
+      </w:r>
+      <w:proofErr w:type="gramEnd"/>
+      <w:r>
+        <w:rPr>
+          <w:rFonts w:ascii="Arial" w:hAnsi="Arial" w:cs="Arial"/>
+          <w:sz w:val="24"/>
+          <w:szCs w:val="24"/>
+        </w:rPr>
+        <w:t xml:space="preserve"> </w:t>
+      </w:r>
+      <w:proofErr w:type="spellStart"/>
+      <w:proofErr w:type="gramStart"/>
+      <w:r>
+        <w:rPr>
+          <w:rFonts w:ascii="Arial" w:hAnsi="Arial" w:cs="Arial"/>
+          <w:sz w:val="24"/>
+          <w:szCs w:val="24"/>
+        </w:rPr>
+        <w:t>N.p</w:t>
+      </w:r>
+      <w:proofErr w:type="spellEnd"/>
+      <w:r>
+        <w:rPr>
+          <w:rFonts w:ascii="Arial" w:hAnsi="Arial" w:cs="Arial"/>
+          <w:sz w:val="24"/>
+          <w:szCs w:val="24"/>
+        </w:rPr>
+        <w:t xml:space="preserve">., </w:t>
+      </w:r>
+      <w:proofErr w:type="spellStart"/>
+      <w:r>
+        <w:rPr>
+          <w:rFonts w:ascii="Arial" w:hAnsi="Arial" w:cs="Arial"/>
+          <w:sz w:val="24"/>
+          <w:szCs w:val="24"/>
+        </w:rPr>
+        <w:t>n.d.</w:t>
+      </w:r>
+      <w:proofErr w:type="spellEnd"/>
+      <w:r>
+        <w:rPr>
+          <w:rFonts w:ascii="Arial" w:hAnsi="Arial" w:cs="Arial"/>
+          <w:sz w:val="24"/>
+          <w:szCs w:val="24"/>
+        </w:rPr>
+        <w:t xml:space="preserve"> Web.</w:t>
+      </w:r>
+      <w:proofErr w:type="gramEnd"/>
+      <w:r>
+        <w:rPr>
+          <w:rFonts w:ascii="Arial" w:hAnsi="Arial" w:cs="Arial"/>
+          <w:sz w:val="24"/>
+          <w:szCs w:val="24"/>
+        </w:rPr>
+        <w:t xml:space="preserve"> 28 Mar. 2012.</w:t>
+      </w:r>
     </w:p>
     <w:p>
       <w:pPr>
@@ -2017,6 +3062,7 @@
           <w:szCs w:val="24"/>
         </w:rPr>
       </w:pPr>
+      <w:proofErr w:type="gramStart"/>
       <w:r>
         <w:rPr>
           <w:rFonts w:ascii="Arial" w:hAnsi="Arial" w:cs="Arial"/>
@@ -2025,16 +3071,73 @@
           <w:sz w:val="24"/>
           <w:szCs w:val="24"/>
         </w:rPr>
-        <w:t>Crisis of Credit</w:t>
-      </w:r>
-      <w:r>
-        <w:rPr>
-          <w:rFonts w:ascii="Arial" w:hAnsi="Arial" w:cs="Arial"/>
-          <w:sz w:val="24"/>
-          <w:szCs w:val="24"/>
-        </w:rPr>
-        <w:t>. N.p., n.d. Web. 28 Mar. 2012.</w:t>
-      </w:r>
+        <w:t>Financial Crisis, The Meltdown 2008</w:t>
+      </w:r>
+      <w:r>
+        <w:rPr>
+          <w:rFonts w:ascii="Arial" w:hAnsi="Arial" w:cs="Arial"/>
+          <w:sz w:val="24"/>
+          <w:szCs w:val="24"/>
+        </w:rPr>
+        <w:t>.</w:t>
+      </w:r>
+      <w:proofErr w:type="gramEnd"/>
+      <w:r>
+        <w:rPr>
+          <w:rFonts w:ascii="Arial" w:hAnsi="Arial" w:cs="Arial"/>
+          <w:sz w:val="24"/>
+          <w:szCs w:val="24"/>
+        </w:rPr>
+        <w:t xml:space="preserve"> </w:t>
+      </w:r>
+      <w:proofErr w:type="spellStart"/>
+      <w:proofErr w:type="gramStart"/>
+      <w:r>
+        <w:rPr>
+          <w:rFonts w:ascii="Arial" w:hAnsi="Arial" w:cs="Arial"/>
+          <w:sz w:val="24"/>
+          <w:szCs w:val="24"/>
+        </w:rPr>
+        <w:t>N.p</w:t>
+      </w:r>
+      <w:proofErr w:type="spellEnd"/>
+      <w:r>
+        <w:rPr>
+          <w:rFonts w:ascii="Arial" w:hAnsi="Arial" w:cs="Arial"/>
+          <w:sz w:val="24"/>
+          <w:szCs w:val="24"/>
+        </w:rPr>
+        <w:t xml:space="preserve">., </w:t>
+      </w:r>
+      <w:proofErr w:type="spellStart"/>
+      <w:r>
+        <w:rPr>
+          <w:rFonts w:ascii="Arial" w:hAnsi="Arial" w:cs="Arial"/>
+          <w:sz w:val="24"/>
+          <w:szCs w:val="24"/>
+        </w:rPr>
+        <w:t>n.d.</w:t>
+      </w:r>
+      <w:proofErr w:type="spellEnd"/>
+      <w:r>
+        <w:rPr>
+          <w:rFonts w:ascii="Arial" w:hAnsi="Arial" w:cs="Arial"/>
+          <w:sz w:val="24"/>
+          <w:szCs w:val="24"/>
+        </w:rPr>
+        <w:t xml:space="preserve"> Web.</w:t>
+      </w:r>
+      <w:proofErr w:type="gramEnd"/>
+      <w:r>
+        <w:rPr>
+          <w:rFonts w:ascii="Arial" w:hAnsi="Arial" w:cs="Arial"/>
+          <w:sz w:val="24"/>
+          <w:szCs w:val="24"/>
+        </w:rPr>
+        <w:t xml:space="preserve"> 25 Sept. 2011.</w:t>
+      </w:r>
+      <w:bookmarkStart w:id="0" w:name="_GoBack"/>
+      <w:bookmarkEnd w:id="0"/>
     </w:p>
     <w:p>
       <w:pPr>
@@ -2050,6 +3153,7 @@
           <w:szCs w:val="24"/>
         </w:rPr>
       </w:pPr>
+      <w:proofErr w:type="spellStart"/>
       <w:r>
         <w:rPr>
           <w:rFonts w:ascii="Arial" w:hAnsi="Arial" w:cs="Arial"/>
@@ -2058,15 +3162,84 @@
           <w:sz w:val="24"/>
           <w:szCs w:val="24"/>
         </w:rPr>
-        <w:t>Financial Crisis, The Meltdown 2008</w:t>
-      </w:r>
-      <w:r>
-        <w:rPr>
-          <w:rFonts w:ascii="Arial" w:hAnsi="Arial" w:cs="Arial"/>
-          <w:sz w:val="24"/>
-          <w:szCs w:val="24"/>
-        </w:rPr>
-        <w:t>. N.p., n.d. Web. 25 Sept. 2011.</w:t>
+        <w:t>LINGO</w:t>
+      </w:r>
+      <w:proofErr w:type="gramStart"/>
+      <w:r>
+        <w:rPr>
+          <w:rFonts w:ascii="Arial" w:hAnsi="Arial" w:cs="Arial"/>
+          <w:i/>
+          <w:iCs/>
+          <w:sz w:val="24"/>
+          <w:szCs w:val="24"/>
+        </w:rPr>
+        <w:t>:Moral</w:t>
+      </w:r>
+      <w:proofErr w:type="spellEnd"/>
+      <w:proofErr w:type="gramEnd"/>
+      <w:r>
+        <w:rPr>
+          <w:rFonts w:ascii="Arial" w:hAnsi="Arial" w:cs="Arial"/>
+          <w:i/>
+          <w:iCs/>
+          <w:sz w:val="24"/>
+          <w:szCs w:val="24"/>
+        </w:rPr>
+        <w:t xml:space="preserve"> Hazard</w:t>
+      </w:r>
+      <w:r>
+        <w:rPr>
+          <w:rFonts w:ascii="Arial" w:hAnsi="Arial" w:cs="Arial"/>
+          <w:sz w:val="24"/>
+          <w:szCs w:val="24"/>
+        </w:rPr>
+        <w:t xml:space="preserve">. </w:t>
+      </w:r>
+      <w:proofErr w:type="spellStart"/>
+      <w:proofErr w:type="gramStart"/>
+      <w:r>
+        <w:rPr>
+          <w:rFonts w:ascii="Arial" w:hAnsi="Arial" w:cs="Arial"/>
+          <w:sz w:val="24"/>
+          <w:szCs w:val="24"/>
+        </w:rPr>
+        <w:t>N.p</w:t>
+      </w:r>
+      <w:proofErr w:type="spellEnd"/>
+      <w:r>
+        <w:rPr>
+          <w:rFonts w:ascii="Arial" w:hAnsi="Arial" w:cs="Arial"/>
+          <w:sz w:val="24"/>
+          <w:szCs w:val="24"/>
+        </w:rPr>
+        <w:t xml:space="preserve">., </w:t>
+      </w:r>
+      <w:proofErr w:type="spellStart"/>
+      <w:r>
+        <w:rPr>
+          <w:rFonts w:ascii="Arial" w:hAnsi="Arial" w:cs="Arial"/>
+          <w:sz w:val="24"/>
+          <w:szCs w:val="24"/>
+        </w:rPr>
+        <w:t>n.d.</w:t>
+      </w:r>
+      <w:proofErr w:type="spellEnd"/>
+      <w:r>
+        <w:rPr>
+          <w:rFonts w:ascii="Arial" w:hAnsi="Arial" w:cs="Arial"/>
+          <w:sz w:val="24"/>
+          <w:szCs w:val="24"/>
+        </w:rPr>
+        <w:t xml:space="preserve"> Web.</w:t>
+      </w:r>
+      <w:proofErr w:type="gramEnd"/>
+      <w:r>
+        <w:rPr>
+          <w:rFonts w:ascii="Arial" w:hAnsi="Arial" w:cs="Arial"/>
+          <w:sz w:val="24"/>
+          <w:szCs w:val="24"/>
+        </w:rPr>
+        <w:t xml:space="preserve"> 16 Feb. 2010.</w:t>
       </w:r>
     </w:p>
     <w:p>
@@ -2091,15 +3264,73 @@
           <w:sz w:val="24"/>
           <w:szCs w:val="24"/>
         </w:rPr>
-        <w:t>LINGO:Moral Hazard</w:t>
-      </w:r>
-      <w:r>
-        <w:rPr>
-          <w:rFonts w:ascii="Arial" w:hAnsi="Arial" w:cs="Arial"/>
-          <w:sz w:val="24"/>
-          <w:szCs w:val="24"/>
-        </w:rPr>
-        <w:t>. N.p., n.d. Web. 16 Feb. 2010.</w:t>
+        <w:t xml:space="preserve">PBS </w:t>
+      </w:r>
+      <w:proofErr w:type="spellStart"/>
+      <w:r>
+        <w:rPr>
+          <w:rFonts w:ascii="Arial" w:hAnsi="Arial" w:cs="Arial"/>
+          <w:i/>
+          <w:iCs/>
+          <w:sz w:val="24"/>
+          <w:szCs w:val="24"/>
+        </w:rPr>
+        <w:t>Newshour</w:t>
+      </w:r>
+      <w:proofErr w:type="spellEnd"/>
+      <w:r>
+        <w:rPr>
+          <w:rFonts w:ascii="Arial" w:hAnsi="Arial" w:cs="Arial"/>
+          <w:sz w:val="24"/>
+          <w:szCs w:val="24"/>
+        </w:rPr>
+        <w:t xml:space="preserve">. </w:t>
+      </w:r>
+      <w:proofErr w:type="spellStart"/>
+      <w:proofErr w:type="gramStart"/>
+      <w:r>
+        <w:rPr>
+          <w:rFonts w:ascii="Arial" w:hAnsi="Arial" w:cs="Arial"/>
+          <w:sz w:val="24"/>
+          <w:szCs w:val="24"/>
+        </w:rPr>
+        <w:t>N.p</w:t>
+      </w:r>
+      <w:proofErr w:type="spellEnd"/>
+      <w:r>
+        <w:rPr>
+          <w:rFonts w:ascii="Arial" w:hAnsi="Arial" w:cs="Arial"/>
+          <w:sz w:val="24"/>
+          <w:szCs w:val="24"/>
+        </w:rPr>
+        <w:t xml:space="preserve">., </w:t>
+      </w:r>
+      <w:proofErr w:type="spellStart"/>
+      <w:r>
+        <w:rPr>
+          <w:rFonts w:ascii="Arial" w:hAnsi="Arial" w:cs="Arial"/>
+          <w:sz w:val="24"/>
+          <w:szCs w:val="24"/>
+        </w:rPr>
+        <w:t>n.d.</w:t>
+      </w:r>
+      <w:proofErr w:type="spellEnd"/>
+      <w:r>
+        <w:rPr>
+          <w:rFonts w:ascii="Arial" w:hAnsi="Arial" w:cs="Arial"/>
+          <w:sz w:val="24"/>
+          <w:szCs w:val="24"/>
+        </w:rPr>
+        <w:t xml:space="preserve"> Web.</w:t>
+      </w:r>
+      <w:proofErr w:type="gramEnd"/>
+      <w:r>
+        <w:rPr>
+          <w:rFonts w:ascii="Arial" w:hAnsi="Arial" w:cs="Arial"/>
+          <w:sz w:val="24"/>
+          <w:szCs w:val="24"/>
+        </w:rPr>
+        <w:t xml:space="preserve"> 18 July 2008.</w:t>
       </w:r>
     </w:p>
     <w:p>
@@ -2116,43 +3347,11 @@
           <w:szCs w:val="24"/>
         </w:rPr>
       </w:pPr>
+      <w:proofErr w:type="gramStart"/>
       <w:r>
         <w:rPr>
           <w:rFonts w:ascii="Arial" w:hAnsi="Arial" w:cs="Arial"/>
           <w:i/>
-          <w:iCs/>
-          <w:sz w:val="24"/>
-          <w:szCs w:val="24"/>
-        </w:rPr>
-        <w:t>PBS Newshour</w:t>
-      </w:r>
-      <w:r>
-        <w:rPr>
-          <w:rFonts w:ascii="Arial" w:hAnsi="Arial" w:cs="Arial"/>
-          <w:sz w:val="24"/>
-          <w:szCs w:val="24"/>
-        </w:rPr>
-        <w:t>. N.p., n.d. Web. 18 July 2008.</w:t>
-      </w:r>
-    </w:p>
-    <w:p>
-      <w:pPr>
-        <w:widowControl w:val="0"/>
-        <w:autoSpaceDE w:val="0"/>
-        <w:autoSpaceDN w:val="0"/>
-        <w:adjustRightInd w:val="0"/>
-        <w:spacing w:line="360" w:lineRule="auto"/>
-        <w:ind w:left="720" w:right="-720" w:hanging="720"/>
-        <w:rPr>
-          <w:rFonts w:ascii="Arial" w:hAnsi="Arial" w:cs="Arial"/>
-          <w:sz w:val="24"/>
-          <w:szCs w:val="24"/>
-        </w:rPr>
-      </w:pPr>
-      <w:r>
-        <w:rPr>
-          <w:rFonts w:ascii="Arial" w:hAnsi="Arial" w:cs="Arial"/>
-          <w:i/>
           <w:sz w:val="24"/>
           <w:szCs w:val="24"/>
         </w:rPr>
@@ -2164,7 +3363,70 @@
           <w:sz w:val="24"/>
           <w:szCs w:val="24"/>
         </w:rPr>
-        <w:t>. Dir. Curtis Hanson. Perf. James Woods, John Heard, William Hurt. HBO Films, 2011. DVD.</w:t>
+        <w:t>.</w:t>
+      </w:r>
+      <w:proofErr w:type="gramEnd"/>
+      <w:r>
+        <w:rPr>
+          <w:rFonts w:ascii="Arial" w:hAnsi="Arial" w:cs="Arial"/>
+          <w:sz w:val="24"/>
+          <w:szCs w:val="24"/>
+        </w:rPr>
+        <w:t xml:space="preserve"> </w:t>
+      </w:r>
+      <w:proofErr w:type="gramStart"/>
+      <w:r>
+        <w:rPr>
+          <w:rFonts w:ascii="Arial" w:hAnsi="Arial" w:cs="Arial"/>
+          <w:sz w:val="24"/>
+          <w:szCs w:val="24"/>
+        </w:rPr>
+        <w:t>Dir. Curtis Hanson.</w:t>
+      </w:r>
+      <w:proofErr w:type="gramEnd"/>
+      <w:r>
+        <w:rPr>
+          <w:rFonts w:ascii="Arial" w:hAnsi="Arial" w:cs="Arial"/>
+          <w:sz w:val="24"/>
+          <w:szCs w:val="24"/>
+        </w:rPr>
+        <w:t xml:space="preserve"> </w:t>
+      </w:r>
+      <w:proofErr w:type="spellStart"/>
+      <w:r>
+        <w:rPr>
+          <w:rFonts w:ascii="Arial" w:hAnsi="Arial" w:cs="Arial"/>
+          <w:sz w:val="24"/>
+          <w:szCs w:val="24"/>
+        </w:rPr>
+        <w:t>Perf</w:t>
+      </w:r>
+      <w:proofErr w:type="spellEnd"/>
+      <w:r>
+        <w:rPr>
+          <w:rFonts w:ascii="Arial" w:hAnsi="Arial" w:cs="Arial"/>
+          <w:sz w:val="24"/>
+          <w:szCs w:val="24"/>
+        </w:rPr>
+        <w:t xml:space="preserve">. James Woods, John Heard, William Hurt. </w:t>
+      </w:r>
+      <w:proofErr w:type="gramStart"/>
+      <w:r>
+        <w:rPr>
+          <w:rFonts w:ascii="Arial" w:hAnsi="Arial" w:cs="Arial"/>
+          <w:sz w:val="24"/>
+          <w:szCs w:val="24"/>
+        </w:rPr>
+        <w:t>HBO Films, 2011.</w:t>
+      </w:r>
+      <w:proofErr w:type="gramEnd"/>
+      <w:r>
+        <w:rPr>
+          <w:rFonts w:ascii="Arial" w:hAnsi="Arial" w:cs="Arial"/>
+          <w:sz w:val="24"/>
+          <w:szCs w:val="24"/>
+        </w:rPr>
+        <w:t xml:space="preserve"> DVD.</w:t>
       </w:r>
     </w:p>
     <w:p>
@@ -3078,7 +4340,7 @@
 </file>
 
 <file path=customXml/itemProps1.xml><?xml version="1.0" encoding="utf-8"?>
-<ds:datastoreItem xmlns:ds="http://schemas.openxmlformats.org/officeDocument/2006/customXml" ds:itemID="{093AB060-78A0-994E-8459-59B6078E1D05}">
+<ds:datastoreItem xmlns:ds="http://schemas.openxmlformats.org/officeDocument/2006/customXml" ds:itemID="{8FF6A16A-88AB-694E-8489-7B87124E06C3}">
   <ds:schemaRefs>
     <ds:schemaRef ds:uri="http://schemas.openxmlformats.org/officeDocument/2006/bibliography"/>
   </ds:schemaRefs>

</xml_diff>